<commit_message>
Part d have been added.
</commit_message>
<xml_diff>
--- a/report_1ab.docx
+++ b/report_1ab.docx
@@ -268,44 +268,42 @@
           <w:sz w:val="28"/>
           <w:lang w:val="en-US"/>
         </w:rPr>
-        <w:t xml:space="preserve">Fatih Serdar </w:t>
-      </w:r>
-      <w:proofErr w:type="spellStart"/>
+        <w:t>Fatih Serdar Sağlam</w:t>
+      </w:r>
       <w:r>
         <w:rPr>
           <w:rFonts w:ascii="Times New Roman" w:hAnsi="Times New Roman" w:cs="Times New Roman"/>
           <w:sz w:val="28"/>
           <w:lang w:val="en-US"/>
         </w:rPr>
-        <w:t>Sağlam</w:t>
-      </w:r>
-      <w:proofErr w:type="spellEnd"/>
+        <w:t xml:space="preserve"> 2305225</w:t>
+      </w:r>
       <w:r>
         <w:rPr>
           <w:rFonts w:ascii="Times New Roman" w:hAnsi="Times New Roman" w:cs="Times New Roman"/>
           <w:sz w:val="28"/>
           <w:lang w:val="en-US"/>
         </w:rPr>
-        <w:t xml:space="preserve"> 2305225</w:t>
-      </w:r>
-      <w:r>
+        <w:tab/>
+      </w:r>
+    </w:p>
+    <w:p>
+      <w:pPr>
+        <w:ind w:firstLine="708"/>
         <w:rPr>
           <w:rFonts w:ascii="Times New Roman" w:hAnsi="Times New Roman" w:cs="Times New Roman"/>
           <w:sz w:val="28"/>
           <w:lang w:val="en-US"/>
         </w:rPr>
-        <w:tab/>
-      </w:r>
-    </w:p>
-    <w:p>
-      <w:pPr>
-        <w:ind w:firstLine="708"/>
+      </w:pPr>
+      <w:r>
         <w:rPr>
           <w:rFonts w:ascii="Times New Roman" w:hAnsi="Times New Roman" w:cs="Times New Roman"/>
           <w:sz w:val="28"/>
           <w:lang w:val="en-US"/>
         </w:rPr>
-      </w:pPr>
+        <w:tab/>
+      </w:r>
       <w:r>
         <w:rPr>
           <w:rFonts w:ascii="Times New Roman" w:hAnsi="Times New Roman" w:cs="Times New Roman"/>
@@ -329,6 +327,7 @@
           <w:lang w:val="en-US"/>
         </w:rPr>
         <w:tab/>
+        <w:t>Büşra Nur Koçak</w:t>
       </w:r>
       <w:r>
         <w:rPr>
@@ -338,42 +337,13 @@
         </w:rPr>
         <w:tab/>
       </w:r>
-      <w:proofErr w:type="spellStart"/>
       <w:r>
         <w:rPr>
           <w:rFonts w:ascii="Times New Roman" w:hAnsi="Times New Roman" w:cs="Times New Roman"/>
           <w:sz w:val="28"/>
           <w:lang w:val="en-US"/>
         </w:rPr>
-        <w:t>Büşra</w:t>
-      </w:r>
-      <w:proofErr w:type="spellEnd"/>
-      <w:r>
-        <w:rPr>
-          <w:rFonts w:ascii="Times New Roman" w:hAnsi="Times New Roman" w:cs="Times New Roman"/>
-          <w:sz w:val="28"/>
-          <w:lang w:val="en-US"/>
-        </w:rPr>
-        <w:t xml:space="preserve"> Nur </w:t>
-      </w:r>
-      <w:proofErr w:type="spellStart"/>
-      <w:r>
-        <w:rPr>
-          <w:rFonts w:ascii="Times New Roman" w:hAnsi="Times New Roman" w:cs="Times New Roman"/>
-          <w:sz w:val="28"/>
-          <w:lang w:val="en-US"/>
-        </w:rPr>
-        <w:t>Koçak</w:t>
-      </w:r>
-      <w:proofErr w:type="spellEnd"/>
-      <w:r>
-        <w:rPr>
-          <w:rFonts w:ascii="Times New Roman" w:hAnsi="Times New Roman" w:cs="Times New Roman"/>
-          <w:b/>
-          <w:sz w:val="28"/>
-          <w:lang w:val="en-US"/>
-        </w:rPr>
-        <w:tab/>
+        <w:t>1929355</w:t>
       </w:r>
     </w:p>
     <w:bookmarkEnd w:id="1"/>
@@ -551,7 +521,7 @@
             <w:rPr>
               <w:rFonts w:cstheme="minorBidi"/>
               <w:noProof/>
-              <w:lang w:val="en-GB" w:eastAsia="en-GB"/>
+              <w:lang w:val="en-US" w:eastAsia="en-GB"/>
             </w:rPr>
           </w:pPr>
           <w:r>
@@ -577,6 +547,7 @@
               <w:rPr>
                 <w:noProof/>
                 <w:webHidden/>
+                <w:lang w:val="en-US"/>
               </w:rPr>
               <w:tab/>
             </w:r>
@@ -584,6 +555,7 @@
               <w:rPr>
                 <w:noProof/>
                 <w:webHidden/>
+                <w:lang w:val="en-US"/>
               </w:rPr>
               <w:fldChar w:fldCharType="begin"/>
             </w:r>
@@ -591,6 +563,7 @@
               <w:rPr>
                 <w:noProof/>
                 <w:webHidden/>
+                <w:lang w:val="en-US"/>
               </w:rPr>
               <w:instrText xml:space="preserve"> PAGEREF _Toc60954372 \h </w:instrText>
             </w:r>
@@ -598,12 +571,14 @@
               <w:rPr>
                 <w:noProof/>
                 <w:webHidden/>
+                <w:lang w:val="en-US"/>
               </w:rPr>
             </w:r>
             <w:r>
               <w:rPr>
                 <w:noProof/>
                 <w:webHidden/>
+                <w:lang w:val="en-US"/>
               </w:rPr>
               <w:fldChar w:fldCharType="separate"/>
             </w:r>
@@ -611,6 +586,7 @@
               <w:rPr>
                 <w:noProof/>
                 <w:webHidden/>
+                <w:lang w:val="en-US"/>
               </w:rPr>
               <w:t>3</w:t>
             </w:r>
@@ -618,6 +594,7 @@
               <w:rPr>
                 <w:noProof/>
                 <w:webHidden/>
+                <w:lang w:val="en-US"/>
               </w:rPr>
               <w:fldChar w:fldCharType="end"/>
             </w:r>
@@ -632,7 +609,7 @@
             <w:rPr>
               <w:rFonts w:cstheme="minorBidi"/>
               <w:noProof/>
-              <w:lang w:val="en-GB" w:eastAsia="en-GB"/>
+              <w:lang w:val="en-US" w:eastAsia="en-GB"/>
             </w:rPr>
           </w:pPr>
           <w:hyperlink w:anchor="_Toc60954373" w:history="1">
@@ -648,6 +625,7 @@
               <w:rPr>
                 <w:noProof/>
                 <w:webHidden/>
+                <w:lang w:val="en-US"/>
               </w:rPr>
               <w:tab/>
             </w:r>
@@ -655,6 +633,7 @@
               <w:rPr>
                 <w:noProof/>
                 <w:webHidden/>
+                <w:lang w:val="en-US"/>
               </w:rPr>
               <w:fldChar w:fldCharType="begin"/>
             </w:r>
@@ -662,6 +641,7 @@
               <w:rPr>
                 <w:noProof/>
                 <w:webHidden/>
+                <w:lang w:val="en-US"/>
               </w:rPr>
               <w:instrText xml:space="preserve"> PAGEREF _Toc60954373 \h </w:instrText>
             </w:r>
@@ -669,12 +649,14 @@
               <w:rPr>
                 <w:noProof/>
                 <w:webHidden/>
+                <w:lang w:val="en-US"/>
               </w:rPr>
             </w:r>
             <w:r>
               <w:rPr>
                 <w:noProof/>
                 <w:webHidden/>
+                <w:lang w:val="en-US"/>
               </w:rPr>
               <w:fldChar w:fldCharType="separate"/>
             </w:r>
@@ -682,6 +664,7 @@
               <w:rPr>
                 <w:noProof/>
                 <w:webHidden/>
+                <w:lang w:val="en-US"/>
               </w:rPr>
               <w:t>9</w:t>
             </w:r>
@@ -689,6 +672,7 @@
               <w:rPr>
                 <w:noProof/>
                 <w:webHidden/>
+                <w:lang w:val="en-US"/>
               </w:rPr>
               <w:fldChar w:fldCharType="end"/>
             </w:r>
@@ -703,7 +687,7 @@
             <w:rPr>
               <w:rFonts w:cstheme="minorBidi"/>
               <w:noProof/>
-              <w:lang w:val="en-GB" w:eastAsia="en-GB"/>
+              <w:lang w:val="en-US" w:eastAsia="en-GB"/>
             </w:rPr>
           </w:pPr>
           <w:hyperlink w:anchor="_Toc60954374" w:history="1">
@@ -719,6 +703,7 @@
               <w:rPr>
                 <w:noProof/>
                 <w:webHidden/>
+                <w:lang w:val="en-US"/>
               </w:rPr>
               <w:tab/>
             </w:r>
@@ -726,6 +711,7 @@
               <w:rPr>
                 <w:noProof/>
                 <w:webHidden/>
+                <w:lang w:val="en-US"/>
               </w:rPr>
               <w:fldChar w:fldCharType="begin"/>
             </w:r>
@@ -733,6 +719,7 @@
               <w:rPr>
                 <w:noProof/>
                 <w:webHidden/>
+                <w:lang w:val="en-US"/>
               </w:rPr>
               <w:instrText xml:space="preserve"> PAGEREF _Toc60954374 \h </w:instrText>
             </w:r>
@@ -740,12 +727,14 @@
               <w:rPr>
                 <w:noProof/>
                 <w:webHidden/>
+                <w:lang w:val="en-US"/>
               </w:rPr>
             </w:r>
             <w:r>
               <w:rPr>
                 <w:noProof/>
                 <w:webHidden/>
+                <w:lang w:val="en-US"/>
               </w:rPr>
               <w:fldChar w:fldCharType="separate"/>
             </w:r>
@@ -753,6 +742,7 @@
               <w:rPr>
                 <w:noProof/>
                 <w:webHidden/>
+                <w:lang w:val="en-US"/>
               </w:rPr>
               <w:t>11</w:t>
             </w:r>
@@ -760,6 +750,7 @@
               <w:rPr>
                 <w:noProof/>
                 <w:webHidden/>
+                <w:lang w:val="en-US"/>
               </w:rPr>
               <w:fldChar w:fldCharType="end"/>
             </w:r>
@@ -774,7 +765,7 @@
             <w:rPr>
               <w:rFonts w:cstheme="minorBidi"/>
               <w:noProof/>
-              <w:lang w:val="en-GB" w:eastAsia="en-GB"/>
+              <w:lang w:val="en-US" w:eastAsia="en-GB"/>
             </w:rPr>
           </w:pPr>
           <w:hyperlink w:anchor="_Toc60954375" w:history="1">
@@ -790,6 +781,7 @@
               <w:rPr>
                 <w:noProof/>
                 <w:webHidden/>
+                <w:lang w:val="en-US"/>
               </w:rPr>
               <w:tab/>
             </w:r>
@@ -797,6 +789,7 @@
               <w:rPr>
                 <w:noProof/>
                 <w:webHidden/>
+                <w:lang w:val="en-US"/>
               </w:rPr>
               <w:fldChar w:fldCharType="begin"/>
             </w:r>
@@ -804,6 +797,7 @@
               <w:rPr>
                 <w:noProof/>
                 <w:webHidden/>
+                <w:lang w:val="en-US"/>
               </w:rPr>
               <w:instrText xml:space="preserve"> PAGEREF _Toc60954375 \h </w:instrText>
             </w:r>
@@ -811,12 +805,14 @@
               <w:rPr>
                 <w:noProof/>
                 <w:webHidden/>
+                <w:lang w:val="en-US"/>
               </w:rPr>
             </w:r>
             <w:r>
               <w:rPr>
                 <w:noProof/>
                 <w:webHidden/>
+                <w:lang w:val="en-US"/>
               </w:rPr>
               <w:fldChar w:fldCharType="separate"/>
             </w:r>
@@ -824,6 +820,7 @@
               <w:rPr>
                 <w:noProof/>
                 <w:webHidden/>
+                <w:lang w:val="en-US"/>
               </w:rPr>
               <w:t>15</w:t>
             </w:r>
@@ -831,6 +828,7 @@
               <w:rPr>
                 <w:noProof/>
                 <w:webHidden/>
+                <w:lang w:val="en-US"/>
               </w:rPr>
               <w:fldChar w:fldCharType="end"/>
             </w:r>
@@ -845,7 +843,7 @@
             <w:rPr>
               <w:rFonts w:cstheme="minorBidi"/>
               <w:noProof/>
-              <w:lang w:val="en-GB" w:eastAsia="en-GB"/>
+              <w:lang w:val="en-US" w:eastAsia="en-GB"/>
             </w:rPr>
           </w:pPr>
           <w:hyperlink w:anchor="_Toc60954376" w:history="1">
@@ -861,6 +859,7 @@
               <w:rPr>
                 <w:noProof/>
                 <w:webHidden/>
+                <w:lang w:val="en-US"/>
               </w:rPr>
               <w:tab/>
             </w:r>
@@ -868,6 +867,7 @@
               <w:rPr>
                 <w:noProof/>
                 <w:webHidden/>
+                <w:lang w:val="en-US"/>
               </w:rPr>
               <w:fldChar w:fldCharType="begin"/>
             </w:r>
@@ -875,6 +875,7 @@
               <w:rPr>
                 <w:noProof/>
                 <w:webHidden/>
+                <w:lang w:val="en-US"/>
               </w:rPr>
               <w:instrText xml:space="preserve"> PAGEREF _Toc60954376 \h </w:instrText>
             </w:r>
@@ -882,12 +883,14 @@
               <w:rPr>
                 <w:noProof/>
                 <w:webHidden/>
+                <w:lang w:val="en-US"/>
               </w:rPr>
             </w:r>
             <w:r>
               <w:rPr>
                 <w:noProof/>
                 <w:webHidden/>
+                <w:lang w:val="en-US"/>
               </w:rPr>
               <w:fldChar w:fldCharType="separate"/>
             </w:r>
@@ -895,6 +898,7 @@
               <w:rPr>
                 <w:noProof/>
                 <w:webHidden/>
+                <w:lang w:val="en-US"/>
               </w:rPr>
               <w:t>16</w:t>
             </w:r>
@@ -902,6 +906,7 @@
               <w:rPr>
                 <w:noProof/>
                 <w:webHidden/>
+                <w:lang w:val="en-US"/>
               </w:rPr>
               <w:fldChar w:fldCharType="end"/>
             </w:r>
@@ -947,23 +952,7 @@
           <w:lang w:val="en-US"/>
         </w:rPr>
         <w:lastRenderedPageBreak/>
-        <w:t>Q1</w:t>
-      </w:r>
-      <w:r>
-        <w:rPr>
-          <w:b/>
-          <w:bCs/>
-          <w:lang w:val="en-US"/>
-        </w:rPr>
-        <w:t>a</w:t>
-      </w:r>
-      <w:r>
-        <w:rPr>
-          <w:b/>
-          <w:bCs/>
-          <w:lang w:val="en-US"/>
-        </w:rPr>
-        <w:t>)</w:t>
+        <w:t>Q1a)</w:t>
       </w:r>
     </w:p>
     <w:p>
@@ -978,6 +967,7 @@
       <w:r>
         <w:rPr>
           <w:noProof/>
+          <w:lang w:val="en-US"/>
         </w:rPr>
         <w:drawing>
           <wp:inline distT="0" distB="0" distL="0" distR="0" wp14:anchorId="4260784A" wp14:editId="6CA7E917">
@@ -1273,21 +1263,7 @@
               <w:rFonts w:ascii="Cambria Math" w:hAnsi="Cambria Math"/>
               <w:lang w:val="en-US"/>
             </w:rPr>
-            <m:t>=</m:t>
-          </m:r>
-          <m:r>
-            <w:rPr>
-              <w:rFonts w:ascii="Cambria Math" w:hAnsi="Cambria Math"/>
-              <w:lang w:val="en-US"/>
-            </w:rPr>
-            <m:t>(1-D)</m:t>
-          </m:r>
-          <m:r>
-            <w:rPr>
-              <w:rFonts w:ascii="Cambria Math" w:hAnsi="Cambria Math"/>
-              <w:lang w:val="en-US"/>
-            </w:rPr>
-            <m:t xml:space="preserve"> </m:t>
+            <m:t xml:space="preserve">=(1-D) </m:t>
           </m:r>
           <m:sSub>
             <m:sSubPr>
@@ -1345,6 +1321,7 @@
       <w:r>
         <w:rPr>
           <w:noProof/>
+          <w:lang w:val="en-US"/>
         </w:rPr>
         <w:drawing>
           <wp:inline distT="0" distB="0" distL="0" distR="0" wp14:anchorId="74BE55B1" wp14:editId="613EBA77">
@@ -1578,14 +1555,7 @@
                   <w:rFonts w:ascii="Cambria Math" w:hAnsi="Cambria Math"/>
                   <w:lang w:val="en-US"/>
                 </w:rPr>
-                <m:t>2</m:t>
-              </m:r>
-              <m:r>
-                <w:rPr>
-                  <w:rFonts w:ascii="Cambria Math" w:hAnsi="Cambria Math"/>
-                  <w:lang w:val="en-US"/>
-                </w:rPr>
-                <m:t>L</m:t>
+                <m:t>2L</m:t>
               </m:r>
             </m:den>
           </m:f>
@@ -2490,21 +2460,7 @@
               <w:rFonts w:ascii="Cambria Math" w:hAnsi="Cambria Math"/>
               <w:lang w:val="en-US"/>
             </w:rPr>
-            <m:t>L</m:t>
-          </m:r>
-          <m:r>
-            <w:rPr>
-              <w:rFonts w:ascii="Cambria Math" w:hAnsi="Cambria Math"/>
-              <w:lang w:val="en-US"/>
-            </w:rPr>
-            <m:t>(D)</m:t>
-          </m:r>
-          <m:r>
-            <w:rPr>
-              <w:rFonts w:ascii="Cambria Math" w:hAnsi="Cambria Math"/>
-              <w:lang w:val="en-US"/>
-            </w:rPr>
-            <m:t>=</m:t>
+            <m:t>L(D)=</m:t>
           </m:r>
           <m:f>
             <m:fPr>
@@ -2727,14 +2683,7 @@
                   <w:rFonts w:ascii="Cambria Math" w:hAnsi="Cambria Math"/>
                   <w:lang w:val="en-US"/>
                 </w:rPr>
-                <m:t>∂</m:t>
-              </m:r>
-              <m:r>
-                <w:rPr>
-                  <w:rFonts w:ascii="Cambria Math" w:hAnsi="Cambria Math"/>
-                  <w:lang w:val="en-US"/>
-                </w:rPr>
-                <m:t>L(D)</m:t>
+                <m:t>∂L(D)</m:t>
               </m:r>
             </m:num>
             <m:den>
@@ -2743,14 +2692,7 @@
                   <w:rFonts w:ascii="Cambria Math" w:hAnsi="Cambria Math"/>
                   <w:lang w:val="en-US"/>
                 </w:rPr>
-                <m:t>∂</m:t>
-              </m:r>
-              <m:r>
-                <w:rPr>
-                  <w:rFonts w:ascii="Cambria Math" w:hAnsi="Cambria Math"/>
-                  <w:lang w:val="en-US"/>
-                </w:rPr>
-                <m:t>D</m:t>
+                <m:t>∂D</m:t>
               </m:r>
             </m:den>
           </m:f>
@@ -2759,14 +2701,7 @@
               <w:rFonts w:ascii="Cambria Math" w:hAnsi="Cambria Math"/>
               <w:lang w:val="en-US"/>
             </w:rPr>
-            <m:t>=</m:t>
-          </m:r>
-          <m:r>
-            <w:rPr>
-              <w:rFonts w:ascii="Cambria Math" w:hAnsi="Cambria Math"/>
-              <w:lang w:val="en-US"/>
-            </w:rPr>
-            <m:t xml:space="preserve">0  </m:t>
+            <m:t xml:space="preserve">=0  </m:t>
           </m:r>
           <m:r>
             <w:rPr>
@@ -2820,21 +2755,7 @@
               <w:rFonts w:ascii="Cambria Math" w:eastAsiaTheme="minorEastAsia" w:hAnsi="Cambria Math"/>
               <w:lang w:val="en-US"/>
             </w:rPr>
-            <m:t xml:space="preserve">=0 </m:t>
-          </m:r>
-          <m:r>
-            <w:rPr>
-              <w:rFonts w:ascii="Cambria Math" w:eastAsiaTheme="minorEastAsia" w:hAnsi="Cambria Math"/>
-              <w:lang w:val="en-US"/>
-            </w:rPr>
-            <m:t>→</m:t>
-          </m:r>
-          <m:r>
-            <w:rPr>
-              <w:rFonts w:ascii="Cambria Math" w:eastAsiaTheme="minorEastAsia" w:hAnsi="Cambria Math"/>
-              <w:lang w:val="en-US"/>
-            </w:rPr>
-            <m:t xml:space="preserve">  </m:t>
+            <m:t xml:space="preserve">=0 →  </m:t>
           </m:r>
           <m:sSub>
             <m:sSubPr>
@@ -2861,14 +2782,7 @@
                   <w:rFonts w:ascii="Cambria Math" w:eastAsiaTheme="minorEastAsia" w:hAnsi="Cambria Math"/>
                   <w:lang w:val="en-US"/>
                 </w:rPr>
-                <m:t>L,</m:t>
-              </m:r>
-              <m:r>
-                <w:rPr>
-                  <w:rFonts w:ascii="Cambria Math" w:eastAsiaTheme="minorEastAsia" w:hAnsi="Cambria Math"/>
-                  <w:lang w:val="en-US"/>
-                </w:rPr>
-                <m:t>max</m:t>
+                <m:t>L,max</m:t>
               </m:r>
             </m:sub>
           </m:sSub>
@@ -2913,14 +2827,7 @@
               <w:rFonts w:ascii="Cambria Math" w:eastAsiaTheme="minorEastAsia" w:hAnsi="Cambria Math"/>
               <w:lang w:val="en-US"/>
             </w:rPr>
-            <m:t>=33.33%</m:t>
-          </m:r>
-          <m:r>
-            <w:rPr>
-              <w:rFonts w:ascii="Cambria Math" w:eastAsiaTheme="minorEastAsia" w:hAnsi="Cambria Math"/>
-              <w:lang w:val="en-US"/>
-            </w:rPr>
-            <m:t xml:space="preserve"> </m:t>
+            <m:t xml:space="preserve">=33.33% </m:t>
           </m:r>
         </m:oMath>
       </m:oMathPara>
@@ -3211,21 +3118,7 @@
               <w:rFonts w:ascii="Cambria Math" w:eastAsiaTheme="minorEastAsia" w:hAnsi="Cambria Math"/>
               <w:lang w:val="en-US"/>
             </w:rPr>
-            <m:t>=</m:t>
-          </m:r>
-          <m:r>
-            <w:rPr>
-              <w:rFonts w:ascii="Cambria Math" w:eastAsiaTheme="minorEastAsia" w:hAnsi="Cambria Math"/>
-              <w:lang w:val="en-US"/>
-            </w:rPr>
-            <m:t>58.33</m:t>
-          </m:r>
-          <m:r>
-            <w:rPr>
-              <w:rFonts w:ascii="Cambria Math" w:eastAsiaTheme="minorEastAsia" w:hAnsi="Cambria Math"/>
-              <w:lang w:val="en-US"/>
-            </w:rPr>
-            <m:t>%</m:t>
+            <m:t>=58.33%</m:t>
           </m:r>
         </m:oMath>
       </m:oMathPara>
@@ -3291,14 +3184,7 @@
                   <w:rFonts w:ascii="Cambria Math" w:eastAsiaTheme="minorEastAsia" w:hAnsi="Cambria Math"/>
                   <w:lang w:val="en-US"/>
                 </w:rPr>
-                <m:t>2</m:t>
-              </m:r>
-              <m:r>
-                <w:rPr>
-                  <w:rFonts w:ascii="Cambria Math" w:eastAsiaTheme="minorEastAsia" w:hAnsi="Cambria Math"/>
-                  <w:lang w:val="en-US"/>
-                </w:rPr>
-                <m:t>0</m:t>
+                <m:t>20</m:t>
               </m:r>
             </m:num>
             <m:den>
@@ -3517,14 +3403,7 @@
           <w:rFonts w:eastAsiaTheme="minorEastAsia"/>
           <w:lang w:val="en-US"/>
         </w:rPr>
-        <w:t xml:space="preserve"> to stay in CCM mode. At boundary, </w:t>
-      </w:r>
-      <w:r>
-        <w:rPr>
-          <w:rFonts w:eastAsiaTheme="minorEastAsia"/>
-          <w:lang w:val="en-US"/>
-        </w:rPr>
-        <w:t>(V</w:t>
+        <w:t xml:space="preserve"> to stay in CCM mode. At boundary, (V</w:t>
       </w:r>
       <w:r>
         <w:rPr>
@@ -3678,14 +3557,7 @@
               <w:rFonts w:ascii="Cambria Math" w:hAnsi="Cambria Math"/>
               <w:lang w:val="en-US"/>
             </w:rPr>
-            <m:t>=</m:t>
-          </m:r>
-          <m:r>
-            <w:rPr>
-              <w:rFonts w:ascii="Cambria Math" w:hAnsi="Cambria Math"/>
-              <w:lang w:val="en-US"/>
-            </w:rPr>
-            <m:t xml:space="preserve"> </m:t>
+            <m:t xml:space="preserve">= </m:t>
           </m:r>
           <m:f>
             <m:fPr>
@@ -4023,15 +3895,7 @@
                   <w:bdr w:val="single" w:sz="4" w:space="0" w:color="auto"/>
                   <w:lang w:val="en-US"/>
                 </w:rPr>
-                <m:t>2</m:t>
-              </m:r>
-              <m:r>
-                <w:rPr>
-                  <w:rFonts w:ascii="Cambria Math" w:hAnsi="Cambria Math"/>
-                  <w:bdr w:val="single" w:sz="4" w:space="0" w:color="auto"/>
-                  <w:lang w:val="en-US"/>
-                </w:rPr>
-                <m:t>7</m:t>
+                <m:t>27</m:t>
               </m:r>
               <m:sSub>
                 <m:sSubPr>
@@ -4121,7 +3985,7 @@
           <w:color w:val="24292E"/>
           <w:sz w:val="24"/>
           <w:szCs w:val="24"/>
-          <w:lang w:val="en-GB" w:eastAsia="en-GB"/>
+          <w:lang w:val="en-US" w:eastAsia="en-GB"/>
         </w:rPr>
       </w:pPr>
     </w:p>
@@ -4141,15 +4005,7 @@
           <w:bCs/>
           <w:lang w:val="en-US"/>
         </w:rPr>
-        <w:t>Q1</w:t>
-      </w:r>
-      <w:r>
-        <w:rPr>
-          <w:b/>
-          <w:bCs/>
-          <w:lang w:val="en-US"/>
-        </w:rPr>
-        <w:t>b)</w:t>
+        <w:t>Q1b)</w:t>
       </w:r>
     </w:p>
     <w:p>
@@ -4164,12 +4020,13 @@
           <w:color w:val="24292E"/>
           <w:sz w:val="24"/>
           <w:szCs w:val="24"/>
-          <w:lang w:val="en-GB" w:eastAsia="en-GB"/>
+          <w:lang w:val="en-US" w:eastAsia="en-GB"/>
         </w:rPr>
       </w:pPr>
       <w:r>
         <w:rPr>
           <w:noProof/>
+          <w:lang w:val="en-US"/>
         </w:rPr>
         <w:drawing>
           <wp:inline distT="0" distB="0" distL="0" distR="0" wp14:anchorId="7D11B072" wp14:editId="258B1B20">
@@ -4215,14 +4072,14 @@
         <w:rPr>
           <w:rFonts w:eastAsia="Times New Roman" w:cstheme="minorHAnsi"/>
           <w:color w:val="24292E"/>
-          <w:lang w:val="en-GB" w:eastAsia="en-GB"/>
+          <w:lang w:val="en-US" w:eastAsia="en-GB"/>
         </w:rPr>
       </w:pPr>
       <w:r>
         <w:rPr>
           <w:rFonts w:eastAsia="Times New Roman" w:cstheme="minorHAnsi"/>
           <w:color w:val="24292E"/>
-          <w:lang w:val="en-GB" w:eastAsia="en-GB"/>
+          <w:lang w:val="en-US" w:eastAsia="en-GB"/>
         </w:rPr>
         <w:t>Assuming constant output power,</w:t>
       </w:r>
@@ -4297,14 +4154,7 @@
                   <w:rFonts w:ascii="Cambria Math" w:hAnsi="Cambria Math"/>
                   <w:lang w:val="en-US"/>
                 </w:rPr>
-                <m:t>∆</m:t>
-              </m:r>
-              <m:r>
-                <w:rPr>
-                  <w:rFonts w:ascii="Cambria Math" w:hAnsi="Cambria Math"/>
-                  <w:lang w:val="en-US"/>
-                </w:rPr>
-                <m:t>Q</m:t>
+                <m:t>∆Q</m:t>
               </m:r>
             </m:num>
             <m:den>
@@ -4899,14 +4749,7 @@
               <w:rFonts w:ascii="Cambria Math" w:eastAsia="Times New Roman" w:hAnsi="Cambria Math" w:cstheme="minorHAnsi"/>
               <w:lang w:val="en-US"/>
             </w:rPr>
-            <m:t>=2%</m:t>
-          </m:r>
-          <m:r>
-            <w:rPr>
-              <w:rFonts w:ascii="Cambria Math" w:eastAsia="Times New Roman" w:hAnsi="Cambria Math" w:cstheme="minorHAnsi"/>
-              <w:lang w:val="en-US"/>
-            </w:rPr>
-            <m:t>=</m:t>
+            <m:t>=2%=</m:t>
           </m:r>
           <m:f>
             <m:fPr>
@@ -5278,15 +5121,7 @@
           <w:rFonts w:eastAsiaTheme="minorEastAsia"/>
           <w:lang w:val="en-US"/>
         </w:rPr>
-        <w:t xml:space="preserve">=500kHz, </w:t>
-      </w:r>
-      <w:proofErr w:type="spellStart"/>
-      <w:r>
-        <w:rPr>
-          <w:rFonts w:eastAsiaTheme="minorEastAsia"/>
-          <w:lang w:val="en-US"/>
-        </w:rPr>
-        <w:t>P</w:t>
+        <w:t>=500kHz, P</w:t>
       </w:r>
       <w:r>
         <w:rPr>
@@ -5296,27 +5131,12 @@
         </w:rPr>
         <w:t>r</w:t>
       </w:r>
-      <w:proofErr w:type="spellEnd"/>
       <w:r>
         <w:rPr>
           <w:rFonts w:eastAsiaTheme="minorEastAsia"/>
           <w:lang w:val="en-US"/>
         </w:rPr>
-        <w:t>=</w:t>
-      </w:r>
-      <w:r>
-        <w:rPr>
-          <w:rFonts w:eastAsiaTheme="minorEastAsia"/>
-          <w:lang w:val="en-US"/>
-        </w:rPr>
-        <w:t>48</w:t>
-      </w:r>
-      <w:r>
-        <w:rPr>
-          <w:rFonts w:eastAsiaTheme="minorEastAsia"/>
-          <w:lang w:val="en-US"/>
-        </w:rPr>
-        <w:t>W)</w:t>
+        <w:t>=48W)</w:t>
       </w:r>
     </w:p>
     <w:p>
@@ -5335,14 +5155,7 @@
               <w:rFonts w:ascii="Cambria Math" w:eastAsia="Times New Roman" w:hAnsi="Cambria Math" w:cstheme="minorHAnsi"/>
               <w:lang w:val="en-US"/>
             </w:rPr>
-            <m:t>C=</m:t>
-          </m:r>
-          <m:r>
-            <w:rPr>
-              <w:rFonts w:ascii="Cambria Math" w:eastAsia="Times New Roman" w:hAnsi="Cambria Math" w:cstheme="minorHAnsi"/>
-              <w:lang w:val="en-US"/>
-            </w:rPr>
-            <m:t>C</m:t>
+            <m:t>C=C</m:t>
           </m:r>
           <m:d>
             <m:dPr>
@@ -5360,14 +5173,7 @@
                   <w:rFonts w:ascii="Cambria Math" w:eastAsia="Times New Roman" w:hAnsi="Cambria Math" w:cstheme="minorHAnsi"/>
                   <w:lang w:val="en-US"/>
                 </w:rPr>
-                <m:t>D</m:t>
-              </m:r>
-              <m:r>
-                <w:rPr>
-                  <w:rFonts w:ascii="Cambria Math" w:eastAsia="Times New Roman" w:hAnsi="Cambria Math" w:cstheme="minorHAnsi"/>
-                  <w:lang w:val="en-US"/>
-                </w:rPr>
-                <m:t>=</m:t>
+                <m:t>D=</m:t>
               </m:r>
               <m:sSub>
                 <m:sSubPr>
@@ -5755,23 +5561,7 @@
           <w:bCs/>
           <w:lang w:val="en-US"/>
         </w:rPr>
-        <w:t>Q1</w:t>
-      </w:r>
-      <w:r>
-        <w:rPr>
-          <w:b/>
-          <w:bCs/>
-          <w:lang w:val="en-US"/>
-        </w:rPr>
-        <w:t>c</w:t>
-      </w:r>
-      <w:r>
-        <w:rPr>
-          <w:b/>
-          <w:bCs/>
-          <w:lang w:val="en-US"/>
-        </w:rPr>
-        <w:t>)</w:t>
+        <w:t>Q1c)</w:t>
       </w:r>
     </w:p>
     <w:p>
@@ -5786,13 +5576,7 @@
         <w:rPr>
           <w:lang w:val="en-US"/>
         </w:rPr>
-        <w:t xml:space="preserve">Before simulation, </w:t>
-      </w:r>
-      <w:r>
-        <w:rPr>
-          <w:lang w:val="en-US"/>
-        </w:rPr>
-        <w:t xml:space="preserve">we should model our output resistance value </w:t>
+        <w:t xml:space="preserve">Before simulation, we should model our output resistance value </w:t>
       </w:r>
       <w:r>
         <w:rPr>
@@ -5835,21 +5619,7 @@
           <w:rFonts w:eastAsiaTheme="minorEastAsia"/>
           <w:lang w:val="en-US"/>
         </w:rPr>
-        <w:t>=</w:t>
-      </w:r>
-      <w:r>
-        <w:rPr>
-          <w:rFonts w:eastAsiaTheme="minorEastAsia"/>
-          <w:lang w:val="en-US"/>
-        </w:rPr>
-        <w:t>10</w:t>
-      </w:r>
-      <w:r>
-        <w:rPr>
-          <w:rFonts w:eastAsiaTheme="minorEastAsia"/>
-          <w:lang w:val="en-US"/>
-        </w:rPr>
-        <w:t>W)</w:t>
+        <w:t>=10W)</w:t>
       </w:r>
     </w:p>
     <w:p>
@@ -5979,15 +5749,7 @@
               <w:bdr w:val="single" w:sz="4" w:space="0" w:color="auto"/>
               <w:lang w:val="en-US"/>
             </w:rPr>
-            <m:t>R</m:t>
-          </m:r>
-          <m:r>
-            <w:rPr>
-              <w:rFonts w:ascii="Cambria Math" w:eastAsia="Times New Roman" w:hAnsi="Cambria Math" w:cstheme="minorHAnsi"/>
-              <w:bdr w:val="single" w:sz="4" w:space="0" w:color="auto"/>
-              <w:lang w:val="en-US"/>
-            </w:rPr>
-            <m:t>=</m:t>
+            <m:t>R=</m:t>
           </m:r>
           <m:f>
             <m:fPr>
@@ -6108,8 +5870,1235 @@
         </w:rPr>
       </w:pPr>
     </w:p>
+    <w:p>
+      <w:pPr>
+        <w:shd w:val="clear" w:color="auto" w:fill="FFFFFF"/>
+        <w:spacing w:after="240" w:line="240" w:lineRule="auto"/>
+        <w:rPr>
+          <w:b/>
+          <w:bCs/>
+          <w:lang w:val="en-US"/>
+        </w:rPr>
+      </w:pPr>
+      <w:r>
+        <w:rPr>
+          <w:b/>
+          <w:bCs/>
+          <w:lang w:val="en-US"/>
+        </w:rPr>
+        <w:t>Q1</w:t>
+      </w:r>
+      <w:r>
+        <w:rPr>
+          <w:b/>
+          <w:bCs/>
+          <w:lang w:val="en-US"/>
+        </w:rPr>
+        <w:t>d</w:t>
+      </w:r>
+      <w:r>
+        <w:rPr>
+          <w:b/>
+          <w:bCs/>
+          <w:lang w:val="en-US"/>
+        </w:rPr>
+        <w:t>)</w:t>
+      </w:r>
+    </w:p>
+    <w:p>
+      <w:pPr>
+        <w:jc w:val="both"/>
+        <w:rPr>
+          <w:lang w:val="en-US"/>
+        </w:rPr>
+      </w:pPr>
+      <w:r>
+        <w:rPr>
+          <w:lang w:val="en-US"/>
+        </w:rPr>
+        <w:t>The rated resistance value for the given 48 W rated output power and 24 V output voltage can be calculated as follows:</w:t>
+      </w:r>
+    </w:p>
+    <w:p>
+      <w:pPr>
+        <w:jc w:val="both"/>
+        <w:rPr>
+          <w:rFonts w:eastAsiaTheme="minorEastAsia"/>
+          <w:lang w:val="en-US"/>
+        </w:rPr>
+      </w:pPr>
+      <m:oMathPara>
+        <m:oMath>
+          <m:r>
+            <w:rPr>
+              <w:rFonts w:ascii="Cambria Math" w:hAnsi="Cambria Math"/>
+              <w:lang w:val="en-US"/>
+            </w:rPr>
+            <m:t xml:space="preserve">R= </m:t>
+          </m:r>
+          <m:f>
+            <m:fPr>
+              <m:ctrlPr>
+                <w:rPr>
+                  <w:rFonts w:ascii="Cambria Math" w:hAnsi="Cambria Math"/>
+                  <w:i/>
+                  <w:lang w:val="en-US"/>
+                </w:rPr>
+              </m:ctrlPr>
+            </m:fPr>
+            <m:num>
+              <m:sSubSup>
+                <m:sSubSupPr>
+                  <m:ctrlPr>
+                    <w:rPr>
+                      <w:rFonts w:ascii="Cambria Math" w:hAnsi="Cambria Math"/>
+                      <w:i/>
+                      <w:lang w:val="en-US"/>
+                    </w:rPr>
+                  </m:ctrlPr>
+                </m:sSubSupPr>
+                <m:e>
+                  <m:r>
+                    <w:rPr>
+                      <w:rFonts w:ascii="Cambria Math" w:hAnsi="Cambria Math"/>
+                      <w:lang w:val="en-US"/>
+                    </w:rPr>
+                    <m:t>V</m:t>
+                  </m:r>
+                </m:e>
+                <m:sub>
+                  <m:r>
+                    <w:rPr>
+                      <w:rFonts w:ascii="Cambria Math" w:hAnsi="Cambria Math"/>
+                      <w:lang w:val="en-US"/>
+                    </w:rPr>
+                    <m:t>o</m:t>
+                  </m:r>
+                </m:sub>
+                <m:sup>
+                  <m:r>
+                    <w:rPr>
+                      <w:rFonts w:ascii="Cambria Math" w:hAnsi="Cambria Math"/>
+                      <w:lang w:val="en-US"/>
+                    </w:rPr>
+                    <m:t>2</m:t>
+                  </m:r>
+                </m:sup>
+              </m:sSubSup>
+            </m:num>
+            <m:den>
+              <m:sSub>
+                <m:sSubPr>
+                  <m:ctrlPr>
+                    <w:rPr>
+                      <w:rFonts w:ascii="Cambria Math" w:hAnsi="Cambria Math"/>
+                      <w:i/>
+                      <w:lang w:val="en-US"/>
+                    </w:rPr>
+                  </m:ctrlPr>
+                </m:sSubPr>
+                <m:e>
+                  <m:r>
+                    <w:rPr>
+                      <w:rFonts w:ascii="Cambria Math" w:hAnsi="Cambria Math"/>
+                      <w:lang w:val="en-US"/>
+                    </w:rPr>
+                    <m:t>P</m:t>
+                  </m:r>
+                </m:e>
+                <m:sub>
+                  <m:r>
+                    <w:rPr>
+                      <w:rFonts w:ascii="Cambria Math" w:hAnsi="Cambria Math"/>
+                      <w:lang w:val="en-US"/>
+                    </w:rPr>
+                    <m:t>rated</m:t>
+                  </m:r>
+                </m:sub>
+              </m:sSub>
+            </m:den>
+          </m:f>
+          <m:r>
+            <w:rPr>
+              <w:rFonts w:ascii="Cambria Math" w:hAnsi="Cambria Math"/>
+              <w:lang w:val="en-US"/>
+            </w:rPr>
+            <m:t xml:space="preserve">= </m:t>
+          </m:r>
+          <m:f>
+            <m:fPr>
+              <m:ctrlPr>
+                <w:rPr>
+                  <w:rFonts w:ascii="Cambria Math" w:hAnsi="Cambria Math"/>
+                  <w:i/>
+                  <w:lang w:val="en-US"/>
+                </w:rPr>
+              </m:ctrlPr>
+            </m:fPr>
+            <m:num>
+              <m:sSup>
+                <m:sSupPr>
+                  <m:ctrlPr>
+                    <w:rPr>
+                      <w:rFonts w:ascii="Cambria Math" w:hAnsi="Cambria Math"/>
+                      <w:i/>
+                      <w:lang w:val="en-US"/>
+                    </w:rPr>
+                  </m:ctrlPr>
+                </m:sSupPr>
+                <m:e>
+                  <m:r>
+                    <w:rPr>
+                      <w:rFonts w:ascii="Cambria Math" w:hAnsi="Cambria Math"/>
+                      <w:lang w:val="en-US"/>
+                    </w:rPr>
+                    <m:t>24</m:t>
+                  </m:r>
+                </m:e>
+                <m:sup>
+                  <m:r>
+                    <w:rPr>
+                      <w:rFonts w:ascii="Cambria Math" w:hAnsi="Cambria Math"/>
+                      <w:lang w:val="en-US"/>
+                    </w:rPr>
+                    <m:t>2</m:t>
+                  </m:r>
+                </m:sup>
+              </m:sSup>
+            </m:num>
+            <m:den>
+              <m:r>
+                <w:rPr>
+                  <w:rFonts w:ascii="Cambria Math" w:hAnsi="Cambria Math"/>
+                  <w:lang w:val="en-US"/>
+                </w:rPr>
+                <m:t>48</m:t>
+              </m:r>
+            </m:den>
+          </m:f>
+          <m:r>
+            <w:rPr>
+              <w:rFonts w:ascii="Cambria Math" w:hAnsi="Cambria Math"/>
+              <w:lang w:val="en-US"/>
+            </w:rPr>
+            <m:t xml:space="preserve">= 12 </m:t>
+          </m:r>
+          <m:r>
+            <m:rPr>
+              <m:sty m:val="p"/>
+            </m:rPr>
+            <w:rPr>
+              <w:rFonts w:ascii="Cambria Math" w:hAnsi="Cambria Math"/>
+              <w:lang w:val="en-US"/>
+            </w:rPr>
+            <m:t>Ω</m:t>
+          </m:r>
+        </m:oMath>
+      </m:oMathPara>
+    </w:p>
+    <w:p>
+      <w:pPr>
+        <w:jc w:val="both"/>
+        <w:rPr>
+          <w:rFonts w:eastAsiaTheme="minorEastAsia"/>
+          <w:lang w:val="en-US"/>
+        </w:rPr>
+      </w:pPr>
+      <w:r>
+        <w:rPr>
+          <w:rFonts w:eastAsiaTheme="minorEastAsia"/>
+          <w:lang w:val="en-US"/>
+        </w:rPr>
+        <w:t xml:space="preserve">Duty cycle for the required output voltage have been calculated </w:t>
+      </w:r>
+      <w:r>
+        <w:rPr>
+          <w:rFonts w:eastAsiaTheme="minorEastAsia"/>
+          <w:lang w:val="en-US"/>
+        </w:rPr>
+        <w:t>considering 15 V input voltage.</w:t>
+      </w:r>
+    </w:p>
+    <w:p>
+      <w:pPr>
+        <w:jc w:val="center"/>
+        <w:rPr>
+          <w:rFonts w:eastAsiaTheme="minorEastAsia"/>
+          <w:lang w:val="en-US"/>
+        </w:rPr>
+      </w:pPr>
+      <w:r>
+        <w:rPr>
+          <w:rFonts w:eastAsiaTheme="minorEastAsia"/>
+          <w:lang w:val="en-US"/>
+        </w:rPr>
+        <w:t xml:space="preserve">charging period of the inductor -&gt; </w:t>
+      </w:r>
+      <m:oMath>
+        <m:sSub>
+          <m:sSubPr>
+            <m:ctrlPr>
+              <w:rPr>
+                <w:rFonts w:ascii="Cambria Math" w:eastAsiaTheme="minorEastAsia" w:hAnsi="Cambria Math"/>
+                <w:i/>
+                <w:lang w:val="en-US"/>
+              </w:rPr>
+            </m:ctrlPr>
+          </m:sSubPr>
+          <m:e>
+            <m:r>
+              <w:rPr>
+                <w:rFonts w:ascii="Cambria Math" w:eastAsiaTheme="minorEastAsia" w:hAnsi="Cambria Math"/>
+                <w:lang w:val="en-US"/>
+              </w:rPr>
+              <m:t>V</m:t>
+            </m:r>
+          </m:e>
+          <m:sub>
+            <m:r>
+              <w:rPr>
+                <w:rFonts w:ascii="Cambria Math" w:eastAsiaTheme="minorEastAsia" w:hAnsi="Cambria Math"/>
+                <w:lang w:val="en-US"/>
+              </w:rPr>
+              <m:t>L</m:t>
+            </m:r>
+          </m:sub>
+        </m:sSub>
+        <m:r>
+          <w:rPr>
+            <w:rFonts w:ascii="Cambria Math" w:eastAsiaTheme="minorEastAsia" w:hAnsi="Cambria Math"/>
+            <w:lang w:val="en-US"/>
+          </w:rPr>
+          <m:t xml:space="preserve">= </m:t>
+        </m:r>
+        <m:sSub>
+          <m:sSubPr>
+            <m:ctrlPr>
+              <w:rPr>
+                <w:rFonts w:ascii="Cambria Math" w:eastAsiaTheme="minorEastAsia" w:hAnsi="Cambria Math"/>
+                <w:i/>
+                <w:lang w:val="en-US"/>
+              </w:rPr>
+            </m:ctrlPr>
+          </m:sSubPr>
+          <m:e>
+            <m:r>
+              <w:rPr>
+                <w:rFonts w:ascii="Cambria Math" w:eastAsiaTheme="minorEastAsia" w:hAnsi="Cambria Math"/>
+                <w:lang w:val="en-US"/>
+              </w:rPr>
+              <m:t>V</m:t>
+            </m:r>
+          </m:e>
+          <m:sub>
+            <m:r>
+              <w:rPr>
+                <w:rFonts w:ascii="Cambria Math" w:eastAsiaTheme="minorEastAsia" w:hAnsi="Cambria Math"/>
+                <w:lang w:val="en-US"/>
+              </w:rPr>
+              <m:t>in</m:t>
+            </m:r>
+          </m:sub>
+        </m:sSub>
+      </m:oMath>
+    </w:p>
+    <w:p>
+      <w:pPr>
+        <w:jc w:val="center"/>
+        <w:rPr>
+          <w:rFonts w:eastAsiaTheme="minorEastAsia"/>
+          <w:lang w:val="en-US"/>
+        </w:rPr>
+      </w:pPr>
+      <w:r>
+        <w:rPr>
+          <w:rFonts w:eastAsiaTheme="minorEastAsia"/>
+          <w:lang w:val="en-US"/>
+        </w:rPr>
+        <w:t>dis</w:t>
+      </w:r>
+      <w:r>
+        <w:rPr>
+          <w:rFonts w:eastAsiaTheme="minorEastAsia"/>
+          <w:lang w:val="en-US"/>
+        </w:rPr>
+        <w:t xml:space="preserve">charging period of the inductor -&gt; </w:t>
+      </w:r>
+      <m:oMath>
+        <m:sSub>
+          <m:sSubPr>
+            <m:ctrlPr>
+              <w:rPr>
+                <w:rFonts w:ascii="Cambria Math" w:eastAsiaTheme="minorEastAsia" w:hAnsi="Cambria Math"/>
+                <w:i/>
+                <w:lang w:val="en-US"/>
+              </w:rPr>
+            </m:ctrlPr>
+          </m:sSubPr>
+          <m:e>
+            <m:r>
+              <w:rPr>
+                <w:rFonts w:ascii="Cambria Math" w:eastAsiaTheme="minorEastAsia" w:hAnsi="Cambria Math"/>
+                <w:lang w:val="en-US"/>
+              </w:rPr>
+              <m:t>V</m:t>
+            </m:r>
+          </m:e>
+          <m:sub>
+            <m:r>
+              <w:rPr>
+                <w:rFonts w:ascii="Cambria Math" w:eastAsiaTheme="minorEastAsia" w:hAnsi="Cambria Math"/>
+                <w:lang w:val="en-US"/>
+              </w:rPr>
+              <m:t>L</m:t>
+            </m:r>
+          </m:sub>
+        </m:sSub>
+        <m:r>
+          <w:rPr>
+            <w:rFonts w:ascii="Cambria Math" w:eastAsiaTheme="minorEastAsia" w:hAnsi="Cambria Math"/>
+            <w:lang w:val="en-US"/>
+          </w:rPr>
+          <m:t xml:space="preserve">= </m:t>
+        </m:r>
+        <m:sSub>
+          <m:sSubPr>
+            <m:ctrlPr>
+              <w:rPr>
+                <w:rFonts w:ascii="Cambria Math" w:eastAsiaTheme="minorEastAsia" w:hAnsi="Cambria Math"/>
+                <w:i/>
+                <w:lang w:val="en-US"/>
+              </w:rPr>
+            </m:ctrlPr>
+          </m:sSubPr>
+          <m:e>
+            <m:r>
+              <w:rPr>
+                <w:rFonts w:ascii="Cambria Math" w:eastAsiaTheme="minorEastAsia" w:hAnsi="Cambria Math"/>
+                <w:lang w:val="en-US"/>
+              </w:rPr>
+              <m:t>V</m:t>
+            </m:r>
+          </m:e>
+          <m:sub>
+            <m:r>
+              <w:rPr>
+                <w:rFonts w:ascii="Cambria Math" w:eastAsiaTheme="minorEastAsia" w:hAnsi="Cambria Math"/>
+                <w:lang w:val="en-US"/>
+              </w:rPr>
+              <m:t>in</m:t>
+            </m:r>
+          </m:sub>
+        </m:sSub>
+        <m:r>
+          <w:rPr>
+            <w:rFonts w:ascii="Cambria Math" w:eastAsiaTheme="minorEastAsia" w:hAnsi="Cambria Math"/>
+            <w:lang w:val="en-US"/>
+          </w:rPr>
+          <m:t xml:space="preserve">- </m:t>
+        </m:r>
+        <m:sSub>
+          <m:sSubPr>
+            <m:ctrlPr>
+              <w:rPr>
+                <w:rFonts w:ascii="Cambria Math" w:eastAsiaTheme="minorEastAsia" w:hAnsi="Cambria Math"/>
+                <w:i/>
+                <w:lang w:val="en-US"/>
+              </w:rPr>
+            </m:ctrlPr>
+          </m:sSubPr>
+          <m:e>
+            <m:r>
+              <w:rPr>
+                <w:rFonts w:ascii="Cambria Math" w:eastAsiaTheme="minorEastAsia" w:hAnsi="Cambria Math"/>
+                <w:lang w:val="en-US"/>
+              </w:rPr>
+              <m:t>V</m:t>
+            </m:r>
+          </m:e>
+          <m:sub>
+            <m:r>
+              <w:rPr>
+                <w:rFonts w:ascii="Cambria Math" w:eastAsiaTheme="minorEastAsia" w:hAnsi="Cambria Math"/>
+                <w:lang w:val="en-US"/>
+              </w:rPr>
+              <m:t>o</m:t>
+            </m:r>
+          </m:sub>
+        </m:sSub>
+      </m:oMath>
+      <w:r>
+        <w:rPr>
+          <w:rFonts w:eastAsiaTheme="minorEastAsia"/>
+          <w:lang w:val="en-US"/>
+        </w:rPr>
+        <w:t xml:space="preserve">, when </w:t>
+      </w:r>
+      <m:oMath>
+        <m:sSub>
+          <m:sSubPr>
+            <m:ctrlPr>
+              <w:rPr>
+                <w:rFonts w:ascii="Cambria Math" w:eastAsiaTheme="minorEastAsia" w:hAnsi="Cambria Math"/>
+                <w:i/>
+                <w:lang w:val="en-US"/>
+              </w:rPr>
+            </m:ctrlPr>
+          </m:sSubPr>
+          <m:e>
+            <m:r>
+              <w:rPr>
+                <w:rFonts w:ascii="Cambria Math" w:eastAsiaTheme="minorEastAsia" w:hAnsi="Cambria Math"/>
+                <w:lang w:val="en-US"/>
+              </w:rPr>
+              <m:t>V</m:t>
+            </m:r>
+          </m:e>
+          <m:sub>
+            <m:r>
+              <w:rPr>
+                <w:rFonts w:ascii="Cambria Math" w:eastAsiaTheme="minorEastAsia" w:hAnsi="Cambria Math"/>
+                <w:lang w:val="en-US"/>
+              </w:rPr>
+              <m:t>o</m:t>
+            </m:r>
+          </m:sub>
+        </m:sSub>
+        <m:r>
+          <w:rPr>
+            <w:rFonts w:ascii="Cambria Math" w:eastAsiaTheme="minorEastAsia" w:hAnsi="Cambria Math"/>
+            <w:lang w:val="en-US"/>
+          </w:rPr>
+          <m:t xml:space="preserve">&gt; </m:t>
+        </m:r>
+        <m:sSub>
+          <m:sSubPr>
+            <m:ctrlPr>
+              <w:rPr>
+                <w:rFonts w:ascii="Cambria Math" w:eastAsiaTheme="minorEastAsia" w:hAnsi="Cambria Math"/>
+                <w:i/>
+                <w:lang w:val="en-US"/>
+              </w:rPr>
+            </m:ctrlPr>
+          </m:sSubPr>
+          <m:e>
+            <m:r>
+              <w:rPr>
+                <w:rFonts w:ascii="Cambria Math" w:eastAsiaTheme="minorEastAsia" w:hAnsi="Cambria Math"/>
+                <w:lang w:val="en-US"/>
+              </w:rPr>
+              <m:t>V</m:t>
+            </m:r>
+          </m:e>
+          <m:sub>
+            <m:r>
+              <w:rPr>
+                <w:rFonts w:ascii="Cambria Math" w:eastAsiaTheme="minorEastAsia" w:hAnsi="Cambria Math"/>
+                <w:lang w:val="en-US"/>
+              </w:rPr>
+              <m:t>in</m:t>
+            </m:r>
+          </m:sub>
+        </m:sSub>
+      </m:oMath>
+      <w:r>
+        <w:rPr>
+          <w:rFonts w:eastAsiaTheme="minorEastAsia"/>
+          <w:lang w:val="en-US"/>
+        </w:rPr>
+        <w:t xml:space="preserve"> for steady state operation</w:t>
+      </w:r>
+    </w:p>
+    <w:p>
+      <w:pPr>
+        <w:rPr>
+          <w:rFonts w:eastAsiaTheme="minorEastAsia"/>
+          <w:lang w:val="en-US"/>
+        </w:rPr>
+      </w:pPr>
+      <w:r>
+        <w:rPr>
+          <w:rFonts w:eastAsiaTheme="minorEastAsia"/>
+          <w:lang w:val="en-US"/>
+        </w:rPr>
+        <w:t>Considering voltage-second balance of the inductor, charging and discharging periods can be equated as follows:</w:t>
+      </w:r>
+    </w:p>
+    <w:p>
+      <w:pPr>
+        <w:rPr>
+          <w:rFonts w:eastAsiaTheme="minorEastAsia"/>
+          <w:lang w:val="en-US"/>
+        </w:rPr>
+      </w:pPr>
+      <m:oMathPara>
+        <m:oMath>
+          <m:sSub>
+            <m:sSubPr>
+              <m:ctrlPr>
+                <w:rPr>
+                  <w:rFonts w:ascii="Cambria Math" w:eastAsiaTheme="minorEastAsia" w:hAnsi="Cambria Math"/>
+                  <w:i/>
+                  <w:lang w:val="en-US"/>
+                </w:rPr>
+              </m:ctrlPr>
+            </m:sSubPr>
+            <m:e>
+              <m:r>
+                <w:rPr>
+                  <w:rFonts w:ascii="Cambria Math" w:eastAsiaTheme="minorEastAsia" w:hAnsi="Cambria Math"/>
+                  <w:lang w:val="en-US"/>
+                </w:rPr>
+                <m:t>V</m:t>
+              </m:r>
+            </m:e>
+            <m:sub>
+              <m:r>
+                <w:rPr>
+                  <w:rFonts w:ascii="Cambria Math" w:eastAsiaTheme="minorEastAsia" w:hAnsi="Cambria Math"/>
+                  <w:lang w:val="en-US"/>
+                </w:rPr>
+                <m:t>in</m:t>
+              </m:r>
+            </m:sub>
+          </m:sSub>
+          <m:r>
+            <w:rPr>
+              <w:rFonts w:ascii="Cambria Math" w:eastAsiaTheme="minorEastAsia" w:hAnsi="Cambria Math"/>
+              <w:lang w:val="en-US"/>
+            </w:rPr>
+            <m:t>D</m:t>
+          </m:r>
+          <m:sSub>
+            <m:sSubPr>
+              <m:ctrlPr>
+                <w:rPr>
+                  <w:rFonts w:ascii="Cambria Math" w:eastAsiaTheme="minorEastAsia" w:hAnsi="Cambria Math"/>
+                  <w:i/>
+                  <w:lang w:val="en-US"/>
+                </w:rPr>
+              </m:ctrlPr>
+            </m:sSubPr>
+            <m:e>
+              <m:r>
+                <w:rPr>
+                  <w:rFonts w:ascii="Cambria Math" w:eastAsiaTheme="minorEastAsia" w:hAnsi="Cambria Math"/>
+                  <w:lang w:val="en-US"/>
+                </w:rPr>
+                <m:t>T</m:t>
+              </m:r>
+            </m:e>
+            <m:sub>
+              <m:r>
+                <w:rPr>
+                  <w:rFonts w:ascii="Cambria Math" w:eastAsiaTheme="minorEastAsia" w:hAnsi="Cambria Math"/>
+                  <w:lang w:val="en-US"/>
+                </w:rPr>
+                <m:t>s</m:t>
+              </m:r>
+            </m:sub>
+          </m:sSub>
+          <m:r>
+            <w:rPr>
+              <w:rFonts w:ascii="Cambria Math" w:eastAsiaTheme="minorEastAsia" w:hAnsi="Cambria Math"/>
+              <w:lang w:val="en-US"/>
+            </w:rPr>
+            <m:t xml:space="preserve">+ </m:t>
+          </m:r>
+          <m:d>
+            <m:dPr>
+              <m:ctrlPr>
+                <w:rPr>
+                  <w:rFonts w:ascii="Cambria Math" w:eastAsiaTheme="minorEastAsia" w:hAnsi="Cambria Math"/>
+                  <w:i/>
+                  <w:lang w:val="en-US"/>
+                </w:rPr>
+              </m:ctrlPr>
+            </m:dPr>
+            <m:e>
+              <m:sSub>
+                <m:sSubPr>
+                  <m:ctrlPr>
+                    <w:rPr>
+                      <w:rFonts w:ascii="Cambria Math" w:eastAsiaTheme="minorEastAsia" w:hAnsi="Cambria Math"/>
+                      <w:i/>
+                      <w:lang w:val="en-US"/>
+                    </w:rPr>
+                  </m:ctrlPr>
+                </m:sSubPr>
+                <m:e>
+                  <m:r>
+                    <w:rPr>
+                      <w:rFonts w:ascii="Cambria Math" w:eastAsiaTheme="minorEastAsia" w:hAnsi="Cambria Math"/>
+                      <w:lang w:val="en-US"/>
+                    </w:rPr>
+                    <m:t>V</m:t>
+                  </m:r>
+                </m:e>
+                <m:sub>
+                  <m:r>
+                    <w:rPr>
+                      <w:rFonts w:ascii="Cambria Math" w:eastAsiaTheme="minorEastAsia" w:hAnsi="Cambria Math"/>
+                      <w:lang w:val="en-US"/>
+                    </w:rPr>
+                    <m:t>in</m:t>
+                  </m:r>
+                </m:sub>
+              </m:sSub>
+              <m:r>
+                <w:rPr>
+                  <w:rFonts w:ascii="Cambria Math" w:eastAsiaTheme="minorEastAsia" w:hAnsi="Cambria Math"/>
+                  <w:lang w:val="en-US"/>
+                </w:rPr>
+                <m:t xml:space="preserve">- </m:t>
+              </m:r>
+              <m:sSub>
+                <m:sSubPr>
+                  <m:ctrlPr>
+                    <w:rPr>
+                      <w:rFonts w:ascii="Cambria Math" w:eastAsiaTheme="minorEastAsia" w:hAnsi="Cambria Math"/>
+                      <w:i/>
+                      <w:lang w:val="en-US"/>
+                    </w:rPr>
+                  </m:ctrlPr>
+                </m:sSubPr>
+                <m:e>
+                  <m:r>
+                    <w:rPr>
+                      <w:rFonts w:ascii="Cambria Math" w:eastAsiaTheme="minorEastAsia" w:hAnsi="Cambria Math"/>
+                      <w:lang w:val="en-US"/>
+                    </w:rPr>
+                    <m:t>V</m:t>
+                  </m:r>
+                </m:e>
+                <m:sub>
+                  <m:r>
+                    <w:rPr>
+                      <w:rFonts w:ascii="Cambria Math" w:eastAsiaTheme="minorEastAsia" w:hAnsi="Cambria Math"/>
+                      <w:lang w:val="en-US"/>
+                    </w:rPr>
+                    <m:t>o</m:t>
+                  </m:r>
+                </m:sub>
+              </m:sSub>
+            </m:e>
+          </m:d>
+          <m:d>
+            <m:dPr>
+              <m:ctrlPr>
+                <w:rPr>
+                  <w:rFonts w:ascii="Cambria Math" w:eastAsiaTheme="minorEastAsia" w:hAnsi="Cambria Math"/>
+                  <w:i/>
+                  <w:lang w:val="en-US"/>
+                </w:rPr>
+              </m:ctrlPr>
+            </m:dPr>
+            <m:e>
+              <m:r>
+                <w:rPr>
+                  <w:rFonts w:ascii="Cambria Math" w:eastAsiaTheme="minorEastAsia" w:hAnsi="Cambria Math"/>
+                  <w:lang w:val="en-US"/>
+                </w:rPr>
+                <m:t>1-D</m:t>
+              </m:r>
+            </m:e>
+          </m:d>
+          <m:sSub>
+            <m:sSubPr>
+              <m:ctrlPr>
+                <w:rPr>
+                  <w:rFonts w:ascii="Cambria Math" w:eastAsiaTheme="minorEastAsia" w:hAnsi="Cambria Math"/>
+                  <w:i/>
+                  <w:lang w:val="en-US"/>
+                </w:rPr>
+              </m:ctrlPr>
+            </m:sSubPr>
+            <m:e>
+              <m:r>
+                <w:rPr>
+                  <w:rFonts w:ascii="Cambria Math" w:eastAsiaTheme="minorEastAsia" w:hAnsi="Cambria Math"/>
+                  <w:lang w:val="en-US"/>
+                </w:rPr>
+                <m:t>T</m:t>
+              </m:r>
+            </m:e>
+            <m:sub>
+              <m:r>
+                <w:rPr>
+                  <w:rFonts w:ascii="Cambria Math" w:eastAsiaTheme="minorEastAsia" w:hAnsi="Cambria Math"/>
+                  <w:lang w:val="en-US"/>
+                </w:rPr>
+                <m:t>s</m:t>
+              </m:r>
+            </m:sub>
+          </m:sSub>
+          <m:r>
+            <w:rPr>
+              <w:rFonts w:ascii="Cambria Math" w:eastAsiaTheme="minorEastAsia" w:hAnsi="Cambria Math"/>
+              <w:lang w:val="en-US"/>
+            </w:rPr>
+            <m:t>=0</m:t>
+          </m:r>
+        </m:oMath>
+      </m:oMathPara>
+    </w:p>
+    <w:p>
+      <w:pPr>
+        <w:rPr>
+          <w:rFonts w:eastAsiaTheme="minorEastAsia"/>
+          <w:lang w:val="en-US"/>
+        </w:rPr>
+      </w:pPr>
+      <m:oMathPara>
+        <m:oMath>
+          <m:sSub>
+            <m:sSubPr>
+              <m:ctrlPr>
+                <w:rPr>
+                  <w:rFonts w:ascii="Cambria Math" w:eastAsiaTheme="minorEastAsia" w:hAnsi="Cambria Math"/>
+                  <w:i/>
+                  <w:lang w:val="en-US"/>
+                </w:rPr>
+              </m:ctrlPr>
+            </m:sSubPr>
+            <m:e>
+              <m:r>
+                <w:rPr>
+                  <w:rFonts w:ascii="Cambria Math" w:eastAsiaTheme="minorEastAsia" w:hAnsi="Cambria Math"/>
+                  <w:lang w:val="en-US"/>
+                </w:rPr>
+                <m:t>V</m:t>
+              </m:r>
+            </m:e>
+            <m:sub>
+              <m:r>
+                <w:rPr>
+                  <w:rFonts w:ascii="Cambria Math" w:eastAsiaTheme="minorEastAsia" w:hAnsi="Cambria Math"/>
+                  <w:lang w:val="en-US"/>
+                </w:rPr>
+                <m:t>in</m:t>
+              </m:r>
+            </m:sub>
+          </m:sSub>
+          <m:r>
+            <w:rPr>
+              <w:rFonts w:ascii="Cambria Math" w:eastAsiaTheme="minorEastAsia" w:hAnsi="Cambria Math"/>
+              <w:lang w:val="en-US"/>
+            </w:rPr>
+            <m:t xml:space="preserve">= </m:t>
+          </m:r>
+          <m:sSub>
+            <m:sSubPr>
+              <m:ctrlPr>
+                <w:rPr>
+                  <w:rFonts w:ascii="Cambria Math" w:eastAsiaTheme="minorEastAsia" w:hAnsi="Cambria Math"/>
+                  <w:i/>
+                  <w:lang w:val="en-US"/>
+                </w:rPr>
+              </m:ctrlPr>
+            </m:sSubPr>
+            <m:e>
+              <m:r>
+                <w:rPr>
+                  <w:rFonts w:ascii="Cambria Math" w:eastAsiaTheme="minorEastAsia" w:hAnsi="Cambria Math"/>
+                  <w:lang w:val="en-US"/>
+                </w:rPr>
+                <m:t>V</m:t>
+              </m:r>
+            </m:e>
+            <m:sub>
+              <m:r>
+                <w:rPr>
+                  <w:rFonts w:ascii="Cambria Math" w:eastAsiaTheme="minorEastAsia" w:hAnsi="Cambria Math"/>
+                  <w:lang w:val="en-US"/>
+                </w:rPr>
+                <m:t>o</m:t>
+              </m:r>
+            </m:sub>
+          </m:sSub>
+          <m:d>
+            <m:dPr>
+              <m:ctrlPr>
+                <w:rPr>
+                  <w:rFonts w:ascii="Cambria Math" w:eastAsiaTheme="minorEastAsia" w:hAnsi="Cambria Math"/>
+                  <w:i/>
+                  <w:lang w:val="en-US"/>
+                </w:rPr>
+              </m:ctrlPr>
+            </m:dPr>
+            <m:e>
+              <m:r>
+                <w:rPr>
+                  <w:rFonts w:ascii="Cambria Math" w:eastAsiaTheme="minorEastAsia" w:hAnsi="Cambria Math"/>
+                  <w:lang w:val="en-US"/>
+                </w:rPr>
+                <m:t>1-D</m:t>
+              </m:r>
+            </m:e>
+          </m:d>
+          <m:r>
+            <w:rPr>
+              <w:rFonts w:ascii="Cambria Math" w:eastAsiaTheme="minorEastAsia" w:hAnsi="Cambria Math"/>
+              <w:lang w:val="en-US"/>
+            </w:rPr>
+            <m:t xml:space="preserve">  →      </m:t>
+          </m:r>
+          <m:f>
+            <m:fPr>
+              <m:ctrlPr>
+                <w:rPr>
+                  <w:rFonts w:ascii="Cambria Math" w:eastAsiaTheme="minorEastAsia" w:hAnsi="Cambria Math"/>
+                  <w:i/>
+                  <w:lang w:val="en-US"/>
+                </w:rPr>
+              </m:ctrlPr>
+            </m:fPr>
+            <m:num>
+              <m:sSub>
+                <m:sSubPr>
+                  <m:ctrlPr>
+                    <w:rPr>
+                      <w:rFonts w:ascii="Cambria Math" w:eastAsiaTheme="minorEastAsia" w:hAnsi="Cambria Math"/>
+                      <w:i/>
+                      <w:lang w:val="en-US"/>
+                    </w:rPr>
+                  </m:ctrlPr>
+                </m:sSubPr>
+                <m:e>
+                  <m:r>
+                    <w:rPr>
+                      <w:rFonts w:ascii="Cambria Math" w:eastAsiaTheme="minorEastAsia" w:hAnsi="Cambria Math"/>
+                      <w:lang w:val="en-US"/>
+                    </w:rPr>
+                    <m:t>V</m:t>
+                  </m:r>
+                </m:e>
+                <m:sub>
+                  <m:r>
+                    <w:rPr>
+                      <w:rFonts w:ascii="Cambria Math" w:eastAsiaTheme="minorEastAsia" w:hAnsi="Cambria Math"/>
+                      <w:lang w:val="en-US"/>
+                    </w:rPr>
+                    <m:t>o</m:t>
+                  </m:r>
+                </m:sub>
+              </m:sSub>
+            </m:num>
+            <m:den>
+              <m:sSub>
+                <m:sSubPr>
+                  <m:ctrlPr>
+                    <w:rPr>
+                      <w:rFonts w:ascii="Cambria Math" w:eastAsiaTheme="minorEastAsia" w:hAnsi="Cambria Math"/>
+                      <w:i/>
+                      <w:lang w:val="en-US"/>
+                    </w:rPr>
+                  </m:ctrlPr>
+                </m:sSubPr>
+                <m:e>
+                  <m:r>
+                    <w:rPr>
+                      <w:rFonts w:ascii="Cambria Math" w:eastAsiaTheme="minorEastAsia" w:hAnsi="Cambria Math"/>
+                      <w:lang w:val="en-US"/>
+                    </w:rPr>
+                    <m:t>V</m:t>
+                  </m:r>
+                </m:e>
+                <m:sub>
+                  <m:r>
+                    <w:rPr>
+                      <w:rFonts w:ascii="Cambria Math" w:eastAsiaTheme="minorEastAsia" w:hAnsi="Cambria Math"/>
+                      <w:lang w:val="en-US"/>
+                    </w:rPr>
+                    <m:t>in</m:t>
+                  </m:r>
+                </m:sub>
+              </m:sSub>
+            </m:den>
+          </m:f>
+          <m:r>
+            <w:rPr>
+              <w:rFonts w:ascii="Cambria Math" w:eastAsiaTheme="minorEastAsia" w:hAnsi="Cambria Math"/>
+              <w:lang w:val="en-US"/>
+            </w:rPr>
+            <m:t xml:space="preserve">= </m:t>
+          </m:r>
+          <m:f>
+            <m:fPr>
+              <m:ctrlPr>
+                <w:rPr>
+                  <w:rFonts w:ascii="Cambria Math" w:eastAsiaTheme="minorEastAsia" w:hAnsi="Cambria Math"/>
+                  <w:i/>
+                  <w:lang w:val="en-US"/>
+                </w:rPr>
+              </m:ctrlPr>
+            </m:fPr>
+            <m:num>
+              <m:r>
+                <w:rPr>
+                  <w:rFonts w:ascii="Cambria Math" w:eastAsiaTheme="minorEastAsia" w:hAnsi="Cambria Math"/>
+                  <w:lang w:val="en-US"/>
+                </w:rPr>
+                <m:t>1</m:t>
+              </m:r>
+            </m:num>
+            <m:den>
+              <m:r>
+                <w:rPr>
+                  <w:rFonts w:ascii="Cambria Math" w:eastAsiaTheme="minorEastAsia" w:hAnsi="Cambria Math"/>
+                  <w:lang w:val="en-US"/>
+                </w:rPr>
+                <m:t>1-D</m:t>
+              </m:r>
+            </m:den>
+          </m:f>
+          <m:r>
+            <w:rPr>
+              <w:rFonts w:ascii="Cambria Math" w:eastAsiaTheme="minorEastAsia" w:hAnsi="Cambria Math"/>
+              <w:lang w:val="en-US"/>
+            </w:rPr>
+            <m:t>,    D=0.375</m:t>
+          </m:r>
+        </m:oMath>
+      </m:oMathPara>
+    </w:p>
+    <w:p>
+      <w:pPr>
+        <w:rPr>
+          <w:rFonts w:eastAsiaTheme="minorEastAsia"/>
+          <w:lang w:val="en-US"/>
+        </w:rPr>
+      </w:pPr>
+    </w:p>
+    <w:p>
+      <w:pPr>
+        <w:keepNext/>
+        <w:rPr>
+          <w:lang w:val="en-US"/>
+        </w:rPr>
+      </w:pPr>
+      <w:r>
+        <w:rPr>
+          <w:rFonts w:eastAsiaTheme="minorEastAsia"/>
+          <w:noProof/>
+          <w:lang w:val="en-US"/>
+        </w:rPr>
+        <w:lastRenderedPageBreak/>
+        <w:drawing>
+          <wp:inline distT="0" distB="0" distL="0" distR="0" wp14:anchorId="4A870FF3" wp14:editId="1F94D8E5">
+            <wp:extent cx="5760720" cy="3284220"/>
+            <wp:effectExtent l="0" t="0" r="0" b="0"/>
+            <wp:docPr id="3" name="Resim 3"/>
+            <wp:cNvGraphicFramePr>
+              <a:graphicFrameLocks xmlns:a="http://schemas.openxmlformats.org/drawingml/2006/main" noChangeAspect="1"/>
+            </wp:cNvGraphicFramePr>
+            <a:graphic xmlns:a="http://schemas.openxmlformats.org/drawingml/2006/main">
+              <a:graphicData uri="http://schemas.openxmlformats.org/drawingml/2006/picture">
+                <pic:pic xmlns:pic="http://schemas.openxmlformats.org/drawingml/2006/picture">
+                  <pic:nvPicPr>
+                    <pic:cNvPr id="3" name="Resim 3"/>
+                    <pic:cNvPicPr/>
+                  </pic:nvPicPr>
+                  <pic:blipFill>
+                    <a:blip r:embed="rId12">
+                      <a:extLst>
+                        <a:ext uri="{28A0092B-C50C-407E-A947-70E740481C1C}">
+                          <a14:useLocalDpi xmlns:a14="http://schemas.microsoft.com/office/drawing/2010/main" val="0"/>
+                        </a:ext>
+                      </a:extLst>
+                    </a:blip>
+                    <a:stretch>
+                      <a:fillRect/>
+                    </a:stretch>
+                  </pic:blipFill>
+                  <pic:spPr>
+                    <a:xfrm>
+                      <a:off x="0" y="0"/>
+                      <a:ext cx="5760720" cy="3284220"/>
+                    </a:xfrm>
+                    <a:prstGeom prst="rect">
+                      <a:avLst/>
+                    </a:prstGeom>
+                  </pic:spPr>
+                </pic:pic>
+              </a:graphicData>
+            </a:graphic>
+          </wp:inline>
+        </w:drawing>
+      </w:r>
+    </w:p>
+    <w:p>
+      <w:pPr>
+        <w:pStyle w:val="ResimYazs"/>
+        <w:jc w:val="center"/>
+        <w:rPr>
+          <w:lang w:val="en-US"/>
+        </w:rPr>
+      </w:pPr>
+      <w:r>
+        <w:rPr>
+          <w:lang w:val="en-US"/>
+        </w:rPr>
+        <w:t xml:space="preserve">Figure </w:t>
+      </w:r>
+      <w:r>
+        <w:rPr>
+          <w:lang w:val="en-US"/>
+        </w:rPr>
+        <w:fldChar w:fldCharType="begin"/>
+      </w:r>
+      <w:r>
+        <w:rPr>
+          <w:lang w:val="en-US"/>
+        </w:rPr>
+        <w:instrText xml:space="preserve"> SEQ Figure \* ARABIC </w:instrText>
+      </w:r>
+      <w:r>
+        <w:rPr>
+          <w:lang w:val="en-US"/>
+        </w:rPr>
+        <w:fldChar w:fldCharType="separate"/>
+      </w:r>
+      <w:r>
+        <w:rPr>
+          <w:noProof/>
+          <w:lang w:val="en-US"/>
+        </w:rPr>
+        <w:t>1</w:t>
+      </w:r>
+      <w:r>
+        <w:rPr>
+          <w:lang w:val="en-US"/>
+        </w:rPr>
+        <w:fldChar w:fldCharType="end"/>
+      </w:r>
+      <w:r>
+        <w:rPr>
+          <w:lang w:val="en-US"/>
+        </w:rPr>
+        <w:t>:</w:t>
+      </w:r>
+      <w:r>
+        <w:rPr>
+          <w:lang w:val="en-US"/>
+        </w:rPr>
+        <w:t xml:space="preserve"> Output voltage waveform with and without 57 m</w:t>
+      </w:r>
+      <w:r>
+        <w:rPr>
+          <w:rFonts w:cstheme="minorHAnsi"/>
+          <w:lang w:val="en-US"/>
+        </w:rPr>
+        <w:t>Ω</w:t>
+      </w:r>
+      <w:r>
+        <w:rPr>
+          <w:lang w:val="en-US"/>
+        </w:rPr>
+        <w:t xml:space="preserve"> inductor ESR of the Boost Converter</w:t>
+      </w:r>
+    </w:p>
+    <w:p>
+      <w:pPr>
+        <w:rPr>
+          <w:lang w:val="en-US"/>
+        </w:rPr>
+      </w:pPr>
+      <w:r>
+        <w:rPr>
+          <w:lang w:val="en-US"/>
+        </w:rPr>
+        <w:t>The ESR value of the inductor have increased the voltage drop on top of the inductor. This voltage drop caused a decrease on both charging and discharging period equalities. Therefore, output voltage also decreased with the amount of voltage on top of the inductor ESR. This decrease can be observed with the simulations results from Figure 1, which compares output voltage waveforms for both with and without inductor ESR values given to be as 57 m</w:t>
+      </w:r>
+      <w:r>
+        <w:rPr>
+          <w:rFonts w:cstheme="minorHAnsi"/>
+          <w:lang w:val="en-US"/>
+        </w:rPr>
+        <w:t>Ω</w:t>
+      </w:r>
+      <w:r>
+        <w:rPr>
+          <w:lang w:val="en-US"/>
+        </w:rPr>
+        <w:t>.</w:t>
+      </w:r>
+    </w:p>
+    <w:p>
+      <w:pPr>
+        <w:rPr>
+          <w:lang w:val="en-US"/>
+        </w:rPr>
+      </w:pPr>
+    </w:p>
+    <w:p>
+      <w:pPr>
+        <w:shd w:val="clear" w:color="auto" w:fill="FFFFFF"/>
+        <w:spacing w:after="240" w:line="240" w:lineRule="auto"/>
+        <w:rPr>
+          <w:b/>
+          <w:bCs/>
+          <w:lang w:val="en-US"/>
+        </w:rPr>
+      </w:pPr>
+      <w:r>
+        <w:rPr>
+          <w:b/>
+          <w:bCs/>
+          <w:lang w:val="en-US"/>
+        </w:rPr>
+        <w:t>Q1</w:t>
+      </w:r>
+      <w:r>
+        <w:rPr>
+          <w:b/>
+          <w:bCs/>
+          <w:lang w:val="en-US"/>
+        </w:rPr>
+        <w:t>e</w:t>
+      </w:r>
+      <w:r>
+        <w:rPr>
+          <w:b/>
+          <w:bCs/>
+          <w:lang w:val="en-US"/>
+        </w:rPr>
+        <w:t>)</w:t>
+      </w:r>
+    </w:p>
+    <w:p>
+      <w:pPr>
+        <w:rPr>
+          <w:lang w:val="en-US"/>
+        </w:rPr>
+      </w:pPr>
+    </w:p>
+    <w:p>
+      <w:pPr>
+        <w:rPr>
+          <w:rFonts w:eastAsiaTheme="minorEastAsia"/>
+          <w:lang w:val="en-US"/>
+        </w:rPr>
+      </w:pPr>
+    </w:p>
+    <w:p>
+      <w:pPr>
+        <w:rPr>
+          <w:rFonts w:eastAsiaTheme="minorEastAsia"/>
+          <w:lang w:val="en-US"/>
+        </w:rPr>
+      </w:pPr>
+    </w:p>
+    <w:p>
+      <w:pPr>
+        <w:jc w:val="center"/>
+        <w:rPr>
+          <w:lang w:val="en-US"/>
+        </w:rPr>
+      </w:pPr>
+    </w:p>
     <w:sectPr>
-      <w:footerReference w:type="default" r:id="rId12"/>
+      <w:footerReference w:type="default" r:id="rId13"/>
       <w:pgSz w:w="11906" w:h="16838"/>
       <w:pgMar w:top="1417" w:right="1417" w:bottom="1417" w:left="1417" w:header="708" w:footer="708" w:gutter="0"/>
       <w:cols w:space="708"/>
@@ -6154,6 +7143,7 @@
         <w:docPartUnique/>
       </w:docPartObj>
     </w:sdtPr>
+    <w:sdtEndPr/>
     <w:sdtContent>
       <w:p>
         <w:pPr>

</xml_diff>

<commit_message>
Simulations results of part e have been added.
</commit_message>
<xml_diff>
--- a/report_1ab.docx
+++ b/report_1ab.docx
@@ -262,14 +262,34 @@
         </w:rPr>
         <w:tab/>
       </w:r>
+      <w:proofErr w:type="spellStart"/>
       <w:r>
         <w:rPr>
           <w:rFonts w:ascii="Times New Roman" w:hAnsi="Times New Roman" w:cs="Times New Roman"/>
           <w:sz w:val="28"/>
           <w:lang w:val="en-US"/>
         </w:rPr>
-        <w:t>Fatih Serdar Sağlam</w:t>
-      </w:r>
+        <w:t>Fatih</w:t>
+      </w:r>
+      <w:proofErr w:type="spellEnd"/>
+      <w:r>
+        <w:rPr>
+          <w:rFonts w:ascii="Times New Roman" w:hAnsi="Times New Roman" w:cs="Times New Roman"/>
+          <w:sz w:val="28"/>
+          <w:lang w:val="en-US"/>
+        </w:rPr>
+        <w:t xml:space="preserve"> Serdar </w:t>
+      </w:r>
+      <w:proofErr w:type="spellStart"/>
+      <w:r>
+        <w:rPr>
+          <w:rFonts w:ascii="Times New Roman" w:hAnsi="Times New Roman" w:cs="Times New Roman"/>
+          <w:sz w:val="28"/>
+          <w:lang w:val="en-US"/>
+        </w:rPr>
+        <w:t>Sağlam</w:t>
+      </w:r>
+      <w:proofErr w:type="spellEnd"/>
       <w:r>
         <w:rPr>
           <w:rFonts w:ascii="Times New Roman" w:hAnsi="Times New Roman" w:cs="Times New Roman"/>
@@ -5121,7 +5141,15 @@
           <w:rFonts w:eastAsiaTheme="minorEastAsia"/>
           <w:lang w:val="en-US"/>
         </w:rPr>
-        <w:t>=500kHz, P</w:t>
+        <w:t xml:space="preserve">=500kHz, </w:t>
+      </w:r>
+      <w:proofErr w:type="spellStart"/>
+      <w:r>
+        <w:rPr>
+          <w:rFonts w:eastAsiaTheme="minorEastAsia"/>
+          <w:lang w:val="en-US"/>
+        </w:rPr>
+        <w:t>P</w:t>
       </w:r>
       <w:r>
         <w:rPr>
@@ -5131,6 +5159,7 @@
         </w:rPr>
         <w:t>r</w:t>
       </w:r>
+      <w:proofErr w:type="spellEnd"/>
       <w:r>
         <w:rPr>
           <w:rFonts w:eastAsiaTheme="minorEastAsia"/>
@@ -5886,23 +5915,7 @@
           <w:bCs/>
           <w:lang w:val="en-US"/>
         </w:rPr>
-        <w:t>Q1</w:t>
-      </w:r>
-      <w:r>
-        <w:rPr>
-          <w:b/>
-          <w:bCs/>
-          <w:lang w:val="en-US"/>
-        </w:rPr>
-        <w:t>d</w:t>
-      </w:r>
-      <w:r>
-        <w:rPr>
-          <w:b/>
-          <w:bCs/>
-          <w:lang w:val="en-US"/>
-        </w:rPr>
-        <w:t>)</w:t>
+        <w:t>Q1d)</w:t>
       </w:r>
     </w:p>
     <w:p>
@@ -6161,6 +6174,42 @@
                 <w:lang w:val="en-US"/>
               </w:rPr>
               <m:t>L</m:t>
+            </m:r>
+          </m:sub>
+        </m:sSub>
+        <m:r>
+          <w:rPr>
+            <w:rFonts w:ascii="Cambria Math" w:eastAsiaTheme="minorEastAsia" w:hAnsi="Cambria Math"/>
+            <w:lang w:val="en-US"/>
+          </w:rPr>
+          <m:t xml:space="preserve">+ </m:t>
+        </m:r>
+        <m:sSub>
+          <m:sSubPr>
+            <m:ctrlPr>
+              <w:rPr>
+                <w:rFonts w:ascii="Cambria Math" w:eastAsiaTheme="minorEastAsia" w:hAnsi="Cambria Math"/>
+                <w:i/>
+                <w:lang w:val="en-US"/>
+              </w:rPr>
+            </m:ctrlPr>
+          </m:sSubPr>
+          <m:e>
+            <m:r>
+              <w:rPr>
+                <w:rFonts w:ascii="Cambria Math" w:eastAsiaTheme="minorEastAsia" w:hAnsi="Cambria Math"/>
+                <w:lang w:val="en-US"/>
+              </w:rPr>
+              <m:t>V</m:t>
+            </m:r>
+          </m:e>
+          <m:sub>
+            <m:r>
+              <w:rPr>
+                <w:rFonts w:ascii="Cambria Math" w:eastAsiaTheme="minorEastAsia" w:hAnsi="Cambria Math"/>
+                <w:lang w:val="en-US"/>
+              </w:rPr>
+              <m:t>R</m:t>
             </m:r>
           </m:sub>
         </m:sSub>
@@ -6215,14 +6264,7 @@
           <w:rFonts w:eastAsiaTheme="minorEastAsia"/>
           <w:lang w:val="en-US"/>
         </w:rPr>
-        <w:t>dis</w:t>
-      </w:r>
-      <w:r>
-        <w:rPr>
-          <w:rFonts w:eastAsiaTheme="minorEastAsia"/>
-          <w:lang w:val="en-US"/>
-        </w:rPr>
-        <w:t xml:space="preserve">charging period of the inductor -&gt; </w:t>
+        <w:t xml:space="preserve">discharging period of the inductor -&gt; </w:t>
       </w:r>
       <m:oMath>
         <m:sSub>
@@ -6251,6 +6293,42 @@
                 <w:lang w:val="en-US"/>
               </w:rPr>
               <m:t>L</m:t>
+            </m:r>
+          </m:sub>
+        </m:sSub>
+        <m:r>
+          <w:rPr>
+            <w:rFonts w:ascii="Cambria Math" w:eastAsiaTheme="minorEastAsia" w:hAnsi="Cambria Math"/>
+            <w:lang w:val="en-US"/>
+          </w:rPr>
+          <m:t xml:space="preserve">+ </m:t>
+        </m:r>
+        <m:sSub>
+          <m:sSubPr>
+            <m:ctrlPr>
+              <w:rPr>
+                <w:rFonts w:ascii="Cambria Math" w:eastAsiaTheme="minorEastAsia" w:hAnsi="Cambria Math"/>
+                <w:i/>
+                <w:lang w:val="en-US"/>
+              </w:rPr>
+            </m:ctrlPr>
+          </m:sSubPr>
+          <m:e>
+            <m:r>
+              <w:rPr>
+                <w:rFonts w:ascii="Cambria Math" w:eastAsiaTheme="minorEastAsia" w:hAnsi="Cambria Math"/>
+                <w:lang w:val="en-US"/>
+              </w:rPr>
+              <m:t>V</m:t>
+            </m:r>
+          </m:e>
+          <m:sub>
+            <m:r>
+              <w:rPr>
+                <w:rFonts w:ascii="Cambria Math" w:eastAsiaTheme="minorEastAsia" w:hAnsi="Cambria Math"/>
+                <w:lang w:val="en-US"/>
+              </w:rPr>
+              <m:t>R</m:t>
             </m:r>
           </m:sub>
         </m:sSub>
@@ -6449,6 +6527,13 @@
                   <w:rFonts w:ascii="Cambria Math" w:eastAsiaTheme="minorEastAsia" w:hAnsi="Cambria Math"/>
                   <w:lang w:val="en-US"/>
                 </w:rPr>
+                <m:t>(</m:t>
+              </m:r>
+              <m:r>
+                <w:rPr>
+                  <w:rFonts w:ascii="Cambria Math" w:eastAsiaTheme="minorEastAsia" w:hAnsi="Cambria Math"/>
+                  <w:lang w:val="en-US"/>
+                </w:rPr>
                 <m:t>V</m:t>
               </m:r>
             </m:e>
@@ -6462,6 +6547,56 @@
               </m:r>
             </m:sub>
           </m:sSub>
+          <m:r>
+            <w:rPr>
+              <w:rFonts w:ascii="Cambria Math" w:eastAsiaTheme="minorEastAsia" w:hAnsi="Cambria Math"/>
+              <w:lang w:val="en-US"/>
+            </w:rPr>
+            <m:t>-</m:t>
+          </m:r>
+          <m:r>
+            <w:rPr>
+              <w:rFonts w:ascii="Cambria Math" w:eastAsiaTheme="minorEastAsia" w:hAnsi="Cambria Math"/>
+              <w:lang w:val="en-US"/>
+            </w:rPr>
+            <m:t xml:space="preserve"> </m:t>
+          </m:r>
+          <m:sSub>
+            <m:sSubPr>
+              <m:ctrlPr>
+                <w:rPr>
+                  <w:rFonts w:ascii="Cambria Math" w:eastAsiaTheme="minorEastAsia" w:hAnsi="Cambria Math"/>
+                  <w:i/>
+                  <w:lang w:val="en-US"/>
+                </w:rPr>
+              </m:ctrlPr>
+            </m:sSubPr>
+            <m:e>
+              <m:r>
+                <w:rPr>
+                  <w:rFonts w:ascii="Cambria Math" w:eastAsiaTheme="minorEastAsia" w:hAnsi="Cambria Math"/>
+                  <w:lang w:val="en-US"/>
+                </w:rPr>
+                <m:t>V</m:t>
+              </m:r>
+            </m:e>
+            <m:sub>
+              <m:r>
+                <w:rPr>
+                  <w:rFonts w:ascii="Cambria Math" w:eastAsiaTheme="minorEastAsia" w:hAnsi="Cambria Math"/>
+                  <w:lang w:val="en-US"/>
+                </w:rPr>
+                <m:t>ESR</m:t>
+              </m:r>
+            </m:sub>
+          </m:sSub>
+          <m:r>
+            <w:rPr>
+              <w:rFonts w:ascii="Cambria Math" w:eastAsiaTheme="minorEastAsia" w:hAnsi="Cambria Math"/>
+              <w:lang w:val="en-US"/>
+            </w:rPr>
+            <m:t>)</m:t>
+          </m:r>
           <m:r>
             <w:rPr>
               <w:rFonts w:ascii="Cambria Math" w:eastAsiaTheme="minorEastAsia" w:hAnsi="Cambria Math"/>
@@ -6577,6 +6712,42 @@
                       <w:rFonts w:ascii="Cambria Math" w:eastAsiaTheme="minorEastAsia" w:hAnsi="Cambria Math"/>
                       <w:lang w:val="en-US"/>
                     </w:rPr>
+                    <m:t>ESR</m:t>
+                  </m:r>
+                </m:sub>
+              </m:sSub>
+              <m:r>
+                <w:rPr>
+                  <w:rFonts w:ascii="Cambria Math" w:eastAsiaTheme="minorEastAsia" w:hAnsi="Cambria Math"/>
+                  <w:lang w:val="en-US"/>
+                </w:rPr>
+                <m:t xml:space="preserve">- </m:t>
+              </m:r>
+              <m:sSub>
+                <m:sSubPr>
+                  <m:ctrlPr>
+                    <w:rPr>
+                      <w:rFonts w:ascii="Cambria Math" w:eastAsiaTheme="minorEastAsia" w:hAnsi="Cambria Math"/>
+                      <w:i/>
+                      <w:lang w:val="en-US"/>
+                    </w:rPr>
+                  </m:ctrlPr>
+                </m:sSubPr>
+                <m:e>
+                  <m:r>
+                    <w:rPr>
+                      <w:rFonts w:ascii="Cambria Math" w:eastAsiaTheme="minorEastAsia" w:hAnsi="Cambria Math"/>
+                      <w:lang w:val="en-US"/>
+                    </w:rPr>
+                    <m:t>V</m:t>
+                  </m:r>
+                </m:e>
+                <m:sub>
+                  <m:r>
+                    <w:rPr>
+                      <w:rFonts w:ascii="Cambria Math" w:eastAsiaTheme="minorEastAsia" w:hAnsi="Cambria Math"/>
+                      <w:lang w:val="en-US"/>
+                    </w:rPr>
                     <m:t>o</m:t>
                   </m:r>
                 </m:sub>
@@ -6741,7 +6912,50 @@
               <w:rFonts w:ascii="Cambria Math" w:eastAsiaTheme="minorEastAsia" w:hAnsi="Cambria Math"/>
               <w:lang w:val="en-US"/>
             </w:rPr>
-            <m:t xml:space="preserve">  →      </m:t>
+            <m:t>+</m:t>
+          </m:r>
+          <m:r>
+            <w:rPr>
+              <w:rFonts w:ascii="Cambria Math" w:eastAsiaTheme="minorEastAsia" w:hAnsi="Cambria Math"/>
+              <w:lang w:val="en-US"/>
+            </w:rPr>
+            <m:t xml:space="preserve"> </m:t>
+          </m:r>
+          <m:sSub>
+            <m:sSubPr>
+              <m:ctrlPr>
+                <w:rPr>
+                  <w:rFonts w:ascii="Cambria Math" w:eastAsiaTheme="minorEastAsia" w:hAnsi="Cambria Math"/>
+                  <w:i/>
+                  <w:lang w:val="en-US"/>
+                </w:rPr>
+              </m:ctrlPr>
+            </m:sSubPr>
+            <m:e>
+              <m:r>
+                <w:rPr>
+                  <w:rFonts w:ascii="Cambria Math" w:eastAsiaTheme="minorEastAsia" w:hAnsi="Cambria Math"/>
+                  <w:lang w:val="en-US"/>
+                </w:rPr>
+                <m:t>V</m:t>
+              </m:r>
+            </m:e>
+            <m:sub>
+              <m:r>
+                <w:rPr>
+                  <w:rFonts w:ascii="Cambria Math" w:eastAsiaTheme="minorEastAsia" w:hAnsi="Cambria Math"/>
+                  <w:lang w:val="en-US"/>
+                </w:rPr>
+                <m:t>ESR</m:t>
+              </m:r>
+            </m:sub>
+          </m:sSub>
+          <m:r>
+            <w:rPr>
+              <w:rFonts w:ascii="Cambria Math" w:eastAsiaTheme="minorEastAsia" w:hAnsi="Cambria Math"/>
+              <w:lang w:val="en-US"/>
+            </w:rPr>
+            <m:t xml:space="preserve"> →      </m:t>
           </m:r>
           <m:f>
             <m:fPr>
@@ -6859,6 +7073,49 @@
             </w:rPr>
             <m:t>,    D=0.375</m:t>
           </m:r>
+          <m:r>
+            <w:rPr>
+              <w:rFonts w:ascii="Cambria Math" w:eastAsiaTheme="minorEastAsia" w:hAnsi="Cambria Math"/>
+              <w:lang w:val="en-US"/>
+            </w:rPr>
+            <m:t xml:space="preserve">, when </m:t>
+          </m:r>
+          <m:sSub>
+            <m:sSubPr>
+              <m:ctrlPr>
+                <w:rPr>
+                  <w:rFonts w:ascii="Cambria Math" w:eastAsiaTheme="minorEastAsia" w:hAnsi="Cambria Math"/>
+                  <w:i/>
+                  <w:lang w:val="en-US"/>
+                </w:rPr>
+              </m:ctrlPr>
+            </m:sSubPr>
+            <m:e>
+              <m:r>
+                <w:rPr>
+                  <w:rFonts w:ascii="Cambria Math" w:eastAsiaTheme="minorEastAsia" w:hAnsi="Cambria Math"/>
+                  <w:lang w:val="en-US"/>
+                </w:rPr>
+                <m:t>V</m:t>
+              </m:r>
+            </m:e>
+            <m:sub>
+              <m:r>
+                <w:rPr>
+                  <w:rFonts w:ascii="Cambria Math" w:eastAsiaTheme="minorEastAsia" w:hAnsi="Cambria Math"/>
+                  <w:lang w:val="en-US"/>
+                </w:rPr>
+                <m:t>ESR</m:t>
+              </m:r>
+            </m:sub>
+          </m:sSub>
+          <m:r>
+            <w:rPr>
+              <w:rFonts w:ascii="Cambria Math" w:eastAsiaTheme="minorEastAsia" w:hAnsi="Cambria Math"/>
+              <w:lang w:val="en-US"/>
+            </w:rPr>
+            <m:t>=0</m:t>
+          </m:r>
         </m:oMath>
       </m:oMathPara>
     </w:p>
@@ -6869,6 +7126,557 @@
           <w:lang w:val="en-US"/>
         </w:rPr>
       </w:pPr>
+      <m:oMathPara>
+        <m:oMath>
+          <m:r>
+            <w:rPr>
+              <w:rFonts w:ascii="Cambria Math" w:eastAsiaTheme="minorEastAsia" w:hAnsi="Cambria Math"/>
+              <w:lang w:val="en-US"/>
+            </w:rPr>
+            <m:t xml:space="preserve">  </m:t>
+          </m:r>
+          <m:f>
+            <m:fPr>
+              <m:ctrlPr>
+                <w:rPr>
+                  <w:rFonts w:ascii="Cambria Math" w:eastAsiaTheme="minorEastAsia" w:hAnsi="Cambria Math"/>
+                  <w:i/>
+                  <w:lang w:val="en-US"/>
+                </w:rPr>
+              </m:ctrlPr>
+            </m:fPr>
+            <m:num>
+              <m:sSub>
+                <m:sSubPr>
+                  <m:ctrlPr>
+                    <w:rPr>
+                      <w:rFonts w:ascii="Cambria Math" w:eastAsiaTheme="minorEastAsia" w:hAnsi="Cambria Math"/>
+                      <w:i/>
+                      <w:lang w:val="en-US"/>
+                    </w:rPr>
+                  </m:ctrlPr>
+                </m:sSubPr>
+                <m:e>
+                  <m:r>
+                    <w:rPr>
+                      <w:rFonts w:ascii="Cambria Math" w:eastAsiaTheme="minorEastAsia" w:hAnsi="Cambria Math"/>
+                      <w:lang w:val="en-US"/>
+                    </w:rPr>
+                    <m:t>V</m:t>
+                  </m:r>
+                </m:e>
+                <m:sub>
+                  <m:r>
+                    <w:rPr>
+                      <w:rFonts w:ascii="Cambria Math" w:eastAsiaTheme="minorEastAsia" w:hAnsi="Cambria Math"/>
+                      <w:lang w:val="en-US"/>
+                    </w:rPr>
+                    <m:t>o</m:t>
+                  </m:r>
+                </m:sub>
+              </m:sSub>
+            </m:num>
+            <m:den>
+              <m:sSub>
+                <m:sSubPr>
+                  <m:ctrlPr>
+                    <w:rPr>
+                      <w:rFonts w:ascii="Cambria Math" w:eastAsiaTheme="minorEastAsia" w:hAnsi="Cambria Math"/>
+                      <w:i/>
+                      <w:lang w:val="en-US"/>
+                    </w:rPr>
+                  </m:ctrlPr>
+                </m:sSubPr>
+                <m:e>
+                  <m:r>
+                    <w:rPr>
+                      <w:rFonts w:ascii="Cambria Math" w:eastAsiaTheme="minorEastAsia" w:hAnsi="Cambria Math"/>
+                      <w:lang w:val="en-US"/>
+                    </w:rPr>
+                    <m:t>V</m:t>
+                  </m:r>
+                </m:e>
+                <m:sub>
+                  <m:r>
+                    <w:rPr>
+                      <w:rFonts w:ascii="Cambria Math" w:eastAsiaTheme="minorEastAsia" w:hAnsi="Cambria Math"/>
+                      <w:lang w:val="en-US"/>
+                    </w:rPr>
+                    <m:t>in</m:t>
+                  </m:r>
+                </m:sub>
+              </m:sSub>
+            </m:den>
+          </m:f>
+          <m:r>
+            <w:rPr>
+              <w:rFonts w:ascii="Cambria Math" w:eastAsiaTheme="minorEastAsia" w:hAnsi="Cambria Math"/>
+              <w:lang w:val="en-US"/>
+            </w:rPr>
+            <m:t xml:space="preserve">= </m:t>
+          </m:r>
+          <m:f>
+            <m:fPr>
+              <m:ctrlPr>
+                <w:rPr>
+                  <w:rFonts w:ascii="Cambria Math" w:eastAsiaTheme="minorEastAsia" w:hAnsi="Cambria Math"/>
+                  <w:i/>
+                  <w:lang w:val="en-US"/>
+                </w:rPr>
+              </m:ctrlPr>
+            </m:fPr>
+            <m:num>
+              <m:r>
+                <w:rPr>
+                  <w:rFonts w:ascii="Cambria Math" w:eastAsiaTheme="minorEastAsia" w:hAnsi="Cambria Math"/>
+                  <w:lang w:val="en-US"/>
+                </w:rPr>
+                <m:t>1</m:t>
+              </m:r>
+            </m:num>
+            <m:den>
+              <m:r>
+                <w:rPr>
+                  <w:rFonts w:ascii="Cambria Math" w:eastAsiaTheme="minorEastAsia" w:hAnsi="Cambria Math"/>
+                  <w:lang w:val="en-US"/>
+                </w:rPr>
+                <m:t>1-D</m:t>
+              </m:r>
+            </m:den>
+          </m:f>
+          <m:r>
+            <w:rPr>
+              <w:rFonts w:ascii="Cambria Math" w:eastAsiaTheme="minorEastAsia" w:hAnsi="Cambria Math"/>
+              <w:lang w:val="en-US"/>
+            </w:rPr>
+            <m:t>*</m:t>
+          </m:r>
+          <m:d>
+            <m:dPr>
+              <m:ctrlPr>
+                <w:rPr>
+                  <w:rFonts w:ascii="Cambria Math" w:eastAsiaTheme="minorEastAsia" w:hAnsi="Cambria Math"/>
+                  <w:i/>
+                  <w:lang w:val="en-US"/>
+                </w:rPr>
+              </m:ctrlPr>
+            </m:dPr>
+            <m:e>
+              <m:r>
+                <w:rPr>
+                  <w:rFonts w:ascii="Cambria Math" w:eastAsiaTheme="minorEastAsia" w:hAnsi="Cambria Math"/>
+                  <w:lang w:val="en-US"/>
+                </w:rPr>
+                <m:t>1-</m:t>
+              </m:r>
+              <m:f>
+                <m:fPr>
+                  <m:ctrlPr>
+                    <w:rPr>
+                      <w:rFonts w:ascii="Cambria Math" w:eastAsiaTheme="minorEastAsia" w:hAnsi="Cambria Math"/>
+                      <w:i/>
+                      <w:lang w:val="en-US"/>
+                    </w:rPr>
+                  </m:ctrlPr>
+                </m:fPr>
+                <m:num>
+                  <m:sSub>
+                    <m:sSubPr>
+                      <m:ctrlPr>
+                        <w:rPr>
+                          <w:rFonts w:ascii="Cambria Math" w:eastAsiaTheme="minorEastAsia" w:hAnsi="Cambria Math"/>
+                          <w:i/>
+                          <w:lang w:val="en-US"/>
+                        </w:rPr>
+                      </m:ctrlPr>
+                    </m:sSubPr>
+                    <m:e>
+                      <m:r>
+                        <w:rPr>
+                          <w:rFonts w:ascii="Cambria Math" w:eastAsiaTheme="minorEastAsia" w:hAnsi="Cambria Math"/>
+                          <w:lang w:val="en-US"/>
+                        </w:rPr>
+                        <m:t>V</m:t>
+                      </m:r>
+                    </m:e>
+                    <m:sub>
+                      <m:r>
+                        <w:rPr>
+                          <w:rFonts w:ascii="Cambria Math" w:eastAsiaTheme="minorEastAsia" w:hAnsi="Cambria Math"/>
+                          <w:lang w:val="en-US"/>
+                        </w:rPr>
+                        <m:t>R</m:t>
+                      </m:r>
+                    </m:sub>
+                  </m:sSub>
+                </m:num>
+                <m:den>
+                  <m:sSub>
+                    <m:sSubPr>
+                      <m:ctrlPr>
+                        <w:rPr>
+                          <w:rFonts w:ascii="Cambria Math" w:eastAsiaTheme="minorEastAsia" w:hAnsi="Cambria Math"/>
+                          <w:i/>
+                          <w:lang w:val="en-US"/>
+                        </w:rPr>
+                      </m:ctrlPr>
+                    </m:sSubPr>
+                    <m:e>
+                      <m:r>
+                        <w:rPr>
+                          <w:rFonts w:ascii="Cambria Math" w:eastAsiaTheme="minorEastAsia" w:hAnsi="Cambria Math"/>
+                          <w:lang w:val="en-US"/>
+                        </w:rPr>
+                        <m:t>V</m:t>
+                      </m:r>
+                    </m:e>
+                    <m:sub>
+                      <m:r>
+                        <w:rPr>
+                          <w:rFonts w:ascii="Cambria Math" w:eastAsiaTheme="minorEastAsia" w:hAnsi="Cambria Math"/>
+                          <w:lang w:val="en-US"/>
+                        </w:rPr>
+                        <m:t>in</m:t>
+                      </m:r>
+                    </m:sub>
+                  </m:sSub>
+                </m:den>
+              </m:f>
+            </m:e>
+          </m:d>
+        </m:oMath>
+      </m:oMathPara>
+    </w:p>
+    <w:p>
+      <w:pPr>
+        <w:rPr>
+          <w:rFonts w:eastAsiaTheme="minorEastAsia"/>
+          <w:lang w:val="en-US"/>
+        </w:rPr>
+      </w:pPr>
+      <m:oMath>
+        <m:sSub>
+          <m:sSubPr>
+            <m:ctrlPr>
+              <w:rPr>
+                <w:rFonts w:ascii="Cambria Math" w:eastAsiaTheme="minorEastAsia" w:hAnsi="Cambria Math"/>
+                <w:i/>
+                <w:lang w:val="en-US"/>
+              </w:rPr>
+            </m:ctrlPr>
+          </m:sSubPr>
+          <m:e>
+            <m:r>
+              <w:rPr>
+                <w:rFonts w:ascii="Cambria Math" w:eastAsiaTheme="minorEastAsia" w:hAnsi="Cambria Math"/>
+                <w:lang w:val="en-US"/>
+              </w:rPr>
+              <m:t>C</m:t>
+            </m:r>
+          </m:e>
+          <m:sub>
+            <m:r>
+              <w:rPr>
+                <w:rFonts w:ascii="Cambria Math" w:eastAsiaTheme="minorEastAsia" w:hAnsi="Cambria Math"/>
+                <w:lang w:val="en-US"/>
+              </w:rPr>
+              <m:t>out</m:t>
+            </m:r>
+          </m:sub>
+        </m:sSub>
+      </m:oMath>
+      <w:r>
+        <w:rPr>
+          <w:rFonts w:eastAsiaTheme="minorEastAsia"/>
+          <w:lang w:val="en-US"/>
+        </w:rPr>
+        <w:t xml:space="preserve"> for </w:t>
+      </w:r>
+      <m:oMath>
+        <m:sSub>
+          <m:sSubPr>
+            <m:ctrlPr>
+              <w:rPr>
+                <w:rFonts w:ascii="Cambria Math" w:eastAsiaTheme="minorEastAsia" w:hAnsi="Cambria Math"/>
+                <w:i/>
+                <w:lang w:val="en-US"/>
+              </w:rPr>
+            </m:ctrlPr>
+          </m:sSubPr>
+          <m:e>
+            <m:r>
+              <w:rPr>
+                <w:rFonts w:ascii="Cambria Math" w:eastAsiaTheme="minorEastAsia" w:hAnsi="Cambria Math"/>
+                <w:lang w:val="en-US"/>
+              </w:rPr>
+              <m:t>V</m:t>
+            </m:r>
+          </m:e>
+          <m:sub>
+            <m:r>
+              <w:rPr>
+                <w:rFonts w:ascii="Cambria Math" w:eastAsiaTheme="minorEastAsia" w:hAnsi="Cambria Math"/>
+                <w:lang w:val="en-US"/>
+              </w:rPr>
+              <m:t>p-p</m:t>
+            </m:r>
+          </m:sub>
+        </m:sSub>
+      </m:oMath>
+      <w:r>
+        <w:rPr>
+          <w:rFonts w:eastAsiaTheme="minorEastAsia"/>
+          <w:lang w:val="en-US"/>
+        </w:rPr>
+        <w:t xml:space="preserve"> ripple less than 2% under rated output power can be calculated as follows:</w:t>
+      </w:r>
+    </w:p>
+    <w:p>
+      <w:pPr>
+        <w:rPr>
+          <w:rFonts w:eastAsiaTheme="minorEastAsia"/>
+          <w:lang w:val="en-US"/>
+        </w:rPr>
+      </w:pPr>
+      <m:oMathPara>
+        <m:oMath>
+          <m:r>
+            <w:rPr>
+              <w:rFonts w:ascii="Cambria Math" w:eastAsiaTheme="minorEastAsia" w:hAnsi="Cambria Math"/>
+              <w:lang w:val="en-US"/>
+            </w:rPr>
+            <m:t xml:space="preserve">C= </m:t>
+          </m:r>
+          <m:f>
+            <m:fPr>
+              <m:ctrlPr>
+                <w:rPr>
+                  <w:rFonts w:ascii="Cambria Math" w:eastAsiaTheme="minorEastAsia" w:hAnsi="Cambria Math"/>
+                  <w:i/>
+                  <w:lang w:val="en-US"/>
+                </w:rPr>
+              </m:ctrlPr>
+            </m:fPr>
+            <m:num>
+              <m:r>
+                <w:rPr>
+                  <w:rFonts w:ascii="Cambria Math" w:eastAsiaTheme="minorEastAsia" w:hAnsi="Cambria Math"/>
+                  <w:lang w:val="en-US"/>
+                </w:rPr>
+                <m:t>D</m:t>
+              </m:r>
+              <m:sSub>
+                <m:sSubPr>
+                  <m:ctrlPr>
+                    <w:rPr>
+                      <w:rFonts w:ascii="Cambria Math" w:eastAsiaTheme="minorEastAsia" w:hAnsi="Cambria Math"/>
+                      <w:i/>
+                      <w:lang w:val="en-US"/>
+                    </w:rPr>
+                  </m:ctrlPr>
+                </m:sSubPr>
+                <m:e>
+                  <m:r>
+                    <w:rPr>
+                      <w:rFonts w:ascii="Cambria Math" w:eastAsiaTheme="minorEastAsia" w:hAnsi="Cambria Math"/>
+                      <w:lang w:val="en-US"/>
+                    </w:rPr>
+                    <m:t>V</m:t>
+                  </m:r>
+                </m:e>
+                <m:sub>
+                  <m:r>
+                    <w:rPr>
+                      <w:rFonts w:ascii="Cambria Math" w:eastAsiaTheme="minorEastAsia" w:hAnsi="Cambria Math"/>
+                      <w:lang w:val="en-US"/>
+                    </w:rPr>
+                    <m:t>o</m:t>
+                  </m:r>
+                </m:sub>
+              </m:sSub>
+            </m:num>
+            <m:den>
+              <m:sSub>
+                <m:sSubPr>
+                  <m:ctrlPr>
+                    <w:rPr>
+                      <w:rFonts w:ascii="Cambria Math" w:eastAsiaTheme="minorEastAsia" w:hAnsi="Cambria Math"/>
+                      <w:i/>
+                      <w:lang w:val="en-US"/>
+                    </w:rPr>
+                  </m:ctrlPr>
+                </m:sSubPr>
+                <m:e>
+                  <m:r>
+                    <w:rPr>
+                      <w:rFonts w:ascii="Cambria Math" w:eastAsiaTheme="minorEastAsia" w:hAnsi="Cambria Math"/>
+                      <w:lang w:val="en-US"/>
+                    </w:rPr>
+                    <m:t>f</m:t>
+                  </m:r>
+                </m:e>
+                <m:sub>
+                  <m:r>
+                    <w:rPr>
+                      <w:rFonts w:ascii="Cambria Math" w:eastAsiaTheme="minorEastAsia" w:hAnsi="Cambria Math"/>
+                      <w:lang w:val="en-US"/>
+                    </w:rPr>
+                    <m:t>s</m:t>
+                  </m:r>
+                </m:sub>
+              </m:sSub>
+              <m:r>
+                <w:rPr>
+                  <w:rFonts w:ascii="Cambria Math" w:eastAsiaTheme="minorEastAsia" w:hAnsi="Cambria Math"/>
+                  <w:lang w:val="en-US"/>
+                </w:rPr>
+                <m:t>R</m:t>
+              </m:r>
+              <m:d>
+                <m:dPr>
+                  <m:ctrlPr>
+                    <w:rPr>
+                      <w:rFonts w:ascii="Cambria Math" w:eastAsiaTheme="minorEastAsia" w:hAnsi="Cambria Math"/>
+                      <w:i/>
+                      <w:lang w:val="en-US"/>
+                    </w:rPr>
+                  </m:ctrlPr>
+                </m:dPr>
+                <m:e>
+                  <m:r>
+                    <w:rPr>
+                      <w:rFonts w:ascii="Cambria Math" w:eastAsiaTheme="minorEastAsia" w:hAnsi="Cambria Math"/>
+                      <w:lang w:val="en-US"/>
+                    </w:rPr>
+                    <m:t>∆</m:t>
+                  </m:r>
+                  <m:sSub>
+                    <m:sSubPr>
+                      <m:ctrlPr>
+                        <w:rPr>
+                          <w:rFonts w:ascii="Cambria Math" w:eastAsiaTheme="minorEastAsia" w:hAnsi="Cambria Math"/>
+                          <w:i/>
+                          <w:lang w:val="en-US"/>
+                        </w:rPr>
+                      </m:ctrlPr>
+                    </m:sSubPr>
+                    <m:e>
+                      <m:r>
+                        <w:rPr>
+                          <w:rFonts w:ascii="Cambria Math" w:eastAsiaTheme="minorEastAsia" w:hAnsi="Cambria Math"/>
+                          <w:lang w:val="en-US"/>
+                        </w:rPr>
+                        <m:t>V</m:t>
+                      </m:r>
+                    </m:e>
+                    <m:sub>
+                      <m:r>
+                        <w:rPr>
+                          <w:rFonts w:ascii="Cambria Math" w:eastAsiaTheme="minorEastAsia" w:hAnsi="Cambria Math"/>
+                          <w:lang w:val="en-US"/>
+                        </w:rPr>
+                        <m:t>o</m:t>
+                      </m:r>
+                    </m:sub>
+                  </m:sSub>
+                </m:e>
+              </m:d>
+            </m:den>
+          </m:f>
+          <m:r>
+            <w:rPr>
+              <w:rFonts w:ascii="Cambria Math" w:eastAsiaTheme="minorEastAsia" w:hAnsi="Cambria Math"/>
+              <w:lang w:val="en-US"/>
+            </w:rPr>
+            <m:t xml:space="preserve">= </m:t>
+          </m:r>
+          <m:f>
+            <m:fPr>
+              <m:ctrlPr>
+                <w:rPr>
+                  <w:rFonts w:ascii="Cambria Math" w:eastAsiaTheme="minorEastAsia" w:hAnsi="Cambria Math"/>
+                  <w:i/>
+                  <w:lang w:val="en-US"/>
+                </w:rPr>
+              </m:ctrlPr>
+            </m:fPr>
+            <m:num>
+              <m:r>
+                <w:rPr>
+                  <w:rFonts w:ascii="Cambria Math" w:eastAsiaTheme="minorEastAsia" w:hAnsi="Cambria Math"/>
+                  <w:lang w:val="en-US"/>
+                </w:rPr>
+                <m:t>0.375*50</m:t>
+              </m:r>
+            </m:num>
+            <m:den>
+              <m:d>
+                <m:dPr>
+                  <m:ctrlPr>
+                    <w:rPr>
+                      <w:rFonts w:ascii="Cambria Math" w:eastAsiaTheme="minorEastAsia" w:hAnsi="Cambria Math"/>
+                      <w:i/>
+                      <w:lang w:val="en-US"/>
+                    </w:rPr>
+                  </m:ctrlPr>
+                </m:dPr>
+                <m:e>
+                  <m:r>
+                    <w:rPr>
+                      <w:rFonts w:ascii="Cambria Math" w:eastAsiaTheme="minorEastAsia" w:hAnsi="Cambria Math"/>
+                      <w:lang w:val="en-US"/>
+                    </w:rPr>
+                    <m:t>500*</m:t>
+                  </m:r>
+                  <m:sSup>
+                    <m:sSupPr>
+                      <m:ctrlPr>
+                        <w:rPr>
+                          <w:rFonts w:ascii="Cambria Math" w:eastAsiaTheme="minorEastAsia" w:hAnsi="Cambria Math"/>
+                          <w:i/>
+                          <w:lang w:val="en-US"/>
+                        </w:rPr>
+                      </m:ctrlPr>
+                    </m:sSupPr>
+                    <m:e>
+                      <m:r>
+                        <w:rPr>
+                          <w:rFonts w:ascii="Cambria Math" w:eastAsiaTheme="minorEastAsia" w:hAnsi="Cambria Math"/>
+                          <w:lang w:val="en-US"/>
+                        </w:rPr>
+                        <m:t>10</m:t>
+                      </m:r>
+                    </m:e>
+                    <m:sup>
+                      <m:r>
+                        <w:rPr>
+                          <w:rFonts w:ascii="Cambria Math" w:eastAsiaTheme="minorEastAsia" w:hAnsi="Cambria Math"/>
+                          <w:lang w:val="en-US"/>
+                        </w:rPr>
+                        <m:t>3</m:t>
+                      </m:r>
+                    </m:sup>
+                  </m:sSup>
+                </m:e>
+              </m:d>
+              <m:r>
+                <w:rPr>
+                  <w:rFonts w:ascii="Cambria Math" w:eastAsiaTheme="minorEastAsia" w:hAnsi="Cambria Math"/>
+                  <w:lang w:val="en-US"/>
+                </w:rPr>
+                <m:t>*12</m:t>
+              </m:r>
+            </m:den>
+          </m:f>
+          <m:r>
+            <w:rPr>
+              <w:rFonts w:ascii="Cambria Math" w:eastAsiaTheme="minorEastAsia" w:hAnsi="Cambria Math"/>
+              <w:lang w:val="en-US"/>
+            </w:rPr>
+            <m:t>=3.125 μH</m:t>
+          </m:r>
+        </m:oMath>
+      </m:oMathPara>
     </w:p>
     <w:p>
       <w:pPr>
@@ -6879,16 +7687,15 @@
       </w:pPr>
       <w:r>
         <w:rPr>
-          <w:rFonts w:eastAsiaTheme="minorEastAsia"/>
           <w:noProof/>
           <w:lang w:val="en-US"/>
         </w:rPr>
         <w:lastRenderedPageBreak/>
         <w:drawing>
-          <wp:inline distT="0" distB="0" distL="0" distR="0" wp14:anchorId="4A870FF3" wp14:editId="1F94D8E5">
+          <wp:inline distT="0" distB="0" distL="0" distR="0" wp14:anchorId="0C804DBD" wp14:editId="0BBF549C">
             <wp:extent cx="5760720" cy="3284220"/>
             <wp:effectExtent l="0" t="0" r="0" b="0"/>
-            <wp:docPr id="3" name="Resim 3"/>
+            <wp:docPr id="7" name="Resim 7"/>
             <wp:cNvGraphicFramePr>
               <a:graphicFrameLocks xmlns:a="http://schemas.openxmlformats.org/drawingml/2006/main" noChangeAspect="1"/>
             </wp:cNvGraphicFramePr>
@@ -6896,7 +7703,7 @@
               <a:graphicData uri="http://schemas.openxmlformats.org/drawingml/2006/picture">
                 <pic:pic xmlns:pic="http://schemas.openxmlformats.org/drawingml/2006/picture">
                   <pic:nvPicPr>
-                    <pic:cNvPr id="3" name="Resim 3"/>
+                    <pic:cNvPr id="7" name="Resim 7"/>
                     <pic:cNvPicPr/>
                   </pic:nvPicPr>
                   <pic:blipFill>
@@ -7047,31 +7854,21 @@
           <w:bCs/>
           <w:lang w:val="en-US"/>
         </w:rPr>
-        <w:t>Q1</w:t>
-      </w:r>
-      <w:r>
-        <w:rPr>
-          <w:b/>
-          <w:bCs/>
-          <w:lang w:val="en-US"/>
-        </w:rPr>
-        <w:t>e</w:t>
-      </w:r>
-      <w:r>
-        <w:rPr>
-          <w:b/>
-          <w:bCs/>
-          <w:lang w:val="en-US"/>
-        </w:rPr>
-        <w:t>)</w:t>
-      </w:r>
-    </w:p>
-    <w:p>
-      <w:pPr>
-        <w:rPr>
-          <w:lang w:val="en-US"/>
-        </w:rPr>
-      </w:pPr>
+        <w:t>Q1e)</w:t>
+      </w:r>
+    </w:p>
+    <w:p>
+      <w:pPr>
+        <w:rPr>
+          <w:lang w:val="en-US"/>
+        </w:rPr>
+      </w:pPr>
+      <w:r>
+        <w:rPr>
+          <w:lang w:val="en-US"/>
+        </w:rPr>
+        <w:t xml:space="preserve">Converter efficiency can be calculated with the ratio of output power to input power. </w:t>
+      </w:r>
     </w:p>
     <w:p>
       <w:pPr>
@@ -7080,6 +7877,350 @@
           <w:lang w:val="en-US"/>
         </w:rPr>
       </w:pPr>
+      <m:oMathPara>
+        <m:oMath>
+          <m:r>
+            <w:rPr>
+              <w:rFonts w:ascii="Cambria Math" w:hAnsi="Cambria Math"/>
+              <w:lang w:val="en-US"/>
+            </w:rPr>
+            <m:t xml:space="preserve">η= </m:t>
+          </m:r>
+          <m:f>
+            <m:fPr>
+              <m:ctrlPr>
+                <w:rPr>
+                  <w:rFonts w:ascii="Cambria Math" w:hAnsi="Cambria Math"/>
+                  <w:i/>
+                  <w:lang w:val="en-US"/>
+                </w:rPr>
+              </m:ctrlPr>
+            </m:fPr>
+            <m:num>
+              <m:sSub>
+                <m:sSubPr>
+                  <m:ctrlPr>
+                    <w:rPr>
+                      <w:rFonts w:ascii="Cambria Math" w:hAnsi="Cambria Math"/>
+                      <w:i/>
+                      <w:lang w:val="en-US"/>
+                    </w:rPr>
+                  </m:ctrlPr>
+                </m:sSubPr>
+                <m:e>
+                  <m:r>
+                    <w:rPr>
+                      <w:rFonts w:ascii="Cambria Math" w:hAnsi="Cambria Math"/>
+                      <w:lang w:val="en-US"/>
+                    </w:rPr>
+                    <m:t>P</m:t>
+                  </m:r>
+                </m:e>
+                <m:sub>
+                  <m:r>
+                    <w:rPr>
+                      <w:rFonts w:ascii="Cambria Math" w:hAnsi="Cambria Math"/>
+                      <w:lang w:val="en-US"/>
+                    </w:rPr>
+                    <m:t>o</m:t>
+                  </m:r>
+                </m:sub>
+              </m:sSub>
+            </m:num>
+            <m:den>
+              <m:sSub>
+                <m:sSubPr>
+                  <m:ctrlPr>
+                    <w:rPr>
+                      <w:rFonts w:ascii="Cambria Math" w:hAnsi="Cambria Math"/>
+                      <w:i/>
+                      <w:lang w:val="en-US"/>
+                    </w:rPr>
+                  </m:ctrlPr>
+                </m:sSubPr>
+                <m:e>
+                  <m:r>
+                    <w:rPr>
+                      <w:rFonts w:ascii="Cambria Math" w:hAnsi="Cambria Math"/>
+                      <w:lang w:val="en-US"/>
+                    </w:rPr>
+                    <m:t>P</m:t>
+                  </m:r>
+                </m:e>
+                <m:sub>
+                  <m:r>
+                    <w:rPr>
+                      <w:rFonts w:ascii="Cambria Math" w:hAnsi="Cambria Math"/>
+                      <w:lang w:val="en-US"/>
+                    </w:rPr>
+                    <m:t>i</m:t>
+                  </m:r>
+                </m:sub>
+              </m:sSub>
+            </m:den>
+          </m:f>
+          <m:r>
+            <w:rPr>
+              <w:rFonts w:ascii="Cambria Math" w:hAnsi="Cambria Math"/>
+              <w:lang w:val="en-US"/>
+            </w:rPr>
+            <m:t>*100</m:t>
+          </m:r>
+        </m:oMath>
+      </m:oMathPara>
+    </w:p>
+    <w:p>
+      <w:pPr>
+        <w:rPr>
+          <w:lang w:val="en-US"/>
+        </w:rPr>
+      </w:pPr>
+      <w:r>
+        <w:rPr>
+          <w:lang w:val="en-US"/>
+        </w:rPr>
+        <w:t>Input and output currents of the converter have reverse relationship with the voltages. Therefore, ratio of input and output currents of the boost converter can be represented as:</w:t>
+      </w:r>
+    </w:p>
+    <w:p>
+      <w:pPr>
+        <w:rPr>
+          <w:lang w:val="en-US"/>
+        </w:rPr>
+      </w:pPr>
+      <m:oMathPara>
+        <m:oMath>
+          <m:f>
+            <m:fPr>
+              <m:ctrlPr>
+                <w:rPr>
+                  <w:rFonts w:ascii="Cambria Math" w:hAnsi="Cambria Math"/>
+                  <w:i/>
+                  <w:lang w:val="en-US"/>
+                </w:rPr>
+              </m:ctrlPr>
+            </m:fPr>
+            <m:num>
+              <m:sSub>
+                <m:sSubPr>
+                  <m:ctrlPr>
+                    <w:rPr>
+                      <w:rFonts w:ascii="Cambria Math" w:hAnsi="Cambria Math"/>
+                      <w:i/>
+                      <w:lang w:val="en-US"/>
+                    </w:rPr>
+                  </m:ctrlPr>
+                </m:sSubPr>
+                <m:e>
+                  <m:r>
+                    <w:rPr>
+                      <w:rFonts w:ascii="Cambria Math" w:hAnsi="Cambria Math"/>
+                      <w:lang w:val="en-US"/>
+                    </w:rPr>
+                    <m:t>I</m:t>
+                  </m:r>
+                </m:e>
+                <m:sub>
+                  <m:r>
+                    <w:rPr>
+                      <w:rFonts w:ascii="Cambria Math" w:hAnsi="Cambria Math"/>
+                      <w:lang w:val="en-US"/>
+                    </w:rPr>
+                    <m:t>in</m:t>
+                  </m:r>
+                </m:sub>
+              </m:sSub>
+            </m:num>
+            <m:den>
+              <m:sSub>
+                <m:sSubPr>
+                  <m:ctrlPr>
+                    <w:rPr>
+                      <w:rFonts w:ascii="Cambria Math" w:hAnsi="Cambria Math"/>
+                      <w:i/>
+                      <w:lang w:val="en-US"/>
+                    </w:rPr>
+                  </m:ctrlPr>
+                </m:sSubPr>
+                <m:e>
+                  <m:r>
+                    <w:rPr>
+                      <w:rFonts w:ascii="Cambria Math" w:hAnsi="Cambria Math"/>
+                      <w:lang w:val="en-US"/>
+                    </w:rPr>
+                    <m:t>I</m:t>
+                  </m:r>
+                </m:e>
+                <m:sub>
+                  <m:r>
+                    <w:rPr>
+                      <w:rFonts w:ascii="Cambria Math" w:hAnsi="Cambria Math"/>
+                      <w:lang w:val="en-US"/>
+                    </w:rPr>
+                    <m:t>o</m:t>
+                  </m:r>
+                </m:sub>
+              </m:sSub>
+            </m:den>
+          </m:f>
+          <m:r>
+            <w:rPr>
+              <w:rFonts w:ascii="Cambria Math" w:hAnsi="Cambria Math"/>
+              <w:lang w:val="en-US"/>
+            </w:rPr>
+            <m:t xml:space="preserve">= </m:t>
+          </m:r>
+          <m:d>
+            <m:dPr>
+              <m:ctrlPr>
+                <w:rPr>
+                  <w:rFonts w:ascii="Cambria Math" w:hAnsi="Cambria Math"/>
+                  <w:i/>
+                  <w:lang w:val="en-US"/>
+                </w:rPr>
+              </m:ctrlPr>
+            </m:dPr>
+            <m:e>
+              <m:f>
+                <m:fPr>
+                  <m:ctrlPr>
+                    <w:rPr>
+                      <w:rFonts w:ascii="Cambria Math" w:hAnsi="Cambria Math"/>
+                      <w:i/>
+                      <w:lang w:val="en-US"/>
+                    </w:rPr>
+                  </m:ctrlPr>
+                </m:fPr>
+                <m:num>
+                  <m:sSub>
+                    <m:sSubPr>
+                      <m:ctrlPr>
+                        <w:rPr>
+                          <w:rFonts w:ascii="Cambria Math" w:hAnsi="Cambria Math"/>
+                          <w:i/>
+                          <w:lang w:val="en-US"/>
+                        </w:rPr>
+                      </m:ctrlPr>
+                    </m:sSubPr>
+                    <m:e>
+                      <m:r>
+                        <w:rPr>
+                          <w:rFonts w:ascii="Cambria Math" w:hAnsi="Cambria Math"/>
+                          <w:lang w:val="en-US"/>
+                        </w:rPr>
+                        <m:t>V</m:t>
+                      </m:r>
+                    </m:e>
+                    <m:sub>
+                      <m:r>
+                        <w:rPr>
+                          <w:rFonts w:ascii="Cambria Math" w:hAnsi="Cambria Math"/>
+                          <w:lang w:val="en-US"/>
+                        </w:rPr>
+                        <m:t>in</m:t>
+                      </m:r>
+                    </m:sub>
+                  </m:sSub>
+                </m:num>
+                <m:den>
+                  <m:sSub>
+                    <m:sSubPr>
+                      <m:ctrlPr>
+                        <w:rPr>
+                          <w:rFonts w:ascii="Cambria Math" w:hAnsi="Cambria Math"/>
+                          <w:i/>
+                          <w:lang w:val="en-US"/>
+                        </w:rPr>
+                      </m:ctrlPr>
+                    </m:sSubPr>
+                    <m:e>
+                      <m:r>
+                        <w:rPr>
+                          <w:rFonts w:ascii="Cambria Math" w:hAnsi="Cambria Math"/>
+                          <w:lang w:val="en-US"/>
+                        </w:rPr>
+                        <m:t>V</m:t>
+                      </m:r>
+                    </m:e>
+                    <m:sub>
+                      <m:r>
+                        <w:rPr>
+                          <w:rFonts w:ascii="Cambria Math" w:hAnsi="Cambria Math"/>
+                          <w:lang w:val="en-US"/>
+                        </w:rPr>
+                        <m:t>in</m:t>
+                      </m:r>
+                    </m:sub>
+                  </m:sSub>
+                  <m:r>
+                    <w:rPr>
+                      <w:rFonts w:ascii="Cambria Math" w:hAnsi="Cambria Math"/>
+                      <w:lang w:val="en-US"/>
+                    </w:rPr>
+                    <m:t>-</m:t>
+                  </m:r>
+                  <m:sSub>
+                    <m:sSubPr>
+                      <m:ctrlPr>
+                        <w:rPr>
+                          <w:rFonts w:ascii="Cambria Math" w:hAnsi="Cambria Math"/>
+                          <w:i/>
+                          <w:lang w:val="en-US"/>
+                        </w:rPr>
+                      </m:ctrlPr>
+                    </m:sSubPr>
+                    <m:e>
+                      <m:r>
+                        <w:rPr>
+                          <w:rFonts w:ascii="Cambria Math" w:hAnsi="Cambria Math"/>
+                          <w:lang w:val="en-US"/>
+                        </w:rPr>
+                        <m:t>V</m:t>
+                      </m:r>
+                    </m:e>
+                    <m:sub>
+                      <m:r>
+                        <w:rPr>
+                          <w:rFonts w:ascii="Cambria Math" w:hAnsi="Cambria Math"/>
+                          <w:lang w:val="en-US"/>
+                        </w:rPr>
+                        <m:t>ESR</m:t>
+                      </m:r>
+                    </m:sub>
+                  </m:sSub>
+                </m:den>
+              </m:f>
+            </m:e>
+          </m:d>
+          <m:r>
+            <w:rPr>
+              <w:rFonts w:ascii="Cambria Math" w:hAnsi="Cambria Math"/>
+              <w:lang w:val="en-US"/>
+            </w:rPr>
+            <m:t xml:space="preserve">* </m:t>
+          </m:r>
+          <m:d>
+            <m:dPr>
+              <m:ctrlPr>
+                <w:rPr>
+                  <w:rFonts w:ascii="Cambria Math" w:hAnsi="Cambria Math"/>
+                  <w:i/>
+                  <w:lang w:val="en-US"/>
+                </w:rPr>
+              </m:ctrlPr>
+            </m:dPr>
+            <m:e>
+              <m:r>
+                <w:rPr>
+                  <w:rFonts w:ascii="Cambria Math" w:hAnsi="Cambria Math"/>
+                  <w:lang w:val="en-US"/>
+                </w:rPr>
+                <m:t>1-D</m:t>
+              </m:r>
+            </m:e>
+          </m:d>
+        </m:oMath>
+      </m:oMathPara>
     </w:p>
     <w:p>
       <w:pPr>
@@ -7088,17 +8229,315 @@
           <w:lang w:val="en-US"/>
         </w:rPr>
       </w:pPr>
-    </w:p>
-    <w:p>
-      <w:pPr>
+      <w:r>
+        <w:rPr>
+          <w:rFonts w:eastAsiaTheme="minorEastAsia"/>
+          <w:lang w:val="en-US"/>
+        </w:rPr>
+        <w:t>, where</w:t>
+      </w:r>
+      <w:r>
+        <w:rPr>
+          <w:rFonts w:eastAsiaTheme="minorEastAsia"/>
+          <w:lang w:val="en-US"/>
+        </w:rPr>
+        <w:t xml:space="preserve"> ESR value of the inductor will </w:t>
+      </w:r>
+      <w:r>
+        <w:rPr>
+          <w:rFonts w:eastAsiaTheme="minorEastAsia"/>
+          <w:lang w:val="en-US"/>
+        </w:rPr>
+        <w:t>affect</w:t>
+      </w:r>
+      <w:r>
+        <w:rPr>
+          <w:rFonts w:eastAsiaTheme="minorEastAsia"/>
+          <w:lang w:val="en-US"/>
+        </w:rPr>
+        <w:t xml:space="preserve"> both input and output voltage values and cause power loss on both input and output power, which can be also observed from Figure </w:t>
+      </w:r>
+      <w:r>
+        <w:rPr>
+          <w:rFonts w:eastAsiaTheme="minorEastAsia"/>
+          <w:lang w:val="en-US"/>
+        </w:rPr>
+        <w:t>3</w:t>
+      </w:r>
+      <w:r>
+        <w:rPr>
+          <w:rFonts w:eastAsiaTheme="minorEastAsia"/>
+          <w:lang w:val="en-US"/>
+        </w:rPr>
+        <w:t>.</w:t>
+      </w:r>
+    </w:p>
+    <w:p>
+      <w:pPr>
+        <w:rPr>
+          <w:rFonts w:eastAsiaTheme="minorEastAsia"/>
+          <w:lang w:val="en-US"/>
+        </w:rPr>
+      </w:pPr>
+    </w:p>
+    <w:p>
+      <w:pPr>
+        <w:keepNext/>
+        <w:rPr>
+          <w:lang w:val="en-US"/>
+        </w:rPr>
+      </w:pPr>
+      <w:r>
+        <w:rPr>
+          <w:noProof/>
+          <w:lang w:val="en-US"/>
+        </w:rPr>
+        <w:lastRenderedPageBreak/>
+        <w:drawing>
+          <wp:inline distT="0" distB="0" distL="0" distR="0" wp14:anchorId="4D9B23AD" wp14:editId="0E70676A">
+            <wp:extent cx="5760720" cy="1648460"/>
+            <wp:effectExtent l="0" t="0" r="0" b="8890"/>
+            <wp:docPr id="5" name="Resim 5"/>
+            <wp:cNvGraphicFramePr>
+              <a:graphicFrameLocks xmlns:a="http://schemas.openxmlformats.org/drawingml/2006/main" noChangeAspect="1"/>
+            </wp:cNvGraphicFramePr>
+            <a:graphic xmlns:a="http://schemas.openxmlformats.org/drawingml/2006/main">
+              <a:graphicData uri="http://schemas.openxmlformats.org/drawingml/2006/picture">
+                <pic:pic xmlns:pic="http://schemas.openxmlformats.org/drawingml/2006/picture">
+                  <pic:nvPicPr>
+                    <pic:cNvPr id="1" name=""/>
+                    <pic:cNvPicPr/>
+                  </pic:nvPicPr>
+                  <pic:blipFill>
+                    <a:blip r:embed="rId13"/>
+                    <a:stretch>
+                      <a:fillRect/>
+                    </a:stretch>
+                  </pic:blipFill>
+                  <pic:spPr>
+                    <a:xfrm>
+                      <a:off x="0" y="0"/>
+                      <a:ext cx="5760720" cy="1648460"/>
+                    </a:xfrm>
+                    <a:prstGeom prst="rect">
+                      <a:avLst/>
+                    </a:prstGeom>
+                  </pic:spPr>
+                </pic:pic>
+              </a:graphicData>
+            </a:graphic>
+          </wp:inline>
+        </w:drawing>
+      </w:r>
+    </w:p>
+    <w:p>
+      <w:pPr>
+        <w:pStyle w:val="ResimYazs"/>
         <w:jc w:val="center"/>
         <w:rPr>
+          <w:rFonts w:eastAsiaTheme="minorEastAsia"/>
+          <w:lang w:val="en-US"/>
+        </w:rPr>
+      </w:pPr>
+      <w:r>
+        <w:rPr>
+          <w:lang w:val="en-US"/>
+        </w:rPr>
+        <w:t xml:space="preserve">Figure </w:t>
+      </w:r>
+      <w:r>
+        <w:rPr>
+          <w:lang w:val="en-US"/>
+        </w:rPr>
+        <w:fldChar w:fldCharType="begin"/>
+      </w:r>
+      <w:r>
+        <w:rPr>
+          <w:lang w:val="en-US"/>
+        </w:rPr>
+        <w:instrText xml:space="preserve"> SEQ Figure \* ARABIC </w:instrText>
+      </w:r>
+      <w:r>
+        <w:rPr>
+          <w:lang w:val="en-US"/>
+        </w:rPr>
+        <w:fldChar w:fldCharType="separate"/>
+      </w:r>
+      <w:r>
+        <w:rPr>
+          <w:noProof/>
+          <w:lang w:val="en-US"/>
+        </w:rPr>
+        <w:t>2</w:t>
+      </w:r>
+      <w:r>
+        <w:rPr>
+          <w:lang w:val="en-US"/>
+        </w:rPr>
+        <w:fldChar w:fldCharType="end"/>
+      </w:r>
+      <w:r>
+        <w:rPr>
+          <w:lang w:val="en-US"/>
+        </w:rPr>
+        <w:t>: Efficiency in the ideal inductor case</w:t>
+      </w:r>
+    </w:p>
+    <w:p>
+      <w:pPr>
+        <w:rPr>
+          <w:rFonts w:eastAsiaTheme="minorEastAsia"/>
+          <w:lang w:val="en-US"/>
+        </w:rPr>
+      </w:pPr>
+    </w:p>
+    <w:p>
+      <w:pPr>
+        <w:rPr>
+          <w:rFonts w:eastAsiaTheme="minorEastAsia"/>
+          <w:lang w:val="en-US"/>
+        </w:rPr>
+      </w:pPr>
+    </w:p>
+    <w:p>
+      <w:pPr>
+        <w:keepNext/>
+        <w:rPr>
+          <w:lang w:val="en-US"/>
+        </w:rPr>
+      </w:pPr>
+      <w:r>
+        <w:rPr>
+          <w:noProof/>
+          <w:lang w:val="en-US"/>
+        </w:rPr>
+        <w:drawing>
+          <wp:inline distT="0" distB="0" distL="0" distR="0" wp14:anchorId="3D72CCA1" wp14:editId="491EA396">
+            <wp:extent cx="5760720" cy="1510665"/>
+            <wp:effectExtent l="0" t="0" r="0" b="0"/>
+            <wp:docPr id="6" name="Resim 6"/>
+            <wp:cNvGraphicFramePr>
+              <a:graphicFrameLocks xmlns:a="http://schemas.openxmlformats.org/drawingml/2006/main" noChangeAspect="1"/>
+            </wp:cNvGraphicFramePr>
+            <a:graphic xmlns:a="http://schemas.openxmlformats.org/drawingml/2006/main">
+              <a:graphicData uri="http://schemas.openxmlformats.org/drawingml/2006/picture">
+                <pic:pic xmlns:pic="http://schemas.openxmlformats.org/drawingml/2006/picture">
+                  <pic:nvPicPr>
+                    <pic:cNvPr id="1" name=""/>
+                    <pic:cNvPicPr/>
+                  </pic:nvPicPr>
+                  <pic:blipFill>
+                    <a:blip r:embed="rId14"/>
+                    <a:stretch>
+                      <a:fillRect/>
+                    </a:stretch>
+                  </pic:blipFill>
+                  <pic:spPr>
+                    <a:xfrm>
+                      <a:off x="0" y="0"/>
+                      <a:ext cx="5760720" cy="1510665"/>
+                    </a:xfrm>
+                    <a:prstGeom prst="rect">
+                      <a:avLst/>
+                    </a:prstGeom>
+                  </pic:spPr>
+                </pic:pic>
+              </a:graphicData>
+            </a:graphic>
+          </wp:inline>
+        </w:drawing>
+      </w:r>
+    </w:p>
+    <w:p>
+      <w:pPr>
+        <w:pStyle w:val="ResimYazs"/>
+        <w:jc w:val="center"/>
+        <w:rPr>
+          <w:rFonts w:eastAsiaTheme="minorEastAsia"/>
+          <w:lang w:val="en-US"/>
+        </w:rPr>
+      </w:pPr>
+      <w:r>
+        <w:rPr>
+          <w:lang w:val="en-US"/>
+        </w:rPr>
+        <w:t xml:space="preserve">Figure </w:t>
+      </w:r>
+      <w:r>
+        <w:rPr>
+          <w:lang w:val="en-US"/>
+        </w:rPr>
+        <w:fldChar w:fldCharType="begin"/>
+      </w:r>
+      <w:r>
+        <w:rPr>
+          <w:lang w:val="en-US"/>
+        </w:rPr>
+        <w:instrText xml:space="preserve"> SEQ Figure \* ARABIC </w:instrText>
+      </w:r>
+      <w:r>
+        <w:rPr>
+          <w:lang w:val="en-US"/>
+        </w:rPr>
+        <w:fldChar w:fldCharType="separate"/>
+      </w:r>
+      <w:r>
+        <w:rPr>
+          <w:noProof/>
+          <w:lang w:val="en-US"/>
+        </w:rPr>
+        <w:t>3</w:t>
+      </w:r>
+      <w:r>
+        <w:rPr>
+          <w:lang w:val="en-US"/>
+        </w:rPr>
+        <w:fldChar w:fldCharType="end"/>
+      </w:r>
+      <w:r>
+        <w:rPr>
+          <w:lang w:val="en-US"/>
+        </w:rPr>
+        <w:t xml:space="preserve">: </w:t>
+      </w:r>
+      <w:r>
+        <w:rPr>
+          <w:lang w:val="en-US"/>
+        </w:rPr>
+        <w:t xml:space="preserve">Efficiency </w:t>
+      </w:r>
+      <w:r>
+        <w:rPr>
+          <w:lang w:val="en-US"/>
+        </w:rPr>
+        <w:t>with the 57 m</w:t>
+      </w:r>
+      <w:r>
+        <w:rPr>
+          <w:rFonts w:cstheme="minorHAnsi"/>
+          <w:lang w:val="en-US"/>
+        </w:rPr>
+        <w:t>Ω inductor ESR</w:t>
+      </w:r>
+    </w:p>
+    <w:p>
+      <w:pPr>
+        <w:rPr>
+          <w:rFonts w:eastAsiaTheme="minorEastAsia"/>
+          <w:lang w:val="en-US"/>
+        </w:rPr>
+      </w:pPr>
+    </w:p>
+    <w:p>
+      <w:pPr>
+        <w:jc w:val="center"/>
+        <w:rPr>
           <w:lang w:val="en-US"/>
         </w:rPr>
       </w:pPr>
     </w:p>
     <w:sectPr>
-      <w:footerReference w:type="default" r:id="rId13"/>
+      <w:footerReference w:type="default" r:id="rId15"/>
       <w:pgSz w:w="11906" w:h="16838"/>
       <w:pgMar w:top="1417" w:right="1417" w:bottom="1417" w:left="1417" w:header="708" w:footer="708" w:gutter="0"/>
       <w:cols w:space="708"/>

</xml_diff>

<commit_message>
Part f have been added.
</commit_message>
<xml_diff>
--- a/report_1ab.docx
+++ b/report_1ab.docx
@@ -12,6 +12,8 @@
           <w:lang w:val="en-US"/>
         </w:rPr>
       </w:pPr>
+      <w:bookmarkStart w:id="0" w:name="_Hlk61403183"/>
+      <w:bookmarkEnd w:id="0"/>
     </w:p>
     <w:p>
       <w:pPr>
@@ -21,8 +23,8 @@
           <w:lang w:val="en-US"/>
         </w:rPr>
       </w:pPr>
-      <w:bookmarkStart w:id="0" w:name="_Hlk55655393"/>
-      <w:bookmarkEnd w:id="0"/>
+      <w:bookmarkStart w:id="1" w:name="_Hlk55655393"/>
+      <w:bookmarkEnd w:id="1"/>
     </w:p>
     <w:p>
       <w:pPr>
@@ -55,7 +57,7 @@
           <w:lang w:val="en-US"/>
         </w:rPr>
       </w:pPr>
-      <w:bookmarkStart w:id="1" w:name="_Hlk13408572"/>
+      <w:bookmarkStart w:id="2" w:name="_Hlk13408572"/>
       <w:r>
         <w:rPr>
           <w:rFonts w:ascii="Times New Roman" w:hAnsi="Times New Roman" w:cs="Times New Roman"/>
@@ -262,42 +264,40 @@
         </w:rPr>
         <w:tab/>
       </w:r>
-      <w:proofErr w:type="spellStart"/>
       <w:r>
         <w:rPr>
           <w:rFonts w:ascii="Times New Roman" w:hAnsi="Times New Roman" w:cs="Times New Roman"/>
           <w:sz w:val="28"/>
           <w:lang w:val="en-US"/>
         </w:rPr>
-        <w:t>Fatih</w:t>
-      </w:r>
-      <w:proofErr w:type="spellEnd"/>
+        <w:t>Fatih Serdar Sağlam</w:t>
+      </w:r>
       <w:r>
         <w:rPr>
           <w:rFonts w:ascii="Times New Roman" w:hAnsi="Times New Roman" w:cs="Times New Roman"/>
           <w:sz w:val="28"/>
           <w:lang w:val="en-US"/>
         </w:rPr>
-        <w:t xml:space="preserve"> Serdar </w:t>
-      </w:r>
-      <w:proofErr w:type="spellStart"/>
+        <w:t xml:space="preserve"> 2305225</w:t>
+      </w:r>
       <w:r>
         <w:rPr>
           <w:rFonts w:ascii="Times New Roman" w:hAnsi="Times New Roman" w:cs="Times New Roman"/>
           <w:sz w:val="28"/>
           <w:lang w:val="en-US"/>
         </w:rPr>
-        <w:t>Sağlam</w:t>
-      </w:r>
-      <w:proofErr w:type="spellEnd"/>
-      <w:r>
+        <w:tab/>
+      </w:r>
+    </w:p>
+    <w:p>
+      <w:pPr>
+        <w:ind w:firstLine="708"/>
         <w:rPr>
           <w:rFonts w:ascii="Times New Roman" w:hAnsi="Times New Roman" w:cs="Times New Roman"/>
           <w:sz w:val="28"/>
           <w:lang w:val="en-US"/>
         </w:rPr>
-        <w:t xml:space="preserve"> 2305225</w:t>
-      </w:r>
+      </w:pPr>
       <w:r>
         <w:rPr>
           <w:rFonts w:ascii="Times New Roman" w:hAnsi="Times New Roman" w:cs="Times New Roman"/>
@@ -306,16 +306,14 @@
         </w:rPr>
         <w:tab/>
       </w:r>
-    </w:p>
-    <w:p>
-      <w:pPr>
-        <w:ind w:firstLine="708"/>
+      <w:r>
         <w:rPr>
           <w:rFonts w:ascii="Times New Roman" w:hAnsi="Times New Roman" w:cs="Times New Roman"/>
           <w:sz w:val="28"/>
           <w:lang w:val="en-US"/>
         </w:rPr>
-      </w:pPr>
+        <w:tab/>
+      </w:r>
       <w:r>
         <w:rPr>
           <w:rFonts w:ascii="Times New Roman" w:hAnsi="Times New Roman" w:cs="Times New Roman"/>
@@ -331,6 +329,7 @@
           <w:lang w:val="en-US"/>
         </w:rPr>
         <w:tab/>
+        <w:t>Büşra Nur Koçak</w:t>
       </w:r>
       <w:r>
         <w:rPr>
@@ -346,27 +345,10 @@
           <w:sz w:val="28"/>
           <w:lang w:val="en-US"/>
         </w:rPr>
-        <w:tab/>
-        <w:t>Büşra Nur Koçak</w:t>
-      </w:r>
-      <w:r>
-        <w:rPr>
-          <w:rFonts w:ascii="Times New Roman" w:hAnsi="Times New Roman" w:cs="Times New Roman"/>
-          <w:sz w:val="28"/>
-          <w:lang w:val="en-US"/>
-        </w:rPr>
-        <w:tab/>
-      </w:r>
-      <w:r>
-        <w:rPr>
-          <w:rFonts w:ascii="Times New Roman" w:hAnsi="Times New Roman" w:cs="Times New Roman"/>
-          <w:sz w:val="28"/>
-          <w:lang w:val="en-US"/>
-        </w:rPr>
         <w:t>1929355</w:t>
       </w:r>
     </w:p>
-    <w:bookmarkEnd w:id="1"/>
+    <w:bookmarkEnd w:id="2"/>
     <w:p>
       <w:pPr>
         <w:spacing w:line="200" w:lineRule="exact"/>
@@ -983,7 +965,7 @@
           <w:lang w:val="en-US"/>
         </w:rPr>
       </w:pPr>
-      <w:bookmarkStart w:id="2" w:name="_Toc60954372"/>
+      <w:bookmarkStart w:id="3" w:name="_Toc60954372"/>
       <w:r>
         <w:rPr>
           <w:noProof/>
@@ -1025,7 +1007,7 @@
           </wp:inline>
         </w:drawing>
       </w:r>
-      <w:bookmarkEnd w:id="2"/>
+      <w:bookmarkEnd w:id="3"/>
     </w:p>
     <w:p>
       <w:pPr>
@@ -5141,15 +5123,7 @@
           <w:rFonts w:eastAsiaTheme="minorEastAsia"/>
           <w:lang w:val="en-US"/>
         </w:rPr>
-        <w:t xml:space="preserve">=500kHz, </w:t>
-      </w:r>
-      <w:proofErr w:type="spellStart"/>
-      <w:r>
-        <w:rPr>
-          <w:rFonts w:eastAsiaTheme="minorEastAsia"/>
-          <w:lang w:val="en-US"/>
-        </w:rPr>
-        <w:t>P</w:t>
+        <w:t>=500kHz, P</w:t>
       </w:r>
       <w:r>
         <w:rPr>
@@ -5159,7 +5133,6 @@
         </w:rPr>
         <w:t>r</w:t>
       </w:r>
-      <w:proofErr w:type="spellEnd"/>
       <w:r>
         <w:rPr>
           <w:rFonts w:eastAsiaTheme="minorEastAsia"/>
@@ -6527,14 +6500,7 @@
                   <w:rFonts w:ascii="Cambria Math" w:eastAsiaTheme="minorEastAsia" w:hAnsi="Cambria Math"/>
                   <w:lang w:val="en-US"/>
                 </w:rPr>
-                <m:t>(</m:t>
-              </m:r>
-              <m:r>
-                <w:rPr>
-                  <w:rFonts w:ascii="Cambria Math" w:eastAsiaTheme="minorEastAsia" w:hAnsi="Cambria Math"/>
-                  <w:lang w:val="en-US"/>
-                </w:rPr>
-                <m:t>V</m:t>
+                <m:t>(V</m:t>
               </m:r>
             </m:e>
             <m:sub>
@@ -6552,14 +6518,7 @@
               <w:rFonts w:ascii="Cambria Math" w:eastAsiaTheme="minorEastAsia" w:hAnsi="Cambria Math"/>
               <w:lang w:val="en-US"/>
             </w:rPr>
-            <m:t>-</m:t>
-          </m:r>
-          <m:r>
-            <w:rPr>
-              <w:rFonts w:ascii="Cambria Math" w:eastAsiaTheme="minorEastAsia" w:hAnsi="Cambria Math"/>
-              <w:lang w:val="en-US"/>
-            </w:rPr>
-            <m:t xml:space="preserve"> </m:t>
+            <m:t xml:space="preserve">- </m:t>
           </m:r>
           <m:sSub>
             <m:sSubPr>
@@ -6595,14 +6554,7 @@
               <w:rFonts w:ascii="Cambria Math" w:eastAsiaTheme="minorEastAsia" w:hAnsi="Cambria Math"/>
               <w:lang w:val="en-US"/>
             </w:rPr>
-            <m:t>)</m:t>
-          </m:r>
-          <m:r>
-            <w:rPr>
-              <w:rFonts w:ascii="Cambria Math" w:eastAsiaTheme="minorEastAsia" w:hAnsi="Cambria Math"/>
-              <w:lang w:val="en-US"/>
-            </w:rPr>
-            <m:t>D</m:t>
+            <m:t>)D</m:t>
           </m:r>
           <m:sSub>
             <m:sSubPr>
@@ -6912,14 +6864,7 @@
               <w:rFonts w:ascii="Cambria Math" w:eastAsiaTheme="minorEastAsia" w:hAnsi="Cambria Math"/>
               <w:lang w:val="en-US"/>
             </w:rPr>
-            <m:t>+</m:t>
-          </m:r>
-          <m:r>
-            <w:rPr>
-              <w:rFonts w:ascii="Cambria Math" w:eastAsiaTheme="minorEastAsia" w:hAnsi="Cambria Math"/>
-              <w:lang w:val="en-US"/>
-            </w:rPr>
-            <m:t xml:space="preserve"> </m:t>
+            <m:t xml:space="preserve">+ </m:t>
           </m:r>
           <m:sSub>
             <m:sSubPr>
@@ -7071,14 +7016,7 @@
               <w:rFonts w:ascii="Cambria Math" w:eastAsiaTheme="minorEastAsia" w:hAnsi="Cambria Math"/>
               <w:lang w:val="en-US"/>
             </w:rPr>
-            <m:t>,    D=0.375</m:t>
-          </m:r>
-          <m:r>
-            <w:rPr>
-              <w:rFonts w:ascii="Cambria Math" w:eastAsiaTheme="minorEastAsia" w:hAnsi="Cambria Math"/>
-              <w:lang w:val="en-US"/>
-            </w:rPr>
-            <m:t xml:space="preserve">, when </m:t>
+            <m:t xml:space="preserve">,    D=0.375, when </m:t>
           </m:r>
           <m:sSub>
             <m:sSubPr>
@@ -7681,6 +7619,7 @@
     <w:p>
       <w:pPr>
         <w:keepNext/>
+        <w:jc w:val="center"/>
         <w:rPr>
           <w:lang w:val="en-US"/>
         </w:rPr>
@@ -8283,6 +8222,7 @@
     <w:p>
       <w:pPr>
         <w:keepNext/>
+        <w:jc w:val="center"/>
         <w:rPr>
           <w:lang w:val="en-US"/>
         </w:rPr>
@@ -8402,6 +8342,7 @@
     <w:p>
       <w:pPr>
         <w:keepNext/>
+        <w:jc w:val="center"/>
         <w:rPr>
           <w:lang w:val="en-US"/>
         </w:rPr>
@@ -8498,19 +8439,7 @@
         <w:rPr>
           <w:lang w:val="en-US"/>
         </w:rPr>
-        <w:t xml:space="preserve">: </w:t>
-      </w:r>
-      <w:r>
-        <w:rPr>
-          <w:lang w:val="en-US"/>
-        </w:rPr>
-        <w:t xml:space="preserve">Efficiency </w:t>
-      </w:r>
-      <w:r>
-        <w:rPr>
-          <w:lang w:val="en-US"/>
-        </w:rPr>
-        <w:t>with the 57 m</w:t>
+        <w:t>: Efficiency with the 57 m</w:t>
       </w:r>
       <w:r>
         <w:rPr>
@@ -8530,14 +8459,1962 @@
     </w:p>
     <w:p>
       <w:pPr>
+        <w:shd w:val="clear" w:color="auto" w:fill="FFFFFF"/>
+        <w:spacing w:after="240" w:line="240" w:lineRule="auto"/>
+        <w:rPr>
+          <w:rFonts w:eastAsiaTheme="minorEastAsia"/>
+          <w:noProof/>
+          <w:lang w:val="en-US"/>
+        </w:rPr>
+      </w:pPr>
+      <w:r>
+        <w:rPr>
+          <w:b/>
+          <w:bCs/>
+          <w:lang w:val="en-US"/>
+        </w:rPr>
+        <w:t>Q1</w:t>
+      </w:r>
+      <w:r>
+        <w:rPr>
+          <w:b/>
+          <w:bCs/>
+          <w:lang w:val="en-US"/>
+        </w:rPr>
+        <w:t>f</w:t>
+      </w:r>
+      <w:r>
+        <w:rPr>
+          <w:b/>
+          <w:bCs/>
+          <w:lang w:val="en-US"/>
+        </w:rPr>
+        <w:t>)</w:t>
+      </w:r>
+      <w:r>
+        <w:rPr>
+          <w:rFonts w:eastAsiaTheme="minorEastAsia"/>
+          <w:noProof/>
+          <w:lang w:val="en-US"/>
+        </w:rPr>
+        <w:t xml:space="preserve"> </w:t>
+      </w:r>
+    </w:p>
+    <w:p>
+      <w:pPr>
+        <w:shd w:val="clear" w:color="auto" w:fill="FFFFFF"/>
+        <w:spacing w:after="240" w:line="240" w:lineRule="auto"/>
+        <w:rPr>
+          <w:rFonts w:eastAsiaTheme="minorEastAsia"/>
+          <w:noProof/>
+          <w:lang w:val="en-US"/>
+        </w:rPr>
+      </w:pPr>
+      <w:r>
+        <w:rPr>
+          <w:rFonts w:eastAsiaTheme="minorEastAsia"/>
+          <w:noProof/>
+          <w:lang w:val="en-US"/>
+        </w:rPr>
+        <w:t>The diode, which will be used in the boost converter, should be able to handle around 4 A current through it. Additionally</w:t>
+      </w:r>
+      <w:r>
+        <w:rPr>
+          <w:rFonts w:eastAsiaTheme="minorEastAsia"/>
+          <w:noProof/>
+          <w:lang w:val="en-US"/>
+        </w:rPr>
+        <w:t>,</w:t>
+      </w:r>
+      <w:r>
+        <w:rPr>
+          <w:rFonts w:eastAsiaTheme="minorEastAsia"/>
+          <w:noProof/>
+          <w:lang w:val="en-US"/>
+        </w:rPr>
+        <w:t xml:space="preserve"> it shoud be able to block almost 25 V voltage, as can be observed from Figure 4.</w:t>
+      </w:r>
+      <w:r>
+        <w:rPr>
+          <w:rFonts w:eastAsiaTheme="minorEastAsia"/>
+          <w:noProof/>
+          <w:lang w:val="en-US"/>
+        </w:rPr>
+        <w:t xml:space="preserve"> Moreover, MOSFET current and voltage waveforms are given in the Figure 5 and 4A current, 25 V voltage range are also the requirements for the mosfet in the design. </w:t>
+      </w:r>
+    </w:p>
+    <w:p>
+      <w:pPr>
+        <w:keepNext/>
+        <w:shd w:val="clear" w:color="auto" w:fill="FFFFFF"/>
+        <w:spacing w:after="240" w:line="240" w:lineRule="auto"/>
         <w:jc w:val="center"/>
         <w:rPr>
           <w:lang w:val="en-US"/>
         </w:rPr>
       </w:pPr>
+      <w:r>
+        <w:rPr>
+          <w:rFonts w:eastAsiaTheme="minorEastAsia"/>
+          <w:noProof/>
+          <w:lang w:val="en-US"/>
+        </w:rPr>
+        <w:lastRenderedPageBreak/>
+        <w:drawing>
+          <wp:inline distT="0" distB="0" distL="0" distR="0" wp14:anchorId="1A248C19" wp14:editId="0641789B">
+            <wp:extent cx="5120640" cy="2722315"/>
+            <wp:effectExtent l="0" t="0" r="3810" b="1905"/>
+            <wp:docPr id="2" name="Resim 2"/>
+            <wp:cNvGraphicFramePr>
+              <a:graphicFrameLocks xmlns:a="http://schemas.openxmlformats.org/drawingml/2006/main" noChangeAspect="1"/>
+            </wp:cNvGraphicFramePr>
+            <a:graphic xmlns:a="http://schemas.openxmlformats.org/drawingml/2006/main">
+              <a:graphicData uri="http://schemas.openxmlformats.org/drawingml/2006/picture">
+                <pic:pic xmlns:pic="http://schemas.openxmlformats.org/drawingml/2006/picture">
+                  <pic:nvPicPr>
+                    <pic:cNvPr id="2" name="Resim 2"/>
+                    <pic:cNvPicPr/>
+                  </pic:nvPicPr>
+                  <pic:blipFill>
+                    <a:blip r:embed="rId15">
+                      <a:extLst>
+                        <a:ext uri="{28A0092B-C50C-407E-A947-70E740481C1C}">
+                          <a14:useLocalDpi xmlns:a14="http://schemas.microsoft.com/office/drawing/2010/main" val="0"/>
+                        </a:ext>
+                      </a:extLst>
+                    </a:blip>
+                    <a:stretch>
+                      <a:fillRect/>
+                    </a:stretch>
+                  </pic:blipFill>
+                  <pic:spPr>
+                    <a:xfrm>
+                      <a:off x="0" y="0"/>
+                      <a:ext cx="5127147" cy="2725774"/>
+                    </a:xfrm>
+                    <a:prstGeom prst="rect">
+                      <a:avLst/>
+                    </a:prstGeom>
+                  </pic:spPr>
+                </pic:pic>
+              </a:graphicData>
+            </a:graphic>
+          </wp:inline>
+        </w:drawing>
+      </w:r>
+    </w:p>
+    <w:p>
+      <w:pPr>
+        <w:pStyle w:val="ResimYazs"/>
+        <w:jc w:val="center"/>
+        <w:rPr>
+          <w:b/>
+          <w:bCs/>
+          <w:lang w:val="en-US"/>
+        </w:rPr>
+      </w:pPr>
+      <w:r>
+        <w:rPr>
+          <w:lang w:val="en-US"/>
+        </w:rPr>
+        <w:t xml:space="preserve">Figure </w:t>
+      </w:r>
+      <w:r>
+        <w:rPr>
+          <w:lang w:val="en-US"/>
+        </w:rPr>
+        <w:fldChar w:fldCharType="begin"/>
+      </w:r>
+      <w:r>
+        <w:rPr>
+          <w:lang w:val="en-US"/>
+        </w:rPr>
+        <w:instrText xml:space="preserve"> SEQ Figure \* ARABIC </w:instrText>
+      </w:r>
+      <w:r>
+        <w:rPr>
+          <w:lang w:val="en-US"/>
+        </w:rPr>
+        <w:fldChar w:fldCharType="separate"/>
+      </w:r>
+      <w:r>
+        <w:rPr>
+          <w:noProof/>
+          <w:lang w:val="en-US"/>
+        </w:rPr>
+        <w:t>4</w:t>
+      </w:r>
+      <w:r>
+        <w:rPr>
+          <w:lang w:val="en-US"/>
+        </w:rPr>
+        <w:fldChar w:fldCharType="end"/>
+      </w:r>
+      <w:r>
+        <w:rPr>
+          <w:lang w:val="en-US"/>
+        </w:rPr>
+        <w:t>: Diode voltage and current waveforms</w:t>
+      </w:r>
+    </w:p>
+    <w:p>
+      <w:pPr>
+        <w:keepNext/>
+        <w:jc w:val="center"/>
+        <w:rPr>
+          <w:lang w:val="en-US"/>
+        </w:rPr>
+      </w:pPr>
+      <w:r>
+        <w:rPr>
+          <w:rFonts w:eastAsiaTheme="minorEastAsia"/>
+          <w:noProof/>
+          <w:lang w:val="en-US"/>
+        </w:rPr>
+        <w:drawing>
+          <wp:inline distT="0" distB="0" distL="0" distR="0" wp14:anchorId="59003805" wp14:editId="3AF42920">
+            <wp:extent cx="5179162" cy="2753428"/>
+            <wp:effectExtent l="0" t="0" r="2540" b="8890"/>
+            <wp:docPr id="3" name="Resim 3"/>
+            <wp:cNvGraphicFramePr>
+              <a:graphicFrameLocks xmlns:a="http://schemas.openxmlformats.org/drawingml/2006/main" noChangeAspect="1"/>
+            </wp:cNvGraphicFramePr>
+            <a:graphic xmlns:a="http://schemas.openxmlformats.org/drawingml/2006/main">
+              <a:graphicData uri="http://schemas.openxmlformats.org/drawingml/2006/picture">
+                <pic:pic xmlns:pic="http://schemas.openxmlformats.org/drawingml/2006/picture">
+                  <pic:nvPicPr>
+                    <pic:cNvPr id="3" name="Resim 3"/>
+                    <pic:cNvPicPr/>
+                  </pic:nvPicPr>
+                  <pic:blipFill>
+                    <a:blip r:embed="rId16">
+                      <a:extLst>
+                        <a:ext uri="{28A0092B-C50C-407E-A947-70E740481C1C}">
+                          <a14:useLocalDpi xmlns:a14="http://schemas.microsoft.com/office/drawing/2010/main" val="0"/>
+                        </a:ext>
+                      </a:extLst>
+                    </a:blip>
+                    <a:stretch>
+                      <a:fillRect/>
+                    </a:stretch>
+                  </pic:blipFill>
+                  <pic:spPr>
+                    <a:xfrm>
+                      <a:off x="0" y="0"/>
+                      <a:ext cx="5189045" cy="2758682"/>
+                    </a:xfrm>
+                    <a:prstGeom prst="rect">
+                      <a:avLst/>
+                    </a:prstGeom>
+                  </pic:spPr>
+                </pic:pic>
+              </a:graphicData>
+            </a:graphic>
+          </wp:inline>
+        </w:drawing>
+      </w:r>
+    </w:p>
+    <w:p>
+      <w:pPr>
+        <w:pStyle w:val="ResimYazs"/>
+        <w:jc w:val="center"/>
+        <w:rPr>
+          <w:rFonts w:eastAsiaTheme="minorEastAsia"/>
+          <w:lang w:val="en-US"/>
+        </w:rPr>
+      </w:pPr>
+      <w:r>
+        <w:rPr>
+          <w:lang w:val="en-US"/>
+        </w:rPr>
+        <w:t xml:space="preserve">Figure </w:t>
+      </w:r>
+      <w:r>
+        <w:rPr>
+          <w:lang w:val="en-US"/>
+        </w:rPr>
+        <w:fldChar w:fldCharType="begin"/>
+      </w:r>
+      <w:r>
+        <w:rPr>
+          <w:lang w:val="en-US"/>
+        </w:rPr>
+        <w:instrText xml:space="preserve"> SEQ Figure \* ARABIC </w:instrText>
+      </w:r>
+      <w:r>
+        <w:rPr>
+          <w:lang w:val="en-US"/>
+        </w:rPr>
+        <w:fldChar w:fldCharType="separate"/>
+      </w:r>
+      <w:r>
+        <w:rPr>
+          <w:noProof/>
+          <w:lang w:val="en-US"/>
+        </w:rPr>
+        <w:t>5</w:t>
+      </w:r>
+      <w:r>
+        <w:rPr>
+          <w:lang w:val="en-US"/>
+        </w:rPr>
+        <w:fldChar w:fldCharType="end"/>
+      </w:r>
+      <w:r>
+        <w:rPr>
+          <w:lang w:val="en-US"/>
+        </w:rPr>
+        <w:t>: Mosfet voltage and current waveforms</w:t>
+      </w:r>
+    </w:p>
+    <w:p>
+      <w:pPr>
+        <w:rPr>
+          <w:rFonts w:eastAsiaTheme="minorEastAsia"/>
+          <w:lang w:val="en-US"/>
+        </w:rPr>
+      </w:pPr>
+    </w:p>
+    <w:tbl>
+      <w:tblPr>
+        <w:tblStyle w:val="TabloKlavuzu"/>
+        <w:tblW w:w="0" w:type="auto"/>
+        <w:jc w:val="center"/>
+        <w:tblLook w:val="04A0" w:firstRow="1" w:lastRow="0" w:firstColumn="1" w:lastColumn="0" w:noHBand="0" w:noVBand="1"/>
+      </w:tblPr>
+      <w:tblGrid>
+        <w:gridCol w:w="1414"/>
+        <w:gridCol w:w="1278"/>
+        <w:gridCol w:w="1287"/>
+        <w:gridCol w:w="1281"/>
+        <w:gridCol w:w="1281"/>
+      </w:tblGrid>
+      <w:tr>
+        <w:trPr>
+          <w:jc w:val="center"/>
+        </w:trPr>
+        <w:tc>
+          <w:tcPr>
+            <w:tcW w:w="1414" w:type="dxa"/>
+          </w:tcPr>
+          <w:p>
+            <w:pPr>
+              <w:jc w:val="center"/>
+              <w:rPr>
+                <w:rFonts w:eastAsiaTheme="minorEastAsia"/>
+                <w:b/>
+                <w:bCs/>
+                <w:lang w:val="en-US"/>
+              </w:rPr>
+            </w:pPr>
+            <w:r>
+              <w:rPr>
+                <w:rFonts w:eastAsiaTheme="minorEastAsia"/>
+                <w:b/>
+                <w:bCs/>
+                <w:lang w:val="en-US"/>
+              </w:rPr>
+              <w:t>Diode</w:t>
+            </w:r>
+          </w:p>
+        </w:tc>
+        <w:tc>
+          <w:tcPr>
+            <w:tcW w:w="1278" w:type="dxa"/>
+          </w:tcPr>
+          <w:p>
+            <w:pPr>
+              <w:jc w:val="center"/>
+              <w:rPr>
+                <w:rFonts w:eastAsiaTheme="minorEastAsia"/>
+                <w:b/>
+                <w:bCs/>
+                <w:lang w:val="en-US"/>
+              </w:rPr>
+            </w:pPr>
+            <w:r>
+              <w:rPr>
+                <w:rFonts w:eastAsiaTheme="minorEastAsia"/>
+                <w:b/>
+                <w:bCs/>
+                <w:lang w:val="en-US"/>
+              </w:rPr>
+              <w:t>I</w:t>
+            </w:r>
+            <w:r>
+              <w:rPr>
+                <w:rFonts w:eastAsiaTheme="minorEastAsia"/>
+                <w:b/>
+                <w:bCs/>
+                <w:vertAlign w:val="subscript"/>
+                <w:lang w:val="en-US"/>
+              </w:rPr>
+              <w:t>o</w:t>
+            </w:r>
+            <w:r>
+              <w:rPr>
+                <w:rFonts w:eastAsiaTheme="minorEastAsia"/>
+                <w:b/>
+                <w:bCs/>
+                <w:lang w:val="en-US"/>
+              </w:rPr>
+              <w:t xml:space="preserve"> (A)</w:t>
+            </w:r>
+          </w:p>
+        </w:tc>
+        <w:tc>
+          <w:tcPr>
+            <w:tcW w:w="1287" w:type="dxa"/>
+          </w:tcPr>
+          <w:p>
+            <w:pPr>
+              <w:jc w:val="center"/>
+              <w:rPr>
+                <w:rFonts w:eastAsiaTheme="minorEastAsia"/>
+                <w:b/>
+                <w:bCs/>
+                <w:lang w:val="en-US"/>
+              </w:rPr>
+            </w:pPr>
+            <w:r>
+              <w:rPr>
+                <w:rFonts w:eastAsiaTheme="minorEastAsia"/>
+                <w:b/>
+                <w:bCs/>
+                <w:lang w:val="en-US"/>
+              </w:rPr>
+              <w:t>V</w:t>
+            </w:r>
+            <w:r>
+              <w:rPr>
+                <w:rFonts w:eastAsiaTheme="minorEastAsia"/>
+                <w:b/>
+                <w:bCs/>
+                <w:vertAlign w:val="subscript"/>
+                <w:lang w:val="en-US"/>
+              </w:rPr>
+              <w:t>RRM(max)</w:t>
+            </w:r>
+            <w:r>
+              <w:rPr>
+                <w:rFonts w:eastAsiaTheme="minorEastAsia"/>
+                <w:b/>
+                <w:bCs/>
+                <w:lang w:val="en-US"/>
+              </w:rPr>
+              <w:t xml:space="preserve"> (V)</w:t>
+            </w:r>
+          </w:p>
+        </w:tc>
+        <w:tc>
+          <w:tcPr>
+            <w:tcW w:w="1281" w:type="dxa"/>
+          </w:tcPr>
+          <w:p>
+            <w:pPr>
+              <w:jc w:val="center"/>
+              <w:rPr>
+                <w:rFonts w:eastAsiaTheme="minorEastAsia"/>
+                <w:b/>
+                <w:bCs/>
+                <w:lang w:val="en-US"/>
+              </w:rPr>
+            </w:pPr>
+            <w:r>
+              <w:rPr>
+                <w:rFonts w:eastAsiaTheme="minorEastAsia"/>
+                <w:b/>
+                <w:bCs/>
+                <w:lang w:val="en-US"/>
+              </w:rPr>
+              <w:t>T</w:t>
+            </w:r>
+            <w:r>
+              <w:rPr>
+                <w:rFonts w:eastAsiaTheme="minorEastAsia"/>
+                <w:b/>
+                <w:bCs/>
+                <w:vertAlign w:val="subscript"/>
+                <w:lang w:val="en-US"/>
+              </w:rPr>
+              <w:t>rr</w:t>
+            </w:r>
+            <w:r>
+              <w:rPr>
+                <w:rFonts w:eastAsiaTheme="minorEastAsia"/>
+                <w:b/>
+                <w:bCs/>
+                <w:lang w:val="en-US"/>
+              </w:rPr>
+              <w:t xml:space="preserve"> (ns)</w:t>
+            </w:r>
+          </w:p>
+        </w:tc>
+        <w:tc>
+          <w:tcPr>
+            <w:tcW w:w="1281" w:type="dxa"/>
+          </w:tcPr>
+          <w:p>
+            <w:pPr>
+              <w:jc w:val="center"/>
+              <w:rPr>
+                <w:rFonts w:eastAsiaTheme="minorEastAsia"/>
+                <w:b/>
+                <w:bCs/>
+                <w:lang w:val="en-US"/>
+              </w:rPr>
+            </w:pPr>
+            <w:r>
+              <w:rPr>
+                <w:rFonts w:eastAsiaTheme="minorEastAsia"/>
+                <w:b/>
+                <w:bCs/>
+                <w:lang w:val="en-US"/>
+              </w:rPr>
+              <w:t>V</w:t>
+            </w:r>
+            <w:r>
+              <w:rPr>
+                <w:rFonts w:eastAsiaTheme="minorEastAsia"/>
+                <w:b/>
+                <w:bCs/>
+                <w:vertAlign w:val="subscript"/>
+                <w:lang w:val="en-US"/>
+              </w:rPr>
+              <w:t>F</w:t>
+            </w:r>
+            <w:r>
+              <w:rPr>
+                <w:rFonts w:eastAsiaTheme="minorEastAsia"/>
+                <w:b/>
+                <w:bCs/>
+                <w:lang w:val="en-US"/>
+              </w:rPr>
+              <w:t xml:space="preserve"> (V)</w:t>
+            </w:r>
+          </w:p>
+        </w:tc>
+      </w:tr>
+      <w:tr>
+        <w:trPr>
+          <w:jc w:val="center"/>
+        </w:trPr>
+        <w:tc>
+          <w:tcPr>
+            <w:tcW w:w="1414" w:type="dxa"/>
+          </w:tcPr>
+          <w:p>
+            <w:pPr>
+              <w:jc w:val="center"/>
+              <w:rPr>
+                <w:rFonts w:eastAsiaTheme="minorEastAsia"/>
+                <w:b/>
+                <w:bCs/>
+                <w:lang w:val="en-US"/>
+              </w:rPr>
+            </w:pPr>
+            <w:r>
+              <w:rPr>
+                <w:rFonts w:eastAsiaTheme="minorEastAsia"/>
+                <w:b/>
+                <w:bCs/>
+                <w:lang w:val="en-US"/>
+              </w:rPr>
+              <w:t>SBRT4M30LP</w:t>
+            </w:r>
+          </w:p>
+        </w:tc>
+        <w:tc>
+          <w:tcPr>
+            <w:tcW w:w="1278" w:type="dxa"/>
+          </w:tcPr>
+          <w:p>
+            <w:pPr>
+              <w:jc w:val="center"/>
+              <w:rPr>
+                <w:rFonts w:eastAsiaTheme="minorEastAsia"/>
+                <w:lang w:val="en-US"/>
+              </w:rPr>
+            </w:pPr>
+            <w:r>
+              <w:rPr>
+                <w:rFonts w:eastAsiaTheme="minorEastAsia"/>
+                <w:lang w:val="en-US"/>
+              </w:rPr>
+              <w:t>4</w:t>
+            </w:r>
+          </w:p>
+        </w:tc>
+        <w:tc>
+          <w:tcPr>
+            <w:tcW w:w="1287" w:type="dxa"/>
+          </w:tcPr>
+          <w:p>
+            <w:pPr>
+              <w:jc w:val="center"/>
+              <w:rPr>
+                <w:rFonts w:eastAsiaTheme="minorEastAsia"/>
+                <w:lang w:val="en-US"/>
+              </w:rPr>
+            </w:pPr>
+            <w:r>
+              <w:rPr>
+                <w:rFonts w:eastAsiaTheme="minorEastAsia"/>
+                <w:lang w:val="en-US"/>
+              </w:rPr>
+              <w:t>30</w:t>
+            </w:r>
+          </w:p>
+        </w:tc>
+        <w:tc>
+          <w:tcPr>
+            <w:tcW w:w="1281" w:type="dxa"/>
+          </w:tcPr>
+          <w:p>
+            <w:pPr>
+              <w:jc w:val="center"/>
+              <w:rPr>
+                <w:rFonts w:eastAsiaTheme="minorEastAsia"/>
+                <w:lang w:val="en-US"/>
+              </w:rPr>
+            </w:pPr>
+            <w:r>
+              <w:rPr>
+                <w:rFonts w:eastAsiaTheme="minorEastAsia"/>
+                <w:lang w:val="en-US"/>
+              </w:rPr>
+              <w:t>30</w:t>
+            </w:r>
+          </w:p>
+        </w:tc>
+        <w:tc>
+          <w:tcPr>
+            <w:tcW w:w="1281" w:type="dxa"/>
+          </w:tcPr>
+          <w:p>
+            <w:pPr>
+              <w:jc w:val="center"/>
+              <w:rPr>
+                <w:rFonts w:eastAsiaTheme="minorEastAsia"/>
+                <w:lang w:val="en-US"/>
+              </w:rPr>
+            </w:pPr>
+            <w:r>
+              <w:rPr>
+                <w:rFonts w:eastAsiaTheme="minorEastAsia"/>
+                <w:lang w:val="en-US"/>
+              </w:rPr>
+              <w:t>0.51</w:t>
+            </w:r>
+          </w:p>
+        </w:tc>
+      </w:tr>
+    </w:tbl>
+    <w:p>
+      <w:pPr>
+        <w:rPr>
+          <w:rFonts w:eastAsiaTheme="minorEastAsia"/>
+          <w:lang w:val="en-US"/>
+        </w:rPr>
+      </w:pPr>
+    </w:p>
+    <w:p>
+      <w:pPr>
+        <w:rPr>
+          <w:rFonts w:eastAsiaTheme="minorEastAsia"/>
+          <w:lang w:val="en-US"/>
+        </w:rPr>
+      </w:pPr>
+      <w:r>
+        <w:rPr>
+          <w:rFonts w:eastAsiaTheme="minorEastAsia"/>
+          <w:lang w:val="en-US"/>
+        </w:rPr>
+        <w:t>Power loss on the diode at each switch is due to voltage drop on top of it and current flowing through it in the Forward active region. Therefore, it can be calculated as follows:</w:t>
+      </w:r>
+    </w:p>
+    <w:p>
+      <w:pPr>
+        <w:rPr>
+          <w:rFonts w:eastAsiaTheme="minorEastAsia"/>
+          <w:lang w:val="en-US"/>
+        </w:rPr>
+      </w:pPr>
+      <m:oMathPara>
+        <m:oMath>
+          <m:sSub>
+            <m:sSubPr>
+              <m:ctrlPr>
+                <w:rPr>
+                  <w:rFonts w:ascii="Cambria Math" w:eastAsiaTheme="minorEastAsia" w:hAnsi="Cambria Math"/>
+                  <w:i/>
+                  <w:lang w:val="en-US"/>
+                </w:rPr>
+              </m:ctrlPr>
+            </m:sSubPr>
+            <m:e>
+              <m:r>
+                <w:rPr>
+                  <w:rFonts w:ascii="Cambria Math" w:eastAsiaTheme="minorEastAsia" w:hAnsi="Cambria Math"/>
+                  <w:lang w:val="en-US"/>
+                </w:rPr>
+                <m:t>P</m:t>
+              </m:r>
+            </m:e>
+            <m:sub>
+              <m:r>
+                <w:rPr>
+                  <w:rFonts w:ascii="Cambria Math" w:eastAsiaTheme="minorEastAsia" w:hAnsi="Cambria Math"/>
+                  <w:lang w:val="en-US"/>
+                </w:rPr>
+                <m:t>diode</m:t>
+              </m:r>
+            </m:sub>
+          </m:sSub>
+          <m:r>
+            <w:rPr>
+              <w:rFonts w:ascii="Cambria Math" w:eastAsiaTheme="minorEastAsia" w:hAnsi="Cambria Math"/>
+              <w:lang w:val="en-US"/>
+            </w:rPr>
+            <m:t xml:space="preserve">= </m:t>
+          </m:r>
+          <m:sSub>
+            <m:sSubPr>
+              <m:ctrlPr>
+                <w:rPr>
+                  <w:rFonts w:ascii="Cambria Math" w:eastAsiaTheme="minorEastAsia" w:hAnsi="Cambria Math"/>
+                  <w:i/>
+                  <w:lang w:val="en-US"/>
+                </w:rPr>
+              </m:ctrlPr>
+            </m:sSubPr>
+            <m:e>
+              <m:r>
+                <w:rPr>
+                  <w:rFonts w:ascii="Cambria Math" w:eastAsiaTheme="minorEastAsia" w:hAnsi="Cambria Math"/>
+                  <w:lang w:val="en-US"/>
+                </w:rPr>
+                <m:t>V</m:t>
+              </m:r>
+            </m:e>
+            <m:sub>
+              <m:r>
+                <w:rPr>
+                  <w:rFonts w:ascii="Cambria Math" w:eastAsiaTheme="minorEastAsia" w:hAnsi="Cambria Math"/>
+                  <w:lang w:val="en-US"/>
+                </w:rPr>
+                <m:t>f</m:t>
+              </m:r>
+            </m:sub>
+          </m:sSub>
+          <m:r>
+            <w:rPr>
+              <w:rFonts w:ascii="Cambria Math" w:eastAsiaTheme="minorEastAsia" w:hAnsi="Cambria Math"/>
+              <w:lang w:val="en-US"/>
+            </w:rPr>
+            <m:t xml:space="preserve">* </m:t>
+          </m:r>
+          <m:sSub>
+            <m:sSubPr>
+              <m:ctrlPr>
+                <w:rPr>
+                  <w:rFonts w:ascii="Cambria Math" w:eastAsiaTheme="minorEastAsia" w:hAnsi="Cambria Math"/>
+                  <w:i/>
+                  <w:lang w:val="en-US"/>
+                </w:rPr>
+              </m:ctrlPr>
+            </m:sSubPr>
+            <m:e>
+              <m:r>
+                <w:rPr>
+                  <w:rFonts w:ascii="Cambria Math" w:eastAsiaTheme="minorEastAsia" w:hAnsi="Cambria Math"/>
+                  <w:lang w:val="en-US"/>
+                </w:rPr>
+                <m:t>I</m:t>
+              </m:r>
+            </m:e>
+            <m:sub>
+              <m:r>
+                <w:rPr>
+                  <w:rFonts w:ascii="Cambria Math" w:eastAsiaTheme="minorEastAsia" w:hAnsi="Cambria Math"/>
+                  <w:lang w:val="en-US"/>
+                </w:rPr>
+                <m:t>f</m:t>
+              </m:r>
+            </m:sub>
+          </m:sSub>
+          <m:r>
+            <w:rPr>
+              <w:rFonts w:ascii="Cambria Math" w:eastAsiaTheme="minorEastAsia" w:hAnsi="Cambria Math"/>
+              <w:lang w:val="en-US"/>
+            </w:rPr>
+            <m:t>= 0.51*3.18</m:t>
+          </m:r>
+          <m:r>
+            <w:rPr>
+              <w:rFonts w:ascii="Cambria Math" w:eastAsiaTheme="minorEastAsia" w:hAnsi="Cambria Math"/>
+              <w:lang w:val="en-US"/>
+            </w:rPr>
+            <m:t>9</m:t>
+          </m:r>
+          <m:r>
+            <w:rPr>
+              <w:rFonts w:ascii="Cambria Math" w:eastAsiaTheme="minorEastAsia" w:hAnsi="Cambria Math"/>
+              <w:lang w:val="en-US"/>
+            </w:rPr>
+            <m:t>=</m:t>
+          </m:r>
+          <m:r>
+            <w:rPr>
+              <w:rFonts w:ascii="Cambria Math" w:eastAsiaTheme="minorEastAsia" w:hAnsi="Cambria Math"/>
+              <w:lang w:val="en-US"/>
+            </w:rPr>
+            <m:t>1.626 W</m:t>
+          </m:r>
+        </m:oMath>
+      </m:oMathPara>
+    </w:p>
+    <w:p>
+      <w:pPr>
+        <w:rPr>
+          <w:lang w:val="en-US"/>
+        </w:rPr>
+      </w:pPr>
+    </w:p>
+    <w:p>
+      <w:pPr>
+        <w:rPr>
+          <w:lang w:val="en-US"/>
+        </w:rPr>
+      </w:pPr>
+    </w:p>
+    <w:p>
+      <w:pPr>
+        <w:rPr>
+          <w:lang w:val="en-US"/>
+        </w:rPr>
+      </w:pPr>
+    </w:p>
+    <w:p>
+      <w:pPr>
+        <w:rPr>
+          <w:lang w:val="en-US"/>
+        </w:rPr>
+      </w:pPr>
+      <w:r>
+        <w:rPr>
+          <w:lang w:val="en-US"/>
+        </w:rPr>
+        <w:lastRenderedPageBreak/>
+        <w:t>Mosfet both have conduction and switching loss in the converter operation.</w:t>
+      </w:r>
+    </w:p>
+    <w:tbl>
+      <w:tblPr>
+        <w:tblStyle w:val="TabloKlavuzu"/>
+        <w:tblW w:w="0" w:type="auto"/>
+        <w:jc w:val="center"/>
+        <w:tblLook w:val="04A0" w:firstRow="1" w:lastRow="0" w:firstColumn="1" w:lastColumn="0" w:noHBand="0" w:noVBand="1"/>
+      </w:tblPr>
+      <w:tblGrid>
+        <w:gridCol w:w="1394"/>
+        <w:gridCol w:w="1278"/>
+        <w:gridCol w:w="1287"/>
+        <w:gridCol w:w="1281"/>
+        <w:gridCol w:w="1281"/>
+        <w:gridCol w:w="1281"/>
+      </w:tblGrid>
+      <w:tr>
+        <w:trPr>
+          <w:jc w:val="center"/>
+        </w:trPr>
+        <w:tc>
+          <w:tcPr>
+            <w:tcW w:w="1394" w:type="dxa"/>
+          </w:tcPr>
+          <w:p>
+            <w:pPr>
+              <w:jc w:val="center"/>
+              <w:rPr>
+                <w:rFonts w:eastAsiaTheme="minorEastAsia"/>
+                <w:b/>
+                <w:bCs/>
+                <w:lang w:val="en-US"/>
+              </w:rPr>
+            </w:pPr>
+            <w:r>
+              <w:rPr>
+                <w:rFonts w:eastAsiaTheme="minorEastAsia"/>
+                <w:b/>
+                <w:bCs/>
+                <w:lang w:val="en-US"/>
+              </w:rPr>
+              <w:t>Mosfet</w:t>
+            </w:r>
+          </w:p>
+        </w:tc>
+        <w:tc>
+          <w:tcPr>
+            <w:tcW w:w="1278" w:type="dxa"/>
+          </w:tcPr>
+          <w:p>
+            <w:pPr>
+              <w:jc w:val="center"/>
+              <w:rPr>
+                <w:rFonts w:eastAsiaTheme="minorEastAsia"/>
+                <w:b/>
+                <w:bCs/>
+                <w:lang w:val="en-US"/>
+              </w:rPr>
+            </w:pPr>
+            <w:r>
+              <w:rPr>
+                <w:rFonts w:eastAsiaTheme="minorEastAsia"/>
+                <w:b/>
+                <w:bCs/>
+                <w:lang w:val="en-US"/>
+              </w:rPr>
+              <w:t>I</w:t>
+            </w:r>
+            <w:r>
+              <w:rPr>
+                <w:rFonts w:eastAsiaTheme="minorEastAsia"/>
+                <w:b/>
+                <w:bCs/>
+                <w:vertAlign w:val="subscript"/>
+                <w:lang w:val="en-US"/>
+              </w:rPr>
+              <w:t>D</w:t>
+            </w:r>
+            <w:r>
+              <w:rPr>
+                <w:rFonts w:eastAsiaTheme="minorEastAsia"/>
+                <w:b/>
+                <w:bCs/>
+                <w:lang w:val="en-US"/>
+              </w:rPr>
+              <w:t xml:space="preserve"> (A)</w:t>
+            </w:r>
+          </w:p>
+        </w:tc>
+        <w:tc>
+          <w:tcPr>
+            <w:tcW w:w="1287" w:type="dxa"/>
+          </w:tcPr>
+          <w:p>
+            <w:pPr>
+              <w:jc w:val="center"/>
+              <w:rPr>
+                <w:rFonts w:eastAsiaTheme="minorEastAsia"/>
+                <w:b/>
+                <w:bCs/>
+                <w:lang w:val="en-US"/>
+              </w:rPr>
+            </w:pPr>
+            <w:r>
+              <w:rPr>
+                <w:rFonts w:eastAsiaTheme="minorEastAsia"/>
+                <w:b/>
+                <w:bCs/>
+                <w:lang w:val="en-US"/>
+              </w:rPr>
+              <w:t>V</w:t>
+            </w:r>
+            <w:r>
+              <w:rPr>
+                <w:rFonts w:eastAsiaTheme="minorEastAsia"/>
+                <w:b/>
+                <w:bCs/>
+                <w:vertAlign w:val="subscript"/>
+                <w:lang w:val="en-US"/>
+              </w:rPr>
+              <w:t>RRM(max)</w:t>
+            </w:r>
+            <w:r>
+              <w:rPr>
+                <w:rFonts w:eastAsiaTheme="minorEastAsia"/>
+                <w:b/>
+                <w:bCs/>
+                <w:lang w:val="en-US"/>
+              </w:rPr>
+              <w:t xml:space="preserve"> (V)</w:t>
+            </w:r>
+          </w:p>
+        </w:tc>
+        <w:tc>
+          <w:tcPr>
+            <w:tcW w:w="1281" w:type="dxa"/>
+          </w:tcPr>
+          <w:p>
+            <w:pPr>
+              <w:jc w:val="center"/>
+              <w:rPr>
+                <w:rFonts w:eastAsiaTheme="minorEastAsia"/>
+                <w:b/>
+                <w:bCs/>
+                <w:lang w:val="en-US"/>
+              </w:rPr>
+            </w:pPr>
+            <w:r>
+              <w:rPr>
+                <w:rFonts w:eastAsiaTheme="minorEastAsia"/>
+                <w:b/>
+                <w:bCs/>
+                <w:lang w:val="en-US"/>
+              </w:rPr>
+              <w:t>t</w:t>
+            </w:r>
+            <w:r>
+              <w:rPr>
+                <w:rFonts w:eastAsiaTheme="minorEastAsia"/>
+                <w:b/>
+                <w:bCs/>
+                <w:vertAlign w:val="subscript"/>
+                <w:lang w:val="en-US"/>
+              </w:rPr>
+              <w:t>r</w:t>
+            </w:r>
+            <w:r>
+              <w:rPr>
+                <w:rFonts w:eastAsiaTheme="minorEastAsia"/>
+                <w:b/>
+                <w:bCs/>
+                <w:lang w:val="en-US"/>
+              </w:rPr>
+              <w:t xml:space="preserve"> (ns)</w:t>
+            </w:r>
+          </w:p>
+        </w:tc>
+        <w:tc>
+          <w:tcPr>
+            <w:tcW w:w="1281" w:type="dxa"/>
+          </w:tcPr>
+          <w:p>
+            <w:pPr>
+              <w:jc w:val="center"/>
+              <w:rPr>
+                <w:rFonts w:eastAsiaTheme="minorEastAsia"/>
+                <w:b/>
+                <w:bCs/>
+                <w:lang w:val="en-US"/>
+              </w:rPr>
+            </w:pPr>
+            <w:r>
+              <w:rPr>
+                <w:rFonts w:eastAsiaTheme="minorEastAsia"/>
+                <w:b/>
+                <w:bCs/>
+                <w:lang w:val="en-US"/>
+              </w:rPr>
+              <w:t>t</w:t>
+            </w:r>
+            <w:r>
+              <w:rPr>
+                <w:rFonts w:eastAsiaTheme="minorEastAsia"/>
+                <w:b/>
+                <w:bCs/>
+                <w:vertAlign w:val="subscript"/>
+                <w:lang w:val="en-US"/>
+              </w:rPr>
+              <w:t>f</w:t>
+            </w:r>
+            <w:r>
+              <w:rPr>
+                <w:rFonts w:eastAsiaTheme="minorEastAsia"/>
+                <w:b/>
+                <w:bCs/>
+                <w:lang w:val="en-US"/>
+              </w:rPr>
+              <w:t xml:space="preserve"> (ns)</w:t>
+            </w:r>
+          </w:p>
+        </w:tc>
+        <w:tc>
+          <w:tcPr>
+            <w:tcW w:w="1281" w:type="dxa"/>
+          </w:tcPr>
+          <w:p>
+            <w:pPr>
+              <w:jc w:val="center"/>
+              <w:rPr>
+                <w:rFonts w:eastAsiaTheme="minorEastAsia"/>
+                <w:b/>
+                <w:bCs/>
+                <w:lang w:val="en-US"/>
+              </w:rPr>
+            </w:pPr>
+            <w:r>
+              <w:rPr>
+                <w:rFonts w:eastAsiaTheme="minorEastAsia"/>
+                <w:b/>
+                <w:bCs/>
+                <w:lang w:val="en-US"/>
+              </w:rPr>
+              <w:t>R</w:t>
+            </w:r>
+            <w:r>
+              <w:rPr>
+                <w:rFonts w:eastAsiaTheme="minorEastAsia"/>
+                <w:b/>
+                <w:bCs/>
+                <w:vertAlign w:val="subscript"/>
+                <w:lang w:val="en-US"/>
+              </w:rPr>
+              <w:t>on</w:t>
+            </w:r>
+            <w:r>
+              <w:rPr>
+                <w:rFonts w:eastAsiaTheme="minorEastAsia"/>
+                <w:b/>
+                <w:bCs/>
+                <w:lang w:val="en-US"/>
+              </w:rPr>
+              <w:t xml:space="preserve"> (m</w:t>
+            </w:r>
+            <w:r>
+              <w:rPr>
+                <w:rFonts w:eastAsiaTheme="minorEastAsia" w:cstheme="minorHAnsi"/>
+                <w:b/>
+                <w:bCs/>
+                <w:lang w:val="en-US"/>
+              </w:rPr>
+              <w:t>Ω</w:t>
+            </w:r>
+            <w:r>
+              <w:rPr>
+                <w:rFonts w:eastAsiaTheme="minorEastAsia"/>
+                <w:b/>
+                <w:bCs/>
+                <w:lang w:val="en-US"/>
+              </w:rPr>
+              <w:t>)</w:t>
+            </w:r>
+          </w:p>
+        </w:tc>
+      </w:tr>
+      <w:tr>
+        <w:trPr>
+          <w:jc w:val="center"/>
+        </w:trPr>
+        <w:tc>
+          <w:tcPr>
+            <w:tcW w:w="1394" w:type="dxa"/>
+          </w:tcPr>
+          <w:p>
+            <w:pPr>
+              <w:jc w:val="center"/>
+              <w:rPr>
+                <w:rFonts w:eastAsiaTheme="minorEastAsia"/>
+                <w:b/>
+                <w:bCs/>
+                <w:lang w:val="en-US"/>
+              </w:rPr>
+            </w:pPr>
+            <w:r>
+              <w:rPr>
+                <w:rFonts w:eastAsiaTheme="minorEastAsia"/>
+                <w:b/>
+                <w:bCs/>
+                <w:lang w:val="en-US"/>
+              </w:rPr>
+              <w:t>NTMS4840N</w:t>
+            </w:r>
+          </w:p>
+        </w:tc>
+        <w:tc>
+          <w:tcPr>
+            <w:tcW w:w="1278" w:type="dxa"/>
+          </w:tcPr>
+          <w:p>
+            <w:pPr>
+              <w:jc w:val="center"/>
+              <w:rPr>
+                <w:rFonts w:eastAsiaTheme="minorEastAsia"/>
+                <w:lang w:val="en-US"/>
+              </w:rPr>
+            </w:pPr>
+            <w:r>
+              <w:rPr>
+                <w:rFonts w:eastAsiaTheme="minorEastAsia"/>
+                <w:lang w:val="en-US"/>
+              </w:rPr>
+              <w:t>4.5</w:t>
+            </w:r>
+          </w:p>
+        </w:tc>
+        <w:tc>
+          <w:tcPr>
+            <w:tcW w:w="1287" w:type="dxa"/>
+          </w:tcPr>
+          <w:p>
+            <w:pPr>
+              <w:jc w:val="center"/>
+              <w:rPr>
+                <w:rFonts w:eastAsiaTheme="minorEastAsia"/>
+                <w:lang w:val="en-US"/>
+              </w:rPr>
+            </w:pPr>
+            <w:r>
+              <w:rPr>
+                <w:rFonts w:eastAsiaTheme="minorEastAsia"/>
+                <w:lang w:val="en-US"/>
+              </w:rPr>
+              <w:t>30</w:t>
+            </w:r>
+          </w:p>
+        </w:tc>
+        <w:tc>
+          <w:tcPr>
+            <w:tcW w:w="1281" w:type="dxa"/>
+          </w:tcPr>
+          <w:p>
+            <w:pPr>
+              <w:jc w:val="center"/>
+              <w:rPr>
+                <w:rFonts w:eastAsiaTheme="minorEastAsia"/>
+                <w:lang w:val="en-US"/>
+              </w:rPr>
+            </w:pPr>
+            <w:r>
+              <w:rPr>
+                <w:rFonts w:eastAsiaTheme="minorEastAsia"/>
+                <w:lang w:val="en-US"/>
+              </w:rPr>
+              <w:t>5</w:t>
+            </w:r>
+          </w:p>
+        </w:tc>
+        <w:tc>
+          <w:tcPr>
+            <w:tcW w:w="1281" w:type="dxa"/>
+          </w:tcPr>
+          <w:p>
+            <w:pPr>
+              <w:jc w:val="center"/>
+              <w:rPr>
+                <w:rFonts w:eastAsiaTheme="minorEastAsia"/>
+                <w:lang w:val="en-US"/>
+              </w:rPr>
+            </w:pPr>
+            <w:r>
+              <w:rPr>
+                <w:rFonts w:eastAsiaTheme="minorEastAsia"/>
+                <w:lang w:val="en-US"/>
+              </w:rPr>
+              <w:t>3</w:t>
+            </w:r>
+          </w:p>
+        </w:tc>
+        <w:tc>
+          <w:tcPr>
+            <w:tcW w:w="1281" w:type="dxa"/>
+          </w:tcPr>
+          <w:p>
+            <w:pPr>
+              <w:jc w:val="center"/>
+              <w:rPr>
+                <w:rFonts w:eastAsiaTheme="minorEastAsia"/>
+                <w:lang w:val="en-US"/>
+              </w:rPr>
+            </w:pPr>
+            <w:r>
+              <w:rPr>
+                <w:rFonts w:eastAsiaTheme="minorEastAsia"/>
+                <w:lang w:val="en-US"/>
+              </w:rPr>
+              <w:t>24</w:t>
+            </w:r>
+          </w:p>
+        </w:tc>
+      </w:tr>
+    </w:tbl>
+    <w:p>
+      <w:pPr>
+        <w:rPr>
+          <w:lang w:val="en-US"/>
+        </w:rPr>
+      </w:pPr>
+    </w:p>
+    <w:p>
+      <w:pPr>
+        <w:rPr>
+          <w:rFonts w:eastAsiaTheme="minorEastAsia"/>
+          <w:lang w:val="en-US"/>
+        </w:rPr>
+      </w:pPr>
+      <m:oMathPara>
+        <m:oMath>
+          <m:sSub>
+            <m:sSubPr>
+              <m:ctrlPr>
+                <w:rPr>
+                  <w:rFonts w:ascii="Cambria Math" w:hAnsi="Cambria Math"/>
+                  <w:i/>
+                  <w:lang w:val="en-US"/>
+                </w:rPr>
+              </m:ctrlPr>
+            </m:sSubPr>
+            <m:e>
+              <m:r>
+                <w:rPr>
+                  <w:rFonts w:ascii="Cambria Math" w:hAnsi="Cambria Math"/>
+                  <w:lang w:val="en-US"/>
+                </w:rPr>
+                <m:t>P</m:t>
+              </m:r>
+            </m:e>
+            <m:sub>
+              <m:r>
+                <w:rPr>
+                  <w:rFonts w:ascii="Cambria Math" w:hAnsi="Cambria Math"/>
+                  <w:lang w:val="en-US"/>
+                </w:rPr>
+                <m:t>conduction</m:t>
+              </m:r>
+            </m:sub>
+          </m:sSub>
+          <m:r>
+            <w:rPr>
+              <w:rFonts w:ascii="Cambria Math" w:hAnsi="Cambria Math"/>
+              <w:lang w:val="en-US"/>
+            </w:rPr>
+            <m:t>=</m:t>
+          </m:r>
+          <m:sSubSup>
+            <m:sSubSupPr>
+              <m:ctrlPr>
+                <w:rPr>
+                  <w:rFonts w:ascii="Cambria Math" w:hAnsi="Cambria Math"/>
+                  <w:i/>
+                  <w:lang w:val="en-US"/>
+                </w:rPr>
+              </m:ctrlPr>
+            </m:sSubSupPr>
+            <m:e>
+              <m:r>
+                <w:rPr>
+                  <w:rFonts w:ascii="Cambria Math" w:hAnsi="Cambria Math"/>
+                  <w:lang w:val="en-US"/>
+                </w:rPr>
+                <m:t>I</m:t>
+              </m:r>
+            </m:e>
+            <m:sub>
+              <m:r>
+                <w:rPr>
+                  <w:rFonts w:ascii="Cambria Math" w:hAnsi="Cambria Math"/>
+                  <w:lang w:val="en-US"/>
+                </w:rPr>
+                <m:t>o</m:t>
+              </m:r>
+            </m:sub>
+            <m:sup>
+              <m:r>
+                <w:rPr>
+                  <w:rFonts w:ascii="Cambria Math" w:hAnsi="Cambria Math"/>
+                  <w:lang w:val="en-US"/>
+                </w:rPr>
+                <m:t>2</m:t>
+              </m:r>
+            </m:sup>
+          </m:sSubSup>
+          <m:r>
+            <w:rPr>
+              <w:rFonts w:ascii="Cambria Math" w:hAnsi="Cambria Math"/>
+              <w:lang w:val="en-US"/>
+            </w:rPr>
+            <m:t>*</m:t>
+          </m:r>
+          <m:sSub>
+            <m:sSubPr>
+              <m:ctrlPr>
+                <w:rPr>
+                  <w:rFonts w:ascii="Cambria Math" w:hAnsi="Cambria Math"/>
+                  <w:i/>
+                  <w:lang w:val="en-US"/>
+                </w:rPr>
+              </m:ctrlPr>
+            </m:sSubPr>
+            <m:e>
+              <m:r>
+                <w:rPr>
+                  <w:rFonts w:ascii="Cambria Math" w:hAnsi="Cambria Math"/>
+                  <w:lang w:val="en-US"/>
+                </w:rPr>
+                <m:t>R</m:t>
+              </m:r>
+            </m:e>
+            <m:sub>
+              <m:r>
+                <w:rPr>
+                  <w:rFonts w:ascii="Cambria Math" w:hAnsi="Cambria Math"/>
+                  <w:lang w:val="en-US"/>
+                </w:rPr>
+                <m:t>on</m:t>
+              </m:r>
+            </m:sub>
+          </m:sSub>
+          <m:r>
+            <w:rPr>
+              <w:rFonts w:ascii="Cambria Math" w:hAnsi="Cambria Math"/>
+              <w:lang w:val="en-US"/>
+            </w:rPr>
+            <m:t>*D</m:t>
+          </m:r>
+          <m:r>
+            <w:rPr>
+              <w:rFonts w:ascii="Cambria Math" w:hAnsi="Cambria Math"/>
+              <w:lang w:val="en-US"/>
+            </w:rPr>
+            <m:t>=</m:t>
+          </m:r>
+          <m:sSup>
+            <m:sSupPr>
+              <m:ctrlPr>
+                <w:rPr>
+                  <w:rFonts w:ascii="Cambria Math" w:hAnsi="Cambria Math"/>
+                  <w:i/>
+                  <w:lang w:val="en-US"/>
+                </w:rPr>
+              </m:ctrlPr>
+            </m:sSupPr>
+            <m:e>
+              <m:r>
+                <w:rPr>
+                  <w:rFonts w:ascii="Cambria Math" w:hAnsi="Cambria Math"/>
+                  <w:lang w:val="en-US"/>
+                </w:rPr>
+                <m:t>3.189</m:t>
+              </m:r>
+            </m:e>
+            <m:sup>
+              <m:r>
+                <w:rPr>
+                  <w:rFonts w:ascii="Cambria Math" w:hAnsi="Cambria Math"/>
+                  <w:lang w:val="en-US"/>
+                </w:rPr>
+                <m:t>2</m:t>
+              </m:r>
+            </m:sup>
+          </m:sSup>
+          <m:r>
+            <w:rPr>
+              <w:rFonts w:ascii="Cambria Math" w:hAnsi="Cambria Math"/>
+              <w:lang w:val="en-US"/>
+            </w:rPr>
+            <m:t>*24*</m:t>
+          </m:r>
+          <m:sSup>
+            <m:sSupPr>
+              <m:ctrlPr>
+                <w:rPr>
+                  <w:rFonts w:ascii="Cambria Math" w:hAnsi="Cambria Math"/>
+                  <w:i/>
+                  <w:lang w:val="en-US"/>
+                </w:rPr>
+              </m:ctrlPr>
+            </m:sSupPr>
+            <m:e>
+              <m:r>
+                <w:rPr>
+                  <w:rFonts w:ascii="Cambria Math" w:hAnsi="Cambria Math"/>
+                  <w:lang w:val="en-US"/>
+                </w:rPr>
+                <m:t>10</m:t>
+              </m:r>
+            </m:e>
+            <m:sup>
+              <m:r>
+                <w:rPr>
+                  <w:rFonts w:ascii="Cambria Math" w:hAnsi="Cambria Math"/>
+                  <w:lang w:val="en-US"/>
+                </w:rPr>
+                <m:t>-3</m:t>
+              </m:r>
+            </m:sup>
+          </m:sSup>
+          <m:r>
+            <w:rPr>
+              <w:rFonts w:ascii="Cambria Math" w:hAnsi="Cambria Math"/>
+              <w:lang w:val="en-US"/>
+            </w:rPr>
+            <m:t>*37.5=9.15 W</m:t>
+          </m:r>
+        </m:oMath>
+      </m:oMathPara>
+    </w:p>
+    <w:p>
+      <w:pPr>
+        <w:rPr>
+          <w:rFonts w:eastAsiaTheme="minorEastAsia"/>
+          <w:lang w:val="en-US"/>
+        </w:rPr>
+      </w:pPr>
+      <m:oMathPara>
+        <m:oMath>
+          <m:sSub>
+            <m:sSubPr>
+              <m:ctrlPr>
+                <w:rPr>
+                  <w:rFonts w:ascii="Cambria Math" w:hAnsi="Cambria Math"/>
+                  <w:i/>
+                  <w:lang w:val="en-US"/>
+                </w:rPr>
+              </m:ctrlPr>
+            </m:sSubPr>
+            <m:e>
+              <m:r>
+                <w:rPr>
+                  <w:rFonts w:ascii="Cambria Math" w:hAnsi="Cambria Math"/>
+                  <w:lang w:val="en-US"/>
+                </w:rPr>
+                <m:t>P</m:t>
+              </m:r>
+            </m:e>
+            <m:sub>
+              <m:r>
+                <w:rPr>
+                  <w:rFonts w:ascii="Cambria Math" w:hAnsi="Cambria Math"/>
+                  <w:lang w:val="en-US"/>
+                </w:rPr>
+                <m:t>switching</m:t>
+              </m:r>
+            </m:sub>
+          </m:sSub>
+          <m:r>
+            <w:rPr>
+              <w:rFonts w:ascii="Cambria Math" w:hAnsi="Cambria Math"/>
+              <w:lang w:val="en-US"/>
+            </w:rPr>
+            <m:t xml:space="preserve">= </m:t>
+          </m:r>
+          <m:f>
+            <m:fPr>
+              <m:ctrlPr>
+                <w:rPr>
+                  <w:rFonts w:ascii="Cambria Math" w:hAnsi="Cambria Math"/>
+                  <w:i/>
+                  <w:lang w:val="en-US"/>
+                </w:rPr>
+              </m:ctrlPr>
+            </m:fPr>
+            <m:num>
+              <m:r>
+                <w:rPr>
+                  <w:rFonts w:ascii="Cambria Math" w:hAnsi="Cambria Math"/>
+                  <w:lang w:val="en-US"/>
+                </w:rPr>
+                <m:t>1</m:t>
+              </m:r>
+            </m:num>
+            <m:den>
+              <m:r>
+                <w:rPr>
+                  <w:rFonts w:ascii="Cambria Math" w:hAnsi="Cambria Math"/>
+                  <w:lang w:val="en-US"/>
+                </w:rPr>
+                <m:t>2</m:t>
+              </m:r>
+            </m:den>
+          </m:f>
+          <m:r>
+            <w:rPr>
+              <w:rFonts w:ascii="Cambria Math" w:hAnsi="Cambria Math"/>
+              <w:lang w:val="en-US"/>
+            </w:rPr>
+            <m:t>*</m:t>
+          </m:r>
+          <m:sSub>
+            <m:sSubPr>
+              <m:ctrlPr>
+                <w:rPr>
+                  <w:rFonts w:ascii="Cambria Math" w:hAnsi="Cambria Math"/>
+                  <w:i/>
+                  <w:lang w:val="en-US"/>
+                </w:rPr>
+              </m:ctrlPr>
+            </m:sSubPr>
+            <m:e>
+              <m:r>
+                <w:rPr>
+                  <w:rFonts w:ascii="Cambria Math" w:hAnsi="Cambria Math"/>
+                  <w:lang w:val="en-US"/>
+                </w:rPr>
+                <m:t>V</m:t>
+              </m:r>
+            </m:e>
+            <m:sub>
+              <m:r>
+                <w:rPr>
+                  <w:rFonts w:ascii="Cambria Math" w:hAnsi="Cambria Math"/>
+                  <w:lang w:val="en-US"/>
+                </w:rPr>
+                <m:t>in</m:t>
+              </m:r>
+            </m:sub>
+          </m:sSub>
+          <m:r>
+            <w:rPr>
+              <w:rFonts w:ascii="Cambria Math" w:hAnsi="Cambria Math"/>
+              <w:lang w:val="en-US"/>
+            </w:rPr>
+            <m:t>*</m:t>
+          </m:r>
+          <m:sSub>
+            <m:sSubPr>
+              <m:ctrlPr>
+                <w:rPr>
+                  <w:rFonts w:ascii="Cambria Math" w:hAnsi="Cambria Math"/>
+                  <w:i/>
+                  <w:lang w:val="en-US"/>
+                </w:rPr>
+              </m:ctrlPr>
+            </m:sSubPr>
+            <m:e>
+              <m:r>
+                <w:rPr>
+                  <w:rFonts w:ascii="Cambria Math" w:hAnsi="Cambria Math"/>
+                  <w:lang w:val="en-US"/>
+                </w:rPr>
+                <m:t>I</m:t>
+              </m:r>
+            </m:e>
+            <m:sub>
+              <m:r>
+                <w:rPr>
+                  <w:rFonts w:ascii="Cambria Math" w:hAnsi="Cambria Math"/>
+                  <w:lang w:val="en-US"/>
+                </w:rPr>
+                <m:t>o</m:t>
+              </m:r>
+            </m:sub>
+          </m:sSub>
+          <m:r>
+            <w:rPr>
+              <w:rFonts w:ascii="Cambria Math" w:hAnsi="Cambria Math"/>
+              <w:lang w:val="en-US"/>
+            </w:rPr>
+            <m:t>*</m:t>
+          </m:r>
+          <m:d>
+            <m:dPr>
+              <m:ctrlPr>
+                <w:rPr>
+                  <w:rFonts w:ascii="Cambria Math" w:hAnsi="Cambria Math"/>
+                  <w:i/>
+                  <w:lang w:val="en-US"/>
+                </w:rPr>
+              </m:ctrlPr>
+            </m:dPr>
+            <m:e>
+              <m:sSub>
+                <m:sSubPr>
+                  <m:ctrlPr>
+                    <w:rPr>
+                      <w:rFonts w:ascii="Cambria Math" w:hAnsi="Cambria Math"/>
+                      <w:i/>
+                      <w:lang w:val="en-US"/>
+                    </w:rPr>
+                  </m:ctrlPr>
+                </m:sSubPr>
+                <m:e>
+                  <m:r>
+                    <w:rPr>
+                      <w:rFonts w:ascii="Cambria Math" w:hAnsi="Cambria Math"/>
+                      <w:lang w:val="en-US"/>
+                    </w:rPr>
+                    <m:t>t</m:t>
+                  </m:r>
+                </m:e>
+                <m:sub>
+                  <m:r>
+                    <w:rPr>
+                      <w:rFonts w:ascii="Cambria Math" w:hAnsi="Cambria Math"/>
+                      <w:lang w:val="en-US"/>
+                    </w:rPr>
+                    <m:t>r</m:t>
+                  </m:r>
+                </m:sub>
+              </m:sSub>
+              <m:r>
+                <w:rPr>
+                  <w:rFonts w:ascii="Cambria Math" w:hAnsi="Cambria Math"/>
+                  <w:lang w:val="en-US"/>
+                </w:rPr>
+                <m:t>+</m:t>
+              </m:r>
+              <m:sSub>
+                <m:sSubPr>
+                  <m:ctrlPr>
+                    <w:rPr>
+                      <w:rFonts w:ascii="Cambria Math" w:hAnsi="Cambria Math"/>
+                      <w:i/>
+                      <w:lang w:val="en-US"/>
+                    </w:rPr>
+                  </m:ctrlPr>
+                </m:sSubPr>
+                <m:e>
+                  <m:r>
+                    <w:rPr>
+                      <w:rFonts w:ascii="Cambria Math" w:hAnsi="Cambria Math"/>
+                      <w:lang w:val="en-US"/>
+                    </w:rPr>
+                    <m:t>t</m:t>
+                  </m:r>
+                </m:e>
+                <m:sub>
+                  <m:r>
+                    <w:rPr>
+                      <w:rFonts w:ascii="Cambria Math" w:hAnsi="Cambria Math"/>
+                      <w:lang w:val="en-US"/>
+                    </w:rPr>
+                    <m:t>f</m:t>
+                  </m:r>
+                </m:sub>
+              </m:sSub>
+            </m:e>
+          </m:d>
+          <m:r>
+            <w:rPr>
+              <w:rFonts w:ascii="Cambria Math" w:hAnsi="Cambria Math"/>
+              <w:lang w:val="en-US"/>
+            </w:rPr>
+            <m:t>*</m:t>
+          </m:r>
+          <m:sSub>
+            <m:sSubPr>
+              <m:ctrlPr>
+                <w:rPr>
+                  <w:rFonts w:ascii="Cambria Math" w:hAnsi="Cambria Math"/>
+                  <w:i/>
+                  <w:lang w:val="en-US"/>
+                </w:rPr>
+              </m:ctrlPr>
+            </m:sSubPr>
+            <m:e>
+              <m:r>
+                <w:rPr>
+                  <w:rFonts w:ascii="Cambria Math" w:hAnsi="Cambria Math"/>
+                  <w:lang w:val="en-US"/>
+                </w:rPr>
+                <m:t>f</m:t>
+              </m:r>
+            </m:e>
+            <m:sub>
+              <m:r>
+                <w:rPr>
+                  <w:rFonts w:ascii="Cambria Math" w:hAnsi="Cambria Math"/>
+                  <w:lang w:val="en-US"/>
+                </w:rPr>
+                <m:t>sw</m:t>
+              </m:r>
+            </m:sub>
+          </m:sSub>
+          <m:r>
+            <w:rPr>
+              <w:rFonts w:ascii="Cambria Math" w:hAnsi="Cambria Math"/>
+              <w:lang w:val="en-US"/>
+            </w:rPr>
+            <m:t>=</m:t>
+          </m:r>
+          <m:f>
+            <m:fPr>
+              <m:ctrlPr>
+                <w:rPr>
+                  <w:rFonts w:ascii="Cambria Math" w:hAnsi="Cambria Math"/>
+                  <w:i/>
+                  <w:lang w:val="en-US"/>
+                </w:rPr>
+              </m:ctrlPr>
+            </m:fPr>
+            <m:num>
+              <m:r>
+                <w:rPr>
+                  <w:rFonts w:ascii="Cambria Math" w:hAnsi="Cambria Math"/>
+                  <w:lang w:val="en-US"/>
+                </w:rPr>
+                <m:t>1</m:t>
+              </m:r>
+            </m:num>
+            <m:den>
+              <m:r>
+                <w:rPr>
+                  <w:rFonts w:ascii="Cambria Math" w:hAnsi="Cambria Math"/>
+                  <w:lang w:val="en-US"/>
+                </w:rPr>
+                <m:t>2</m:t>
+              </m:r>
+            </m:den>
+          </m:f>
+          <m:r>
+            <w:rPr>
+              <w:rFonts w:ascii="Cambria Math" w:hAnsi="Cambria Math"/>
+              <w:lang w:val="en-US"/>
+            </w:rPr>
+            <m:t>*15*3.189*</m:t>
+          </m:r>
+          <m:d>
+            <m:dPr>
+              <m:ctrlPr>
+                <w:rPr>
+                  <w:rFonts w:ascii="Cambria Math" w:hAnsi="Cambria Math"/>
+                  <w:i/>
+                  <w:lang w:val="en-US"/>
+                </w:rPr>
+              </m:ctrlPr>
+            </m:dPr>
+            <m:e>
+              <m:r>
+                <w:rPr>
+                  <w:rFonts w:ascii="Cambria Math" w:hAnsi="Cambria Math"/>
+                  <w:lang w:val="en-US"/>
+                </w:rPr>
+                <m:t>5+3</m:t>
+              </m:r>
+            </m:e>
+          </m:d>
+          <m:r>
+            <w:rPr>
+              <w:rFonts w:ascii="Cambria Math" w:hAnsi="Cambria Math"/>
+              <w:lang w:val="en-US"/>
+            </w:rPr>
+            <m:t>*</m:t>
+          </m:r>
+          <m:sSup>
+            <m:sSupPr>
+              <m:ctrlPr>
+                <w:rPr>
+                  <w:rFonts w:ascii="Cambria Math" w:hAnsi="Cambria Math"/>
+                  <w:i/>
+                  <w:lang w:val="en-US"/>
+                </w:rPr>
+              </m:ctrlPr>
+            </m:sSupPr>
+            <m:e>
+              <m:r>
+                <w:rPr>
+                  <w:rFonts w:ascii="Cambria Math" w:hAnsi="Cambria Math"/>
+                  <w:lang w:val="en-US"/>
+                </w:rPr>
+                <m:t>10</m:t>
+              </m:r>
+            </m:e>
+            <m:sup>
+              <m:r>
+                <w:rPr>
+                  <w:rFonts w:ascii="Cambria Math" w:hAnsi="Cambria Math"/>
+                  <w:lang w:val="en-US"/>
+                </w:rPr>
+                <m:t>-9</m:t>
+              </m:r>
+            </m:sup>
+          </m:sSup>
+          <m:r>
+            <w:rPr>
+              <w:rFonts w:ascii="Cambria Math" w:hAnsi="Cambria Math"/>
+              <w:lang w:val="en-US"/>
+            </w:rPr>
+            <m:t>*5*</m:t>
+          </m:r>
+          <m:sSup>
+            <m:sSupPr>
+              <m:ctrlPr>
+                <w:rPr>
+                  <w:rFonts w:ascii="Cambria Math" w:hAnsi="Cambria Math"/>
+                  <w:i/>
+                  <w:lang w:val="en-US"/>
+                </w:rPr>
+              </m:ctrlPr>
+            </m:sSupPr>
+            <m:e>
+              <m:r>
+                <w:rPr>
+                  <w:rFonts w:ascii="Cambria Math" w:hAnsi="Cambria Math"/>
+                  <w:lang w:val="en-US"/>
+                </w:rPr>
+                <m:t>10</m:t>
+              </m:r>
+            </m:e>
+            <m:sup>
+              <m:r>
+                <w:rPr>
+                  <w:rFonts w:ascii="Cambria Math" w:hAnsi="Cambria Math"/>
+                  <w:lang w:val="en-US"/>
+                </w:rPr>
+                <m:t>5</m:t>
+              </m:r>
+            </m:sup>
+          </m:sSup>
+          <m:r>
+            <w:rPr>
+              <w:rFonts w:ascii="Cambria Math" w:hAnsi="Cambria Math"/>
+              <w:lang w:val="en-US"/>
+            </w:rPr>
+            <m:t xml:space="preserve"> ≅ 0.096 W</m:t>
+          </m:r>
+        </m:oMath>
+      </m:oMathPara>
+    </w:p>
+    <w:p>
+      <w:pPr>
+        <w:rPr>
+          <w:rFonts w:eastAsiaTheme="minorEastAsia"/>
+          <w:lang w:val="en-US"/>
+        </w:rPr>
+      </w:pPr>
+    </w:p>
+    <w:p>
+      <w:pPr>
+        <w:shd w:val="clear" w:color="auto" w:fill="FFFFFF"/>
+        <w:spacing w:after="240" w:line="240" w:lineRule="auto"/>
+        <w:rPr>
+          <w:rFonts w:eastAsiaTheme="minorEastAsia"/>
+          <w:noProof/>
+          <w:lang w:val="en-US"/>
+        </w:rPr>
+      </w:pPr>
+      <w:r>
+        <w:rPr>
+          <w:b/>
+          <w:bCs/>
+          <w:lang w:val="en-US"/>
+        </w:rPr>
+        <w:t>Q1</w:t>
+      </w:r>
+      <w:r>
+        <w:rPr>
+          <w:b/>
+          <w:bCs/>
+          <w:lang w:val="en-US"/>
+        </w:rPr>
+        <w:t>g</w:t>
+      </w:r>
+      <w:r>
+        <w:rPr>
+          <w:b/>
+          <w:bCs/>
+          <w:lang w:val="en-US"/>
+        </w:rPr>
+        <w:t>)</w:t>
+      </w:r>
+      <w:r>
+        <w:rPr>
+          <w:rFonts w:eastAsiaTheme="minorEastAsia"/>
+          <w:noProof/>
+          <w:lang w:val="en-US"/>
+        </w:rPr>
+        <w:t xml:space="preserve"> </w:t>
+      </w:r>
+    </w:p>
+    <w:p>
+      <w:pPr>
+        <w:rPr>
+          <w:lang w:val="en-US"/>
+        </w:rPr>
+      </w:pPr>
     </w:p>
     <w:sectPr>
-      <w:footerReference w:type="default" r:id="rId15"/>
+      <w:footerReference w:type="default" r:id="rId17"/>
       <w:pgSz w:w="11906" w:h="16838"/>
       <w:pgMar w:top="1417" w:right="1417" w:bottom="1417" w:left="1417" w:header="708" w:footer="708" w:gutter="0"/>
       <w:cols w:space="708"/>
@@ -8582,7 +10459,6 @@
         <w:docPartUnique/>
       </w:docPartObj>
     </w:sdtPr>
-    <w:sdtEndPr/>
     <w:sdtContent>
       <w:p>
         <w:pPr>
@@ -9680,6 +11556,25 @@
       <w:bCs/>
     </w:rPr>
   </w:style>
+  <w:style w:type="table" w:styleId="TabloKlavuzu">
+    <w:name w:val="Table Grid"/>
+    <w:basedOn w:val="NormalTablo"/>
+    <w:uiPriority w:val="39"/>
+    <w:rsid w:val="00A71D1A"/>
+    <w:pPr>
+      <w:spacing w:after="0" w:line="240" w:lineRule="auto"/>
+    </w:pPr>
+    <w:tblPr>
+      <w:tblBorders>
+        <w:top w:val="single" w:sz="4" w:space="0" w:color="auto"/>
+        <w:left w:val="single" w:sz="4" w:space="0" w:color="auto"/>
+        <w:bottom w:val="single" w:sz="4" w:space="0" w:color="auto"/>
+        <w:right w:val="single" w:sz="4" w:space="0" w:color="auto"/>
+        <w:insideH w:val="single" w:sz="4" w:space="0" w:color="auto"/>
+        <w:insideV w:val="single" w:sz="4" w:space="0" w:color="auto"/>
+      </w:tblBorders>
+    </w:tblPr>
+  </w:style>
 </w:styles>
 </file>
 

</xml_diff>

<commit_message>
Part g has been included.
</commit_message>
<xml_diff>
--- a/report_1ab.docx
+++ b/report_1ab.docx
@@ -264,14 +264,34 @@
         </w:rPr>
         <w:tab/>
       </w:r>
+      <w:proofErr w:type="spellStart"/>
       <w:r>
         <w:rPr>
           <w:rFonts w:ascii="Times New Roman" w:hAnsi="Times New Roman" w:cs="Times New Roman"/>
           <w:sz w:val="28"/>
           <w:lang w:val="en-US"/>
         </w:rPr>
-        <w:t>Fatih Serdar Sağlam</w:t>
-      </w:r>
+        <w:t>Fatih</w:t>
+      </w:r>
+      <w:proofErr w:type="spellEnd"/>
+      <w:r>
+        <w:rPr>
+          <w:rFonts w:ascii="Times New Roman" w:hAnsi="Times New Roman" w:cs="Times New Roman"/>
+          <w:sz w:val="28"/>
+          <w:lang w:val="en-US"/>
+        </w:rPr>
+        <w:t xml:space="preserve"> Serdar </w:t>
+      </w:r>
+      <w:proofErr w:type="spellStart"/>
+      <w:r>
+        <w:rPr>
+          <w:rFonts w:ascii="Times New Roman" w:hAnsi="Times New Roman" w:cs="Times New Roman"/>
+          <w:sz w:val="28"/>
+          <w:lang w:val="en-US"/>
+        </w:rPr>
+        <w:t>Sağlam</w:t>
+      </w:r>
+      <w:proofErr w:type="spellEnd"/>
       <w:r>
         <w:rPr>
           <w:rFonts w:ascii="Times New Roman" w:hAnsi="Times New Roman" w:cs="Times New Roman"/>
@@ -5123,7 +5143,15 @@
           <w:rFonts w:eastAsiaTheme="minorEastAsia"/>
           <w:lang w:val="en-US"/>
         </w:rPr>
-        <w:t>=500kHz, P</w:t>
+        <w:t xml:space="preserve">=500kHz, </w:t>
+      </w:r>
+      <w:proofErr w:type="spellStart"/>
+      <w:r>
+        <w:rPr>
+          <w:rFonts w:eastAsiaTheme="minorEastAsia"/>
+          <w:lang w:val="en-US"/>
+        </w:rPr>
+        <w:t>P</w:t>
       </w:r>
       <w:r>
         <w:rPr>
@@ -5133,6 +5161,7 @@
         </w:rPr>
         <w:t>r</w:t>
       </w:r>
+      <w:proofErr w:type="spellEnd"/>
       <w:r>
         <w:rPr>
           <w:rFonts w:eastAsiaTheme="minorEastAsia"/>
@@ -8876,6 +8905,7 @@
                 <w:lang w:val="en-US"/>
               </w:rPr>
             </w:pPr>
+            <w:proofErr w:type="gramStart"/>
             <w:r>
               <w:rPr>
                 <w:rFonts w:eastAsiaTheme="minorEastAsia"/>
@@ -8893,7 +8923,18 @@
                 <w:vertAlign w:val="subscript"/>
                 <w:lang w:val="en-US"/>
               </w:rPr>
-              <w:t>RRM(max)</w:t>
+              <w:t>RRM(</w:t>
+            </w:r>
+            <w:proofErr w:type="gramEnd"/>
+            <w:r>
+              <w:rPr>
+                <w:rFonts w:eastAsiaTheme="minorEastAsia"/>
+                <w:b/>
+                <w:bCs/>
+                <w:vertAlign w:val="subscript"/>
+                <w:lang w:val="en-US"/>
+              </w:rPr>
+              <w:t>max)</w:t>
             </w:r>
             <w:r>
               <w:rPr>
@@ -8920,6 +8961,7 @@
                 <w:lang w:val="en-US"/>
               </w:rPr>
             </w:pPr>
+            <w:proofErr w:type="spellStart"/>
             <w:r>
               <w:rPr>
                 <w:rFonts w:eastAsiaTheme="minorEastAsia"/>
@@ -8939,6 +8981,7 @@
               </w:rPr>
               <w:t>rr</w:t>
             </w:r>
+            <w:proofErr w:type="spellEnd"/>
             <w:r>
               <w:rPr>
                 <w:rFonts w:eastAsiaTheme="minorEastAsia"/>
@@ -9248,28 +9291,7 @@
               <w:rFonts w:ascii="Cambria Math" w:eastAsiaTheme="minorEastAsia" w:hAnsi="Cambria Math"/>
               <w:lang w:val="en-US"/>
             </w:rPr>
-            <m:t>= 0.51*3.18</m:t>
-          </m:r>
-          <m:r>
-            <w:rPr>
-              <w:rFonts w:ascii="Cambria Math" w:eastAsiaTheme="minorEastAsia" w:hAnsi="Cambria Math"/>
-              <w:lang w:val="en-US"/>
-            </w:rPr>
-            <m:t>9</m:t>
-          </m:r>
-          <m:r>
-            <w:rPr>
-              <w:rFonts w:ascii="Cambria Math" w:eastAsiaTheme="minorEastAsia" w:hAnsi="Cambria Math"/>
-              <w:lang w:val="en-US"/>
-            </w:rPr>
-            <m:t>=</m:t>
-          </m:r>
-          <m:r>
-            <w:rPr>
-              <w:rFonts w:ascii="Cambria Math" w:eastAsiaTheme="minorEastAsia" w:hAnsi="Cambria Math"/>
-              <w:lang w:val="en-US"/>
-            </w:rPr>
-            <m:t>1.626 W</m:t>
+            <m:t>= 0.51*3.189=1.626 W</m:t>
           </m:r>
         </m:oMath>
       </m:oMathPara>
@@ -9411,6 +9433,7 @@
                 <w:lang w:val="en-US"/>
               </w:rPr>
             </w:pPr>
+            <w:proofErr w:type="gramStart"/>
             <w:r>
               <w:rPr>
                 <w:rFonts w:eastAsiaTheme="minorEastAsia"/>
@@ -9428,7 +9451,18 @@
                 <w:vertAlign w:val="subscript"/>
                 <w:lang w:val="en-US"/>
               </w:rPr>
-              <w:t>RRM(max)</w:t>
+              <w:t>RRM(</w:t>
+            </w:r>
+            <w:proofErr w:type="gramEnd"/>
+            <w:r>
+              <w:rPr>
+                <w:rFonts w:eastAsiaTheme="minorEastAsia"/>
+                <w:b/>
+                <w:bCs/>
+                <w:vertAlign w:val="subscript"/>
+                <w:lang w:val="en-US"/>
+              </w:rPr>
+              <w:t>max)</w:t>
             </w:r>
             <w:r>
               <w:rPr>
@@ -9499,6 +9533,7 @@
                 <w:lang w:val="en-US"/>
               </w:rPr>
             </w:pPr>
+            <w:proofErr w:type="spellStart"/>
             <w:r>
               <w:rPr>
                 <w:rFonts w:eastAsiaTheme="minorEastAsia"/>
@@ -9518,6 +9553,7 @@
               </w:rPr>
               <w:t>f</w:t>
             </w:r>
+            <w:proofErr w:type="spellEnd"/>
             <w:r>
               <w:rPr>
                 <w:rFonts w:eastAsiaTheme="minorEastAsia"/>
@@ -9859,14 +9895,7 @@
               <w:rFonts w:ascii="Cambria Math" w:hAnsi="Cambria Math"/>
               <w:lang w:val="en-US"/>
             </w:rPr>
-            <m:t>*D</m:t>
-          </m:r>
-          <m:r>
-            <w:rPr>
-              <w:rFonts w:ascii="Cambria Math" w:hAnsi="Cambria Math"/>
-              <w:lang w:val="en-US"/>
-            </w:rPr>
-            <m:t>=</m:t>
+            <m:t>*D=</m:t>
           </m:r>
           <m:sSup>
             <m:sSupPr>
@@ -9938,7 +9967,21 @@
               <w:rFonts w:ascii="Cambria Math" w:hAnsi="Cambria Math"/>
               <w:lang w:val="en-US"/>
             </w:rPr>
-            <m:t>*37.5=9.15 W</m:t>
+            <m:t>*</m:t>
+          </m:r>
+          <m:r>
+            <w:rPr>
+              <w:rFonts w:ascii="Cambria Math" w:hAnsi="Cambria Math"/>
+              <w:lang w:val="en-US"/>
+            </w:rPr>
+            <m:t>0.375 ≅0.0915</m:t>
+          </m:r>
+          <m:r>
+            <w:rPr>
+              <w:rFonts w:ascii="Cambria Math" w:hAnsi="Cambria Math"/>
+              <w:lang w:val="en-US"/>
+            </w:rPr>
+            <m:t xml:space="preserve"> W</m:t>
           </m:r>
         </m:oMath>
       </m:oMathPara>
@@ -9986,43 +10029,7 @@
               <w:rFonts w:ascii="Cambria Math" w:hAnsi="Cambria Math"/>
               <w:lang w:val="en-US"/>
             </w:rPr>
-            <m:t xml:space="preserve">= </m:t>
-          </m:r>
-          <m:f>
-            <m:fPr>
-              <m:ctrlPr>
-                <w:rPr>
-                  <w:rFonts w:ascii="Cambria Math" w:hAnsi="Cambria Math"/>
-                  <w:i/>
-                  <w:lang w:val="en-US"/>
-                </w:rPr>
-              </m:ctrlPr>
-            </m:fPr>
-            <m:num>
-              <m:r>
-                <w:rPr>
-                  <w:rFonts w:ascii="Cambria Math" w:hAnsi="Cambria Math"/>
-                  <w:lang w:val="en-US"/>
-                </w:rPr>
-                <m:t>1</m:t>
-              </m:r>
-            </m:num>
-            <m:den>
-              <m:r>
-                <w:rPr>
-                  <w:rFonts w:ascii="Cambria Math" w:hAnsi="Cambria Math"/>
-                  <w:lang w:val="en-US"/>
-                </w:rPr>
-                <m:t>2</m:t>
-              </m:r>
-            </m:den>
-          </m:f>
-          <m:r>
-            <w:rPr>
-              <w:rFonts w:ascii="Cambria Math" w:hAnsi="Cambria Math"/>
-              <w:lang w:val="en-US"/>
-            </w:rPr>
-            <m:t>*</m:t>
+            <m:t>=</m:t>
           </m:r>
           <m:sSub>
             <m:sSubPr>
@@ -10215,43 +10222,7 @@
               <w:rFonts w:ascii="Cambria Math" w:hAnsi="Cambria Math"/>
               <w:lang w:val="en-US"/>
             </w:rPr>
-            <m:t>=</m:t>
-          </m:r>
-          <m:f>
-            <m:fPr>
-              <m:ctrlPr>
-                <w:rPr>
-                  <w:rFonts w:ascii="Cambria Math" w:hAnsi="Cambria Math"/>
-                  <w:i/>
-                  <w:lang w:val="en-US"/>
-                </w:rPr>
-              </m:ctrlPr>
-            </m:fPr>
-            <m:num>
-              <m:r>
-                <w:rPr>
-                  <w:rFonts w:ascii="Cambria Math" w:hAnsi="Cambria Math"/>
-                  <w:lang w:val="en-US"/>
-                </w:rPr>
-                <m:t>1</m:t>
-              </m:r>
-            </m:num>
-            <m:den>
-              <m:r>
-                <w:rPr>
-                  <w:rFonts w:ascii="Cambria Math" w:hAnsi="Cambria Math"/>
-                  <w:lang w:val="en-US"/>
-                </w:rPr>
-                <m:t>2</m:t>
-              </m:r>
-            </m:den>
-          </m:f>
-          <m:r>
-            <w:rPr>
-              <w:rFonts w:ascii="Cambria Math" w:hAnsi="Cambria Math"/>
-              <w:lang w:val="en-US"/>
-            </w:rPr>
-            <m:t>*15*3.189*</m:t>
+            <m:t>=15*3.189*</m:t>
           </m:r>
           <m:d>
             <m:dPr>
@@ -10350,7 +10321,21 @@
               <w:rFonts w:ascii="Cambria Math" w:hAnsi="Cambria Math"/>
               <w:lang w:val="en-US"/>
             </w:rPr>
-            <m:t xml:space="preserve"> ≅ 0.096 W</m:t>
+            <m:t xml:space="preserve"> ≅ 0.</m:t>
+          </m:r>
+          <m:r>
+            <w:rPr>
+              <w:rFonts w:ascii="Cambria Math" w:hAnsi="Cambria Math"/>
+              <w:lang w:val="en-US"/>
+            </w:rPr>
+            <m:t>19</m:t>
+          </m:r>
+          <m:r>
+            <w:rPr>
+              <w:rFonts w:ascii="Cambria Math" w:hAnsi="Cambria Math"/>
+              <w:lang w:val="en-US"/>
+            </w:rPr>
+            <m:t xml:space="preserve"> W</m:t>
           </m:r>
         </m:oMath>
       </m:oMathPara>
@@ -10408,10 +10393,585 @@
     </w:p>
     <w:p>
       <w:pPr>
-        <w:rPr>
-          <w:lang w:val="en-US"/>
-        </w:rPr>
-      </w:pPr>
+        <w:shd w:val="clear" w:color="auto" w:fill="FFFFFF"/>
+        <w:spacing w:after="240" w:line="240" w:lineRule="auto"/>
+        <w:rPr>
+          <w:rFonts w:eastAsiaTheme="minorEastAsia"/>
+          <w:noProof/>
+          <w:lang w:val="en-US"/>
+        </w:rPr>
+      </w:pPr>
+      <w:r>
+        <w:rPr>
+          <w:rFonts w:eastAsiaTheme="minorEastAsia"/>
+          <w:noProof/>
+          <w:lang w:val="en-US"/>
+        </w:rPr>
+        <w:t>NTMS4840N Mosfet:</w:t>
+      </w:r>
+    </w:p>
+    <w:tbl>
+      <w:tblPr>
+        <w:tblStyle w:val="TabloKlavuzu"/>
+        <w:tblW w:w="0" w:type="auto"/>
+        <w:jc w:val="center"/>
+        <w:tblLook w:val="04A0" w:firstRow="1" w:lastRow="0" w:firstColumn="1" w:lastColumn="0" w:noHBand="0" w:noVBand="1"/>
+      </w:tblPr>
+      <w:tblGrid>
+        <w:gridCol w:w="3033"/>
+        <w:gridCol w:w="1278"/>
+        <w:gridCol w:w="1287"/>
+        <w:gridCol w:w="1281"/>
+      </w:tblGrid>
+      <w:tr>
+        <w:trPr>
+          <w:jc w:val="center"/>
+        </w:trPr>
+        <w:tc>
+          <w:tcPr>
+            <w:tcW w:w="3033" w:type="dxa"/>
+          </w:tcPr>
+          <w:p>
+            <w:pPr>
+              <w:jc w:val="center"/>
+              <w:rPr>
+                <w:rFonts w:eastAsiaTheme="minorEastAsia"/>
+                <w:b/>
+                <w:bCs/>
+                <w:lang w:val="en-US"/>
+              </w:rPr>
+            </w:pPr>
+            <w:r>
+              <w:rPr>
+                <w:rFonts w:eastAsiaTheme="minorEastAsia"/>
+                <w:b/>
+                <w:bCs/>
+                <w:lang w:val="en-US"/>
+              </w:rPr>
+              <w:t>Characteristic</w:t>
+            </w:r>
+          </w:p>
+        </w:tc>
+        <w:tc>
+          <w:tcPr>
+            <w:tcW w:w="1278" w:type="dxa"/>
+          </w:tcPr>
+          <w:p>
+            <w:pPr>
+              <w:jc w:val="center"/>
+              <w:rPr>
+                <w:rFonts w:eastAsiaTheme="minorEastAsia"/>
+                <w:b/>
+                <w:bCs/>
+                <w:lang w:val="en-US"/>
+              </w:rPr>
+            </w:pPr>
+            <w:r>
+              <w:rPr>
+                <w:rFonts w:eastAsiaTheme="minorEastAsia"/>
+                <w:b/>
+                <w:bCs/>
+                <w:lang w:val="en-US"/>
+              </w:rPr>
+              <w:t>Symbol</w:t>
+            </w:r>
+          </w:p>
+        </w:tc>
+        <w:tc>
+          <w:tcPr>
+            <w:tcW w:w="1287" w:type="dxa"/>
+          </w:tcPr>
+          <w:p>
+            <w:pPr>
+              <w:jc w:val="center"/>
+              <w:rPr>
+                <w:rFonts w:eastAsiaTheme="minorEastAsia"/>
+                <w:b/>
+                <w:bCs/>
+                <w:lang w:val="en-US"/>
+              </w:rPr>
+            </w:pPr>
+            <w:r>
+              <w:rPr>
+                <w:rFonts w:eastAsiaTheme="minorEastAsia"/>
+                <w:b/>
+                <w:bCs/>
+                <w:lang w:val="en-US"/>
+              </w:rPr>
+              <w:t>Value</w:t>
+            </w:r>
+          </w:p>
+        </w:tc>
+        <w:tc>
+          <w:tcPr>
+            <w:tcW w:w="1281" w:type="dxa"/>
+          </w:tcPr>
+          <w:p>
+            <w:pPr>
+              <w:jc w:val="center"/>
+              <w:rPr>
+                <w:rFonts w:eastAsiaTheme="minorEastAsia"/>
+                <w:b/>
+                <w:bCs/>
+                <w:lang w:val="en-US"/>
+              </w:rPr>
+            </w:pPr>
+            <w:r>
+              <w:rPr>
+                <w:rFonts w:eastAsiaTheme="minorEastAsia"/>
+                <w:b/>
+                <w:bCs/>
+                <w:lang w:val="en-US"/>
+              </w:rPr>
+              <w:t>Unit</w:t>
+            </w:r>
+          </w:p>
+        </w:tc>
+      </w:tr>
+      <w:tr>
+        <w:trPr>
+          <w:jc w:val="center"/>
+        </w:trPr>
+        <w:tc>
+          <w:tcPr>
+            <w:tcW w:w="3033" w:type="dxa"/>
+          </w:tcPr>
+          <w:p>
+            <w:pPr>
+              <w:rPr>
+                <w:rFonts w:eastAsiaTheme="minorEastAsia"/>
+                <w:b/>
+                <w:bCs/>
+                <w:lang w:val="en-US"/>
+              </w:rPr>
+            </w:pPr>
+            <w:r>
+              <w:rPr>
+                <w:rFonts w:eastAsiaTheme="minorEastAsia"/>
+                <w:b/>
+                <w:bCs/>
+                <w:lang w:val="en-US"/>
+              </w:rPr>
+              <w:t>Junction-to-Ambient</w:t>
+            </w:r>
+          </w:p>
+        </w:tc>
+        <w:tc>
+          <w:tcPr>
+            <w:tcW w:w="1278" w:type="dxa"/>
+          </w:tcPr>
+          <w:p>
+            <w:pPr>
+              <w:jc w:val="center"/>
+              <w:rPr>
+                <w:rFonts w:eastAsiaTheme="minorEastAsia"/>
+                <w:vertAlign w:val="subscript"/>
+                <w:lang w:val="en-US"/>
+              </w:rPr>
+            </w:pPr>
+            <w:r>
+              <w:rPr>
+                <w:rFonts w:eastAsiaTheme="minorEastAsia"/>
+                <w:lang w:val="en-US"/>
+              </w:rPr>
+              <w:t>R</w:t>
+            </w:r>
+            <w:r>
+              <w:rPr>
+                <w:rFonts w:eastAsiaTheme="minorEastAsia"/>
+                <w:vertAlign w:val="subscript"/>
+                <w:lang w:val="en-US"/>
+              </w:rPr>
+              <w:t>QJA</w:t>
+            </w:r>
+          </w:p>
+        </w:tc>
+        <w:tc>
+          <w:tcPr>
+            <w:tcW w:w="1287" w:type="dxa"/>
+          </w:tcPr>
+          <w:p>
+            <w:pPr>
+              <w:jc w:val="center"/>
+              <w:rPr>
+                <w:rFonts w:eastAsiaTheme="minorEastAsia"/>
+                <w:lang w:val="en-US"/>
+              </w:rPr>
+            </w:pPr>
+            <w:r>
+              <w:rPr>
+                <w:rFonts w:eastAsiaTheme="minorEastAsia"/>
+                <w:lang w:val="en-US"/>
+              </w:rPr>
+              <w:t>110</w:t>
+            </w:r>
+          </w:p>
+        </w:tc>
+        <w:tc>
+          <w:tcPr>
+            <w:tcW w:w="1281" w:type="dxa"/>
+          </w:tcPr>
+          <w:p>
+            <w:pPr>
+              <w:jc w:val="center"/>
+              <w:rPr>
+                <w:rFonts w:eastAsiaTheme="minorEastAsia"/>
+                <w:lang w:val="en-US"/>
+              </w:rPr>
+            </w:pPr>
+            <w:r>
+              <w:rPr>
+                <w:rFonts w:eastAsiaTheme="minorEastAsia" w:cstheme="minorHAnsi"/>
+                <w:lang w:val="en-US"/>
+              </w:rPr>
+              <w:t>°</w:t>
+            </w:r>
+            <w:r>
+              <w:rPr>
+                <w:rFonts w:eastAsiaTheme="minorEastAsia"/>
+                <w:lang w:val="en-US"/>
+              </w:rPr>
+              <w:t>C/W</w:t>
+            </w:r>
+          </w:p>
+        </w:tc>
+      </w:tr>
+    </w:tbl>
+    <w:p>
+      <w:pPr>
+        <w:rPr>
+          <w:lang w:val="en-US"/>
+        </w:rPr>
+      </w:pPr>
+    </w:p>
+    <w:p>
+      <w:pPr>
+        <w:rPr>
+          <w:rFonts w:eastAsiaTheme="minorEastAsia"/>
+          <w:lang w:val="en-US"/>
+        </w:rPr>
+      </w:pPr>
+      <w:r>
+        <w:rPr>
+          <w:lang w:val="en-US"/>
+        </w:rPr>
+        <w:t xml:space="preserve">Total power loss through the Mosfet is </w:t>
+      </w:r>
+      <m:oMath>
+        <m:sSub>
+          <m:sSubPr>
+            <m:ctrlPr>
+              <w:rPr>
+                <w:rFonts w:ascii="Cambria Math" w:hAnsi="Cambria Math"/>
+                <w:i/>
+                <w:lang w:val="en-US"/>
+              </w:rPr>
+            </m:ctrlPr>
+          </m:sSubPr>
+          <m:e>
+            <m:r>
+              <w:rPr>
+                <w:rFonts w:ascii="Cambria Math" w:hAnsi="Cambria Math"/>
+                <w:lang w:val="en-US"/>
+              </w:rPr>
+              <m:t>P</m:t>
+            </m:r>
+          </m:e>
+          <m:sub>
+            <m:r>
+              <w:rPr>
+                <w:rFonts w:ascii="Cambria Math" w:hAnsi="Cambria Math"/>
+                <w:lang w:val="en-US"/>
+              </w:rPr>
+              <m:t>total</m:t>
+            </m:r>
+          </m:sub>
+        </m:sSub>
+        <m:r>
+          <w:rPr>
+            <w:rFonts w:ascii="Cambria Math" w:hAnsi="Cambria Math"/>
+            <w:lang w:val="en-US"/>
+          </w:rPr>
+          <m:t>=</m:t>
+        </m:r>
+        <m:sSub>
+          <m:sSubPr>
+            <m:ctrlPr>
+              <w:rPr>
+                <w:rFonts w:ascii="Cambria Math" w:hAnsi="Cambria Math"/>
+                <w:i/>
+                <w:lang w:val="en-US"/>
+              </w:rPr>
+            </m:ctrlPr>
+          </m:sSubPr>
+          <m:e>
+            <m:r>
+              <w:rPr>
+                <w:rFonts w:ascii="Cambria Math" w:hAnsi="Cambria Math"/>
+                <w:lang w:val="en-US"/>
+              </w:rPr>
+              <m:t>P</m:t>
+            </m:r>
+          </m:e>
+          <m:sub>
+            <m:r>
+              <w:rPr>
+                <w:rFonts w:ascii="Cambria Math" w:hAnsi="Cambria Math"/>
+                <w:lang w:val="en-US"/>
+              </w:rPr>
+              <m:t>conduction</m:t>
+            </m:r>
+          </m:sub>
+        </m:sSub>
+        <m:r>
+          <w:rPr>
+            <w:rFonts w:ascii="Cambria Math" w:hAnsi="Cambria Math"/>
+            <w:lang w:val="en-US"/>
+          </w:rPr>
+          <m:t>+</m:t>
+        </m:r>
+        <m:sSub>
+          <m:sSubPr>
+            <m:ctrlPr>
+              <w:rPr>
+                <w:rFonts w:ascii="Cambria Math" w:hAnsi="Cambria Math"/>
+                <w:i/>
+                <w:lang w:val="en-US"/>
+              </w:rPr>
+            </m:ctrlPr>
+          </m:sSubPr>
+          <m:e>
+            <m:r>
+              <w:rPr>
+                <w:rFonts w:ascii="Cambria Math" w:hAnsi="Cambria Math"/>
+                <w:lang w:val="en-US"/>
+              </w:rPr>
+              <m:t>P</m:t>
+            </m:r>
+          </m:e>
+          <m:sub>
+            <m:r>
+              <w:rPr>
+                <w:rFonts w:ascii="Cambria Math" w:hAnsi="Cambria Math"/>
+                <w:lang w:val="en-US"/>
+              </w:rPr>
+              <m:t>switching</m:t>
+            </m:r>
+          </m:sub>
+        </m:sSub>
+        <m:r>
+          <w:rPr>
+            <w:rFonts w:ascii="Cambria Math" w:hAnsi="Cambria Math"/>
+            <w:lang w:val="en-US"/>
+          </w:rPr>
+          <m:t>=0.2815 W</m:t>
+        </m:r>
+      </m:oMath>
+      <w:r>
+        <w:rPr>
+          <w:rFonts w:eastAsiaTheme="minorEastAsia"/>
+          <w:lang w:val="en-US"/>
+        </w:rPr>
+        <w:t>,</w:t>
+      </w:r>
+    </w:p>
+    <w:p>
+      <w:pPr>
+        <w:rPr>
+          <w:rFonts w:eastAsiaTheme="minorEastAsia"/>
+          <w:lang w:val="en-US"/>
+        </w:rPr>
+      </w:pPr>
+      <m:oMathPara>
+        <m:oMath>
+          <m:sSub>
+            <m:sSubPr>
+              <m:ctrlPr>
+                <w:rPr>
+                  <w:rFonts w:ascii="Cambria Math" w:hAnsi="Cambria Math"/>
+                  <w:i/>
+                  <w:lang w:val="en-US"/>
+                </w:rPr>
+              </m:ctrlPr>
+            </m:sSubPr>
+            <m:e>
+              <m:r>
+                <w:rPr>
+                  <w:rFonts w:ascii="Cambria Math" w:hAnsi="Cambria Math"/>
+                  <w:lang w:val="en-US"/>
+                </w:rPr>
+                <m:t>T</m:t>
+              </m:r>
+            </m:e>
+            <m:sub>
+              <m:r>
+                <w:rPr>
+                  <w:rFonts w:ascii="Cambria Math" w:hAnsi="Cambria Math"/>
+                  <w:lang w:val="en-US"/>
+                </w:rPr>
+                <m:t>junc</m:t>
+              </m:r>
+            </m:sub>
+          </m:sSub>
+          <m:r>
+            <w:rPr>
+              <w:rFonts w:ascii="Cambria Math" w:hAnsi="Cambria Math"/>
+              <w:lang w:val="en-US"/>
+            </w:rPr>
+            <m:t xml:space="preserve">= </m:t>
+          </m:r>
+          <m:sSub>
+            <m:sSubPr>
+              <m:ctrlPr>
+                <w:rPr>
+                  <w:rFonts w:ascii="Cambria Math" w:hAnsi="Cambria Math"/>
+                  <w:i/>
+                  <w:lang w:val="en-US"/>
+                </w:rPr>
+              </m:ctrlPr>
+            </m:sSubPr>
+            <m:e>
+              <m:r>
+                <w:rPr>
+                  <w:rFonts w:ascii="Cambria Math" w:hAnsi="Cambria Math"/>
+                  <w:lang w:val="en-US"/>
+                </w:rPr>
+                <m:t>T</m:t>
+              </m:r>
+            </m:e>
+            <m:sub>
+              <m:r>
+                <w:rPr>
+                  <w:rFonts w:ascii="Cambria Math" w:hAnsi="Cambria Math"/>
+                  <w:lang w:val="en-US"/>
+                </w:rPr>
+                <m:t>ambient</m:t>
+              </m:r>
+            </m:sub>
+          </m:sSub>
+          <m:r>
+            <w:rPr>
+              <w:rFonts w:ascii="Cambria Math" w:hAnsi="Cambria Math"/>
+              <w:lang w:val="en-US"/>
+            </w:rPr>
+            <m:t>+</m:t>
+          </m:r>
+          <m:sSub>
+            <m:sSubPr>
+              <m:ctrlPr>
+                <w:rPr>
+                  <w:rFonts w:ascii="Cambria Math" w:hAnsi="Cambria Math"/>
+                  <w:i/>
+                  <w:lang w:val="en-US"/>
+                </w:rPr>
+              </m:ctrlPr>
+            </m:sSubPr>
+            <m:e>
+              <m:r>
+                <w:rPr>
+                  <w:rFonts w:ascii="Cambria Math" w:hAnsi="Cambria Math"/>
+                  <w:lang w:val="en-US"/>
+                </w:rPr>
+                <m:t>P</m:t>
+              </m:r>
+            </m:e>
+            <m:sub>
+              <m:r>
+                <w:rPr>
+                  <w:rFonts w:ascii="Cambria Math" w:hAnsi="Cambria Math"/>
+                  <w:lang w:val="en-US"/>
+                </w:rPr>
+                <m:t>loss</m:t>
+              </m:r>
+            </m:sub>
+          </m:sSub>
+          <m:r>
+            <w:rPr>
+              <w:rFonts w:ascii="Cambria Math" w:hAnsi="Cambria Math"/>
+              <w:lang w:val="en-US"/>
+            </w:rPr>
+            <m:t>*</m:t>
+          </m:r>
+          <m:sSub>
+            <m:sSubPr>
+              <m:ctrlPr>
+                <w:rPr>
+                  <w:rFonts w:ascii="Cambria Math" w:hAnsi="Cambria Math"/>
+                  <w:i/>
+                  <w:lang w:val="en-US"/>
+                </w:rPr>
+              </m:ctrlPr>
+            </m:sSubPr>
+            <m:e>
+              <m:r>
+                <w:rPr>
+                  <w:rFonts w:ascii="Cambria Math" w:hAnsi="Cambria Math"/>
+                  <w:lang w:val="en-US"/>
+                </w:rPr>
+                <m:t>R</m:t>
+              </m:r>
+            </m:e>
+            <m:sub>
+              <m:r>
+                <w:rPr>
+                  <w:rFonts w:ascii="Cambria Math" w:hAnsi="Cambria Math"/>
+                  <w:lang w:val="en-US"/>
+                </w:rPr>
+                <m:t>JA</m:t>
+              </m:r>
+            </m:sub>
+          </m:sSub>
+          <m:r>
+            <w:rPr>
+              <w:rFonts w:ascii="Cambria Math" w:hAnsi="Cambria Math"/>
+              <w:lang w:val="en-US"/>
+            </w:rPr>
+            <m:t>=25+0.2815*110=55.965 °C</m:t>
+          </m:r>
+        </m:oMath>
+      </m:oMathPara>
+    </w:p>
+    <w:p>
+      <w:pPr>
+        <w:rPr>
+          <w:lang w:val="en-US"/>
+        </w:rPr>
+      </w:pPr>
+      <w:r>
+        <w:rPr>
+          <w:rFonts w:eastAsiaTheme="minorEastAsia"/>
+          <w:lang w:val="en-US"/>
+        </w:rPr>
+        <w:t xml:space="preserve">, where ambient temperature has been assumed to be 25 </w:t>
+      </w:r>
+      <w:r>
+        <w:rPr>
+          <w:rFonts w:eastAsiaTheme="minorEastAsia" w:cstheme="minorHAnsi"/>
+          <w:lang w:val="en-US"/>
+        </w:rPr>
+        <w:t>°</w:t>
+      </w:r>
+      <w:r>
+        <w:rPr>
+          <w:rFonts w:eastAsiaTheme="minorEastAsia"/>
+          <w:lang w:val="en-US"/>
+        </w:rPr>
+        <w:t xml:space="preserve">C. Moreover, the Mosfet chosen for the Boost Converter 55.965 </w:t>
+      </w:r>
+      <w:r>
+        <w:rPr>
+          <w:rFonts w:eastAsiaTheme="minorEastAsia" w:cstheme="minorHAnsi"/>
+          <w:lang w:val="en-US"/>
+        </w:rPr>
+        <w:t>°</w:t>
+      </w:r>
+      <w:r>
+        <w:rPr>
+          <w:rFonts w:eastAsiaTheme="minorEastAsia"/>
+          <w:lang w:val="en-US"/>
+        </w:rPr>
+        <w:t xml:space="preserve">C do not require an additional heatsink insertion. </w:t>
+      </w:r>
     </w:p>
     <w:sectPr>
       <w:footerReference w:type="default" r:id="rId17"/>

</xml_diff>